<commit_message>
Conditions check works for multiple conditions.
</commit_message>
<xml_diff>
--- a/resources/Saved/21CRB01291_Not Guilty Bond Dialog.docx
+++ b/resources/Saved/21CRB01291_Not Guilty Bond Dialog.docx
@@ -1,6 +1,6 @@
 
 <file path=word/document.xml><?xml version="1.0" encoding="utf-8"?>
-<w:document xmlns:wpc="http://schemas.microsoft.com/office/word/2010/wordprocessingCanvas" xmlns:mc="http://schemas.openxmlformats.org/markup-compatibility/2006" xmlns:o="urn:schemas-microsoft-com:office:office" xmlns:r="http://schemas.openxmlformats.org/officeDocument/2006/relationships" xmlns:m="http://schemas.openxmlformats.org/officeDocument/2006/math" xmlns:v="urn:schemas-microsoft-com:vml" xmlns:wp14="http://schemas.microsoft.com/office/word/2010/wordprocessingDrawing" xmlns:wp="http://schemas.openxmlformats.org/drawingml/2006/wordprocessingDrawing" xmlns:w10="urn:schemas-microsoft-com:office:word" xmlns:w="http://schemas.openxmlformats.org/wordprocessingml/2006/main" xmlns:w14="http://schemas.microsoft.com/office/word/2010/wordml" xmlns:wpg="http://schemas.microsoft.com/office/word/2010/wordprocessingGroup" xmlns:wpi="http://schemas.microsoft.com/office/word/2010/wordprocessingInk" xmlns:wne="http://schemas.microsoft.com/office/word/2006/wordml" xmlns:wps="http://schemas.microsoft.com/office/word/2010/wordprocessingShape" mc:Ignorable="w14 wp14">
+<w:document xmlns:wpc="http://schemas.microsoft.com/office/word/2010/wordprocessingCanvas" xmlns:cx="http://schemas.microsoft.com/office/drawing/2014/chartex" xmlns:cx1="http://schemas.microsoft.com/office/drawing/2015/9/8/chartex" xmlns:cx2="http://schemas.microsoft.com/office/drawing/2015/10/21/chartex" xmlns:cx3="http://schemas.microsoft.com/office/drawing/2016/5/9/chartex" xmlns:cx4="http://schemas.microsoft.com/office/drawing/2016/5/10/chartex" xmlns:cx5="http://schemas.microsoft.com/office/drawing/2016/5/11/chartex" xmlns:cx6="http://schemas.microsoft.com/office/drawing/2016/5/12/chartex" xmlns:cx7="http://schemas.microsoft.com/office/drawing/2016/5/13/chartex" xmlns:cx8="http://schemas.microsoft.com/office/drawing/2016/5/14/chartex" xmlns:mc="http://schemas.openxmlformats.org/markup-compatibility/2006" xmlns:aink="http://schemas.microsoft.com/office/drawing/2016/ink" xmlns:am3d="http://schemas.microsoft.com/office/drawing/2017/model3d" xmlns:o="urn:schemas-microsoft-com:office:office" xmlns:r="http://schemas.openxmlformats.org/officeDocument/2006/relationships" xmlns:m="http://schemas.openxmlformats.org/officeDocument/2006/math" xmlns:v="urn:schemas-microsoft-com:vml" xmlns:wp14="http://schemas.microsoft.com/office/word/2010/wordprocessingDrawing" xmlns:wp="http://schemas.openxmlformats.org/drawingml/2006/wordprocessingDrawing" xmlns:w10="urn:schemas-microsoft-com:office:word" xmlns:w="http://schemas.openxmlformats.org/wordprocessingml/2006/main" xmlns:w14="http://schemas.microsoft.com/office/word/2010/wordml" xmlns:w15="http://schemas.microsoft.com/office/word/2012/wordml" xmlns:w16cex="http://schemas.microsoft.com/office/word/2018/wordml/cex" xmlns:w16cid="http://schemas.microsoft.com/office/word/2016/wordml/cid" xmlns:w16="http://schemas.microsoft.com/office/word/2018/wordml" xmlns:w16sdtdh="http://schemas.microsoft.com/office/word/2020/wordml/sdtdatahash" xmlns:w16se="http://schemas.microsoft.com/office/word/2015/wordml/symex" xmlns:wpg="http://schemas.microsoft.com/office/word/2010/wordprocessingGroup" xmlns:wpi="http://schemas.microsoft.com/office/word/2010/wordprocessingInk" xmlns:wne="http://schemas.microsoft.com/office/word/2006/wordml" xmlns:wps="http://schemas.microsoft.com/office/word/2010/wordprocessingShape" mc:Ignorable="w14 w15 w16se w16cid w16 w16cex w16sdtdh wp14">
   <w:body>
     <w:p>
       <w:pPr>
@@ -605,7 +605,7 @@
           <w:sz w:val="20"/>
           <w:szCs w:val="20"/>
         </w:rPr>
-        <w:t xml:space="preserve"> on February 12, 2022</w:t>
+        <w:t xml:space="preserve"> on February 20, 2022</w:t>
       </w:r>
       <w:r>
         <w:rPr>
@@ -621,15 +621,15 @@
           <w:sz w:val="20"/>
           <w:szCs w:val="20"/>
         </w:rPr>
-        <w:t xml:space="preserve"> for change of plea</w:t>
-      </w:r>
-      <w:r>
-        <w:rPr>
-          <w:rFonts w:ascii="Palatino Linotype" w:hAnsi="Palatino Linotype"/>
-          <w:sz w:val="20"/>
-          <w:szCs w:val="20"/>
-        </w:rPr>
-        <w:t xml:space="preserve">.</w:t>
+        <w:t xml:space="preserve"> for arraignment</w:t>
+      </w:r>
+      <w:r>
+        <w:rPr>
+          <w:rFonts w:ascii="Palatino Linotype" w:hAnsi="Palatino Linotype"/>
+          <w:sz w:val="20"/>
+          <w:szCs w:val="20"/>
+        </w:rPr>
+        <w:t>.</w:t>
       </w:r>
       <w:r>
         <w:rPr>
@@ -666,8 +666,6 @@
         </w:rPr>
         <w:t xml:space="preserve"/>
       </w:r>
-      <w:bookmarkStart w:id="0" w:name="_GoBack"/>
-      <w:bookmarkEnd w:id="0"/>
       <w:r>
         <w:rPr>
           <w:rFonts w:ascii="Palatino Linotype" w:hAnsi="Palatino Linotype"/>
@@ -714,19 +712,28 @@
           <w:sz w:val="20"/>
           <w:szCs w:val="20"/>
         </w:rPr>
-        <w:t xml:space="preserve">. </w:t>
+        <w:t>.</w:t>
       </w:r>
     </w:p>
     <w:p>
       <w:pPr>
-        <w:spacing w:line="276" w:lineRule="auto"/>
-        <w:jc w:val="both"/>
-        <w:rPr>
-          <w:rFonts w:ascii="Palatino Linotype" w:hAnsi="Palatino Linotype"/>
-          <w:sz w:val="20"/>
-          <w:szCs w:val="20"/>
-        </w:rPr>
-      </w:pPr>
+        <w:tabs>
+          <w:tab w:val="center" w:pos="4680"/>
+        </w:tabs>
+        <w:rPr>
+          <w:rFonts w:ascii="Palatino Linotype" w:hAnsi="Palatino Linotype"/>
+          <w:sz w:val="20"/>
+          <w:szCs w:val="20"/>
+        </w:rPr>
+      </w:pPr>
+      <w:r>
+        <w:rPr>
+          <w:rFonts w:ascii="Palatino Linotype" w:hAnsi="Palatino Linotype"/>
+          <w:sz w:val="20"/>
+          <w:szCs w:val="20"/>
+        </w:rPr>
+        <w:t xml:space="preserve"> </w:t>
+      </w:r>
     </w:p>
     <w:tbl>
       <w:tblPr>
@@ -1066,13 +1073,99 @@
     </w:tbl>
     <w:p>
       <w:pPr>
+        <w:tabs>
+          <w:tab w:val="center" w:pos="4680"/>
+        </w:tabs>
+        <w:spacing w:before="240"/>
         <w:jc w:val="both"/>
         <w:rPr>
           <w:rFonts w:ascii="Palatino Linotype" w:hAnsi="Palatino Linotype"/>
-          <w:sz w:val="20"/>
-          <w:szCs w:val="20"/>
-        </w:rPr>
-      </w:pPr>
+          <w:bCs/>
+          <w:sz w:val="20"/>
+          <w:szCs w:val="20"/>
+        </w:rPr>
+      </w:pPr>
+      <w:r>
+        <w:rPr>
+          <w:rFonts w:ascii="Palatino Linotype" w:hAnsi="Palatino Linotype"/>
+          <w:sz w:val="20"/>
+          <w:szCs w:val="20"/>
+        </w:rPr>
+        <w:tab/>
+        <w:t xml:space="preserve">     </w:t>
+      </w:r>
+      <w:r>
+        <w:rPr>
+          <w:rFonts w:ascii="Palatino Linotype" w:hAnsi="Palatino Linotype"/>
+          <w:sz w:val="20"/>
+          <w:szCs w:val="20"/>
+        </w:rPr>
+        <w:t xml:space="preserve">The Court </w:t>
+      </w:r>
+      <w:r>
+        <w:rPr>
+          <w:rFonts w:ascii="Palatino Linotype" w:hAnsi="Palatino Linotype"/>
+          <w:bCs/>
+          <w:sz w:val="20"/>
+          <w:szCs w:val="20"/>
+        </w:rPr>
+        <w:t>finds that the below-ordered conditions will not obstru</w:t>
+      </w:r>
+      <w:r>
+        <w:rPr>
+          <w:rFonts w:ascii="Palatino Linotype" w:hAnsi="Palatino Linotype"/>
+          <w:bCs/>
+          <w:sz w:val="20"/>
+          <w:szCs w:val="20"/>
+        </w:rPr>
+        <w:t>ct the criminal justice process</w:t>
+      </w:r>
+      <w:r>
+        <w:rPr>
+          <w:rFonts w:ascii="Palatino Linotype" w:hAnsi="Palatino Linotype"/>
+          <w:bCs/>
+          <w:sz w:val="20"/>
+          <w:szCs w:val="20"/>
+        </w:rPr>
+        <w:t xml:space="preserve"> and are the least restrictive means of assuring Defendant’s appearance in Court and the protection </w:t>
+      </w:r>
+      <w:r>
+        <w:rPr>
+          <w:rFonts w:ascii="Palatino Linotype" w:hAnsi="Palatino Linotype"/>
+          <w:bCs/>
+          <w:sz w:val="20"/>
+          <w:szCs w:val="20"/>
+        </w:rPr>
+        <w:t>and safety of</w:t>
+      </w:r>
+      <w:r>
+        <w:rPr>
+          <w:rFonts w:ascii="Palatino Linotype" w:hAnsi="Palatino Linotype"/>
+          <w:bCs/>
+          <w:sz w:val="20"/>
+          <w:szCs w:val="20"/>
+        </w:rPr>
+        <w:t xml:space="preserve"> the community.  In determining the type and amount of bail, the Court considered each of the enumerated factors in Crim. R. 46(C)</w:t>
+      </w:r>
+      <w:r>
+        <w:rPr>
+          <w:rFonts w:ascii="Palatino Linotype" w:hAnsi="Palatino Linotype"/>
+          <w:bCs/>
+          <w:color w:val="FF0000"/>
+          <w:sz w:val="20"/>
+          <w:szCs w:val="20"/>
+        </w:rPr>
+        <w:t xml:space="preserve"/>
+      </w:r>
+      <w:r>
+        <w:rPr>
+          <w:rFonts w:ascii="Palatino Linotype" w:hAnsi="Palatino Linotype"/>
+          <w:bCs/>
+          <w:sz w:val="20"/>
+          <w:szCs w:val="20"/>
+        </w:rPr>
+        <w:t xml:space="preserve">.</w:t>
+      </w:r>
     </w:p>
     <w:p>
       <w:pPr>
@@ -1090,93 +1183,12 @@
       <w:r>
         <w:rPr>
           <w:rFonts w:ascii="Palatino Linotype" w:hAnsi="Palatino Linotype"/>
-          <w:sz w:val="20"/>
-          <w:szCs w:val="20"/>
-        </w:rPr>
-        <w:tab/>
-        <w:t xml:space="preserve">     </w:t>
-      </w:r>
-      <w:r>
-        <w:rPr>
-          <w:rFonts w:ascii="Palatino Linotype" w:hAnsi="Palatino Linotype"/>
-          <w:sz w:val="20"/>
-          <w:szCs w:val="20"/>
-        </w:rPr>
-        <w:t xml:space="preserve">The Court </w:t>
-      </w:r>
-      <w:r>
-        <w:rPr>
-          <w:rFonts w:ascii="Palatino Linotype" w:hAnsi="Palatino Linotype"/>
-          <w:bCs/>
-          <w:sz w:val="20"/>
-          <w:szCs w:val="20"/>
-        </w:rPr>
-        <w:t>finds that the below-ordered conditions will not obstru</w:t>
-      </w:r>
-      <w:r>
-        <w:rPr>
-          <w:rFonts w:ascii="Palatino Linotype" w:hAnsi="Palatino Linotype"/>
-          <w:bCs/>
-          <w:sz w:val="20"/>
-          <w:szCs w:val="20"/>
-        </w:rPr>
-        <w:t>ct the criminal justice process</w:t>
-      </w:r>
-      <w:r>
-        <w:rPr>
-          <w:rFonts w:ascii="Palatino Linotype" w:hAnsi="Palatino Linotype"/>
-          <w:bCs/>
-          <w:sz w:val="20"/>
-          <w:szCs w:val="20"/>
-        </w:rPr>
-        <w:t xml:space="preserve"> and are the least restrictive means of assuring Defendant’s appearance in Court and the protection </w:t>
-      </w:r>
-      <w:r>
-        <w:rPr>
-          <w:rFonts w:ascii="Palatino Linotype" w:hAnsi="Palatino Linotype"/>
-          <w:bCs/>
-          <w:sz w:val="20"/>
-          <w:szCs w:val="20"/>
-        </w:rPr>
-        <w:t>and safety of</w:t>
-      </w:r>
-      <w:r>
-        <w:rPr>
-          <w:rFonts w:ascii="Palatino Linotype" w:hAnsi="Palatino Linotype"/>
-          <w:bCs/>
-          <w:sz w:val="20"/>
-          <w:szCs w:val="20"/>
-        </w:rPr>
-        <w:t xml:space="preserve"> the community.  In determining the type and amount of bail, the Court considered each of the enumerated factors in Crim. R. 46(C</w:t>
-      </w:r>
-      <w:proofErr w:type="gramStart"/>
-      <w:r>
-        <w:rPr>
-          <w:rFonts w:ascii="Palatino Linotype" w:hAnsi="Palatino Linotype"/>
-          <w:bCs/>
-          <w:sz w:val="20"/>
-          <w:szCs w:val="20"/>
-        </w:rPr>
-        <w:t>)</w:t>
-      </w:r>
-      <w:r>
-        <w:rPr>
-          <w:rFonts w:ascii="Palatino Linotype" w:hAnsi="Palatino Linotype"/>
           <w:bCs/>
           <w:color w:val="FF0000"/>
           <w:sz w:val="20"/>
           <w:szCs w:val="20"/>
         </w:rPr>
         <w:t xml:space="preserve"/>
-      </w:r>
-      <w:r>
-        <w:rPr>
-          <w:rFonts w:ascii="Palatino Linotype" w:hAnsi="Palatino Linotype"/>
-          <w:bCs/>
-          <w:sz w:val="20"/>
-          <w:szCs w:val="20"/>
-        </w:rPr>
-        <w:t>.</w:t>
       </w:r>
     </w:p>
     <w:p>
@@ -1187,86 +1199,12 @@
         <w:jc w:val="both"/>
         <w:rPr>
           <w:rFonts w:ascii="Palatino Linotype" w:hAnsi="Palatino Linotype"/>
-          <w:bCs/>
-          <w:sz w:val="20"/>
-          <w:szCs w:val="20"/>
-        </w:rPr>
-      </w:pPr>
-    </w:p>
-    <w:p>
-      <w:pPr>
-        <w:tabs>
-          <w:tab w:val="center" w:pos="4680"/>
-        </w:tabs>
-        <w:jc w:val="center"/>
-        <w:rPr>
-          <w:rFonts w:ascii="Palatino Linotype" w:hAnsi="Palatino Linotype"/>
           <w:b/>
           <w:bCs/>
           <w:sz w:val="20"/>
           <w:szCs w:val="20"/>
         </w:rPr>
       </w:pPr>
-      <w:r>
-        <w:rPr>
-          <w:rFonts w:ascii="Palatino Linotype" w:hAnsi="Palatino Linotype"/>
-          <w:b/>
-          <w:bCs/>
-          <w:sz w:val="20"/>
-          <w:szCs w:val="20"/>
-        </w:rPr>
-        <w:t xml:space="preserve">Recognizance (OR) Bond</w:t>
-      </w:r>
-      <w:r>
-        <w:rPr>
-          <w:rFonts w:ascii="Palatino Linotype" w:hAnsi="Palatino Linotype"/>
-          <w:b/>
-          <w:bCs/>
-          <w:sz w:val="20"/>
-          <w:szCs w:val="20"/>
-        </w:rPr>
-        <w:t xml:space="preserve"> Conditions</w:t>
-      </w:r>
-    </w:p>
-    <w:p>
-      <w:pPr>
-        <w:tabs>
-          <w:tab w:val="center" w:pos="4680"/>
-        </w:tabs>
-        <w:jc w:val="center"/>
-        <w:rPr>
-          <w:rFonts w:ascii="Palatino Linotype" w:hAnsi="Palatino Linotype"/>
-          <w:b/>
-          <w:bCs/>
-          <w:sz w:val="20"/>
-          <w:szCs w:val="20"/>
-        </w:rPr>
-      </w:pPr>
-    </w:p>
-    <w:p>
-      <w:pPr>
-        <w:tabs>
-          <w:tab w:val="center" w:pos="4680"/>
-        </w:tabs>
-        <w:jc w:val="both"/>
-        <w:rPr>
-          <w:rFonts w:ascii="Palatino Linotype" w:hAnsi="Palatino Linotype"/>
-          <w:b/>
-          <w:bCs/>
-          <w:sz w:val="20"/>
-          <w:szCs w:val="20"/>
-        </w:rPr>
-      </w:pPr>
-      <w:r>
-        <w:rPr>
-          <w:rFonts w:ascii="Palatino Linotype" w:hAnsi="Palatino Linotype"/>
-          <w:bCs/>
-          <w:color w:val="FF0000"/>
-          <w:sz w:val="20"/>
-          <w:szCs w:val="20"/>
-        </w:rPr>
-        <w:t xml:space="preserve"/>
-      </w:r>
       <w:r>
         <w:rPr>
           <w:rFonts w:ascii="Palatino Linotype" w:hAnsi="Palatino Linotype"/>
@@ -1322,28 +1260,8 @@
           <w:bCs/>
           <w:sz w:val="20"/>
           <w:szCs w:val="20"/>
-          <w:u w:val="single"/>
-        </w:rPr>
-        <w:t>The defendant shall execute a personal recognizance bond</w:t>
-      </w:r>
-      <w:r>
-        <w:rPr>
-          <w:rFonts w:ascii="Palatino Linotype" w:hAnsi="Palatino Linotype"/>
-          <w:bCs/>
-          <w:sz w:val="20"/>
-          <w:szCs w:val="20"/>
-        </w:rPr>
-        <w:t>.</w:t>
-      </w:r>
-      <w:r>
-        <w:rPr>
-          <w:rFonts w:ascii="Palatino Linotype" w:hAnsi="Palatino Linotype"/>
-          <w:bCs/>
-          <w:color w:val="FF0000"/>
-          <w:sz w:val="20"/>
-          <w:szCs w:val="20"/>
-        </w:rPr>
-        <w:t xml:space="preserve"/>
+        </w:rPr>
+        <w:t>Defendant shall behave lawfully, comply with any protection orders and/or other orders of this Court, and shall maintain contact and cooperation with counsel of record.</w:t>
       </w:r>
     </w:p>
     <w:p>
@@ -1361,6 +1279,7 @@
           <w:rFonts w:ascii="Palatino Linotype" w:hAnsi="Palatino Linotype"/>
           <w:b/>
           <w:bCs/>
+          <w:color w:val="000000" w:themeColor="text1"/>
           <w:sz w:val="20"/>
           <w:szCs w:val="20"/>
         </w:rPr>
@@ -1372,17 +1291,17 @@
           <w:sz w:val="20"/>
           <w:szCs w:val="20"/>
         </w:rPr>
-        <w:t xml:space="preserve">Defendant shall behave lawfully, comply with any protection orders and/or other orders of this Court, and </w:t>
+        <w:t>Defendant shall provide written notice to the Office of Community Control at least 10 days prior to leaving Ohio.</w:t>
       </w:r>
       <w:r>
         <w:rPr>
           <w:rFonts w:ascii="Palatino Linotype" w:hAnsi="Palatino Linotype"/>
           <w:bCs/>
-          <w:sz w:val="20"/>
-          <w:szCs w:val="20"/>
-        </w:rPr>
-        <w:lastRenderedPageBreak/>
-        <w:t>shall maintain contact and cooperation with counsel of record.</w:t>
+          <w:color w:val="FF0000"/>
+          <w:sz w:val="20"/>
+          <w:szCs w:val="20"/>
+        </w:rPr>
+        <w:t xml:space="preserve"> </w:t>
       </w:r>
     </w:p>
     <w:p>
@@ -1412,7 +1331,7 @@
           <w:sz w:val="20"/>
           <w:szCs w:val="20"/>
         </w:rPr>
-        <w:t>Defendant shall provide written notice to the Office of Community Control at least 10 days prior to leaving Ohio.</w:t>
+        <w:t>Defendant shall provide written notice to the Clerk of Court at least 10 days prior to any change of address.</w:t>
       </w:r>
       <w:r>
         <w:rPr>
@@ -1422,38 +1341,82 @@
           <w:sz w:val="20"/>
           <w:szCs w:val="20"/>
         </w:rPr>
-        <w:t xml:space="preserve"> </w:t>
+        <w:t xml:space="preserve"/>
+      </w:r>
+      <w:r>
+        <w:rPr>
+          <w:rFonts w:ascii="Palatino Linotype" w:hAnsi="Palatino Linotype"/>
+          <w:bCs/>
+          <w:color w:val="FF0000"/>
+          <w:sz w:val="20"/>
+          <w:szCs w:val="20"/>
+        </w:rPr>
+        <w:t xml:space="preserve"/>
+      </w:r>
+      <w:r>
+        <w:rPr>
+          <w:rFonts w:ascii="Palatino Linotype" w:hAnsi="Palatino Linotype"/>
+          <w:bCs/>
+          <w:color w:val="FF0000"/>
+          <w:sz w:val="20"/>
+          <w:szCs w:val="20"/>
+        </w:rPr>
+        <w:t xml:space="preserve"/>
+      </w:r>
+      <w:r>
+        <w:rPr>
+          <w:rFonts w:ascii="Palatino Linotype" w:hAnsi="Palatino Linotype"/>
+          <w:bCs/>
+          <w:color w:val="FF0000"/>
+          <w:sz w:val="20"/>
+          <w:szCs w:val="20"/>
+        </w:rPr>
+        <w:t xml:space="preserve"/>
+      </w:r>
+      <w:r>
+        <w:rPr>
+          <w:rFonts w:ascii="Palatino Linotype" w:hAnsi="Palatino Linotype"/>
+          <w:bCs/>
+          <w:color w:val="FF0000"/>
+          <w:sz w:val="20"/>
+          <w:szCs w:val="20"/>
+        </w:rPr>
+        <w:t xml:space="preserve"/>
+      </w:r>
+      <w:r>
+        <w:rPr>
+          <w:rFonts w:ascii="Palatino Linotype" w:hAnsi="Palatino Linotype"/>
+          <w:bCs/>
+          <w:color w:val="FF0000"/>
+          <w:sz w:val="20"/>
+          <w:szCs w:val="20"/>
+        </w:rPr>
+        <w:t xml:space="preserve"/>
+      </w:r>
+      <w:r>
+        <w:rPr>
+          <w:rFonts w:ascii="Palatino Linotype" w:hAnsi="Palatino Linotype"/>
+          <w:bCs/>
+          <w:color w:val="FF0000"/>
+          <w:sz w:val="20"/>
+          <w:szCs w:val="20"/>
+        </w:rPr>
+        <w:t xml:space="preserve"/>
       </w:r>
     </w:p>
     <w:p>
       <w:pPr>
-        <w:pStyle w:val="ListParagraph"/>
-        <w:numPr>
-          <w:ilvl w:val="0"/>
-          <w:numId w:val="6"/>
-        </w:numPr>
         <w:tabs>
           <w:tab w:val="center" w:pos="4680"/>
         </w:tabs>
         <w:jc w:val="both"/>
         <w:rPr>
           <w:rFonts w:ascii="Palatino Linotype" w:hAnsi="Palatino Linotype"/>
-          <w:b/>
           <w:bCs/>
-          <w:color w:val="000000" w:themeColor="text1"/>
-          <w:sz w:val="20"/>
-          <w:szCs w:val="20"/>
-        </w:rPr>
-      </w:pPr>
-      <w:r>
-        <w:rPr>
-          <w:rFonts w:ascii="Palatino Linotype" w:hAnsi="Palatino Linotype"/>
-          <w:bCs/>
-          <w:sz w:val="20"/>
-          <w:szCs w:val="20"/>
-        </w:rPr>
-        <w:t xml:space="preserve">Defendant shall provide written notice to the Clerk of Court at least 10 days prior to any change of address.</w:t>
-      </w:r>
+          <w:sz w:val="20"/>
+          <w:szCs w:val="20"/>
+        </w:rPr>
+      </w:pPr>
       <w:r>
         <w:rPr>
           <w:rFonts w:ascii="Palatino Linotype" w:hAnsi="Palatino Linotype"/>
@@ -1474,288 +1437,6 @@
         </w:rPr>
         <w:t xml:space="preserve"/>
       </w:r>
-      <w:r>
-        <w:rPr>
-          <w:rFonts w:ascii="Palatino Linotype" w:hAnsi="Palatino Linotype"/>
-          <w:bCs/>
-          <w:color w:val="FF0000"/>
-          <w:sz w:val="20"/>
-          <w:szCs w:val="20"/>
-        </w:rPr>
-        <w:t xml:space="preserve"/>
-      </w:r>
-      <w:r>
-        <w:rPr>
-          <w:rFonts w:ascii="Palatino Linotype" w:hAnsi="Palatino Linotype"/>
-          <w:bCs/>
-          <w:color w:val="FF0000"/>
-          <w:sz w:val="20"/>
-          <w:szCs w:val="20"/>
-        </w:rPr>
-        <w:t xml:space="preserve"/>
-      </w:r>
-      <w:r>
-        <w:rPr>
-          <w:rFonts w:ascii="Palatino Linotype" w:hAnsi="Palatino Linotype"/>
-          <w:bCs/>
-          <w:color w:val="FF0000"/>
-          <w:sz w:val="20"/>
-          <w:szCs w:val="20"/>
-        </w:rPr>
-        <w:t xml:space="preserve"/>
-      </w:r>
-      <w:r>
-        <w:rPr>
-          <w:rFonts w:ascii="Palatino Linotype" w:hAnsi="Palatino Linotype"/>
-          <w:bCs/>
-          <w:color w:val="FF0000"/>
-          <w:sz w:val="20"/>
-          <w:szCs w:val="20"/>
-        </w:rPr>
-        <w:t xml:space="preserve"/>
-      </w:r>
-    </w:p>
-    <w:p>
-      <w:pPr>
-        <w:tabs>
-          <w:tab w:val="center" w:pos="4680"/>
-        </w:tabs>
-        <w:jc w:val="both"/>
-        <w:rPr>
-          <w:rFonts w:ascii="Palatino Linotype" w:hAnsi="Palatino Linotype"/>
-          <w:bCs/>
-          <w:sz w:val="20"/>
-          <w:szCs w:val="20"/>
-        </w:rPr>
-      </w:pPr>
-      <w:r>
-        <w:rPr>
-          <w:rFonts w:ascii="Palatino Linotype" w:hAnsi="Palatino Linotype"/>
-          <w:bCs/>
-          <w:color w:val="FF0000"/>
-          <w:sz w:val="20"/>
-          <w:szCs w:val="20"/>
-        </w:rPr>
-        <w:t xml:space="preserve"/>
-      </w:r>
-    </w:p>
-    <w:p>
-      <w:pPr>
-        <w:tabs>
-          <w:tab w:val="center" w:pos="4680"/>
-        </w:tabs>
-        <w:jc w:val="both"/>
-        <w:rPr>
-          <w:rFonts w:ascii="Palatino Linotype" w:hAnsi="Palatino Linotype"/>
-          <w:b/>
-          <w:bCs/>
-          <w:sz w:val="20"/>
-          <w:szCs w:val="20"/>
-          <w:u w:val="single"/>
-        </w:rPr>
-      </w:pPr>
-      <w:r>
-        <w:rPr>
-          <w:rFonts w:ascii="Palatino Linotype" w:hAnsi="Palatino Linotype"/>
-          <w:b/>
-          <w:bCs/>
-          <w:sz w:val="20"/>
-          <w:szCs w:val="20"/>
-          <w:u w:val="single"/>
-        </w:rPr>
-        <w:t>Administrative License Suspension</w:t>
-      </w:r>
-      <w:r>
-        <w:rPr>
-          <w:rFonts w:ascii="Palatino Linotype" w:hAnsi="Palatino Linotype"/>
-          <w:b/>
-          <w:bCs/>
-          <w:sz w:val="20"/>
-          <w:szCs w:val="20"/>
-        </w:rPr>
-        <w:t xml:space="preserve"> </w:t>
-      </w:r>
-    </w:p>
-    <w:p>
-      <w:pPr>
-        <w:tabs>
-          <w:tab w:val="center" w:pos="4680"/>
-        </w:tabs>
-        <w:jc w:val="both"/>
-        <w:rPr>
-          <w:rFonts w:ascii="Palatino Linotype" w:hAnsi="Palatino Linotype"/>
-          <w:bCs/>
-          <w:color w:val="FF0000"/>
-          <w:sz w:val="20"/>
-          <w:szCs w:val="20"/>
-        </w:rPr>
-      </w:pPr>
-      <w:r>
-        <w:rPr>
-          <w:rFonts w:ascii="Palatino Linotype" w:hAnsi="Palatino Linotype"/>
-          <w:bCs/>
-          <w:sz w:val="20"/>
-          <w:szCs w:val="20"/>
-        </w:rPr>
-        <w:t xml:space="preserve">Defendant’s operator’s license is subject to an administrative license suspension.  Defendant requested a stay of the administrative license suspension d</w:t>
-      </w:r>
-      <w:r>
-        <w:rPr>
-          <w:rFonts w:ascii="Palatino Linotype" w:hAnsi="Palatino Linotype"/>
-          <w:bCs/>
-          <w:sz w:val="20"/>
-          <w:szCs w:val="20"/>
-        </w:rPr>
-        <w:t xml:space="preserve">uring the pendency of this case. </w:t>
-      </w:r>
-      <w:r>
-        <w:rPr>
-          <w:rFonts w:ascii="Palatino Linotype" w:hAnsi="Palatino Linotype"/>
-          <w:bCs/>
-          <w:color w:val="FF0000"/>
-          <w:sz w:val="20"/>
-          <w:szCs w:val="20"/>
-        </w:rPr>
-        <w:t xml:space="preserve"/>
-      </w:r>
-      <w:r>
-        <w:rPr>
-          <w:rFonts w:ascii="Palatino Linotype" w:hAnsi="Palatino Linotype"/>
-          <w:bCs/>
-          <w:sz w:val="20"/>
-          <w:szCs w:val="20"/>
-        </w:rPr>
-        <w:t xml:space="preserve">The State objected to the stay.</w:t>
-      </w:r>
-      <w:r>
-        <w:rPr>
-          <w:rFonts w:ascii="Palatino Linotype" w:hAnsi="Palatino Linotype"/>
-          <w:bCs/>
-          <w:sz w:val="20"/>
-          <w:szCs w:val="20"/>
-        </w:rPr>
-        <w:t xml:space="preserve"> </w:t>
-      </w:r>
-      <w:r>
-        <w:rPr>
-          <w:rFonts w:ascii="Palatino Linotype" w:hAnsi="Palatino Linotype"/>
-          <w:bCs/>
-          <w:color w:val="FF0000"/>
-          <w:sz w:val="20"/>
-          <w:szCs w:val="20"/>
-        </w:rPr>
-        <w:t xml:space="preserve"/>
-      </w:r>
-      <w:r>
-        <w:rPr>
-          <w:rFonts w:ascii="Palatino Linotype" w:hAnsi="Palatino Linotype"/>
-          <w:bCs/>
-          <w:color w:val="FF0000"/>
-          <w:sz w:val="20"/>
-          <w:szCs w:val="20"/>
-        </w:rPr>
-        <w:t xml:space="preserve"/>
-      </w:r>
-      <w:r>
-        <w:rPr>
-          <w:rFonts w:ascii="Palatino Linotype" w:hAnsi="Palatino Linotype"/>
-          <w:bCs/>
-          <w:sz w:val="20"/>
-          <w:szCs w:val="20"/>
-        </w:rPr>
-        <w:t xml:space="preserve">The Court GRANTED</w:t>
-      </w:r>
-      <w:r>
-        <w:rPr>
-          <w:rFonts w:ascii="Palatino Linotype" w:hAnsi="Palatino Linotype"/>
-          <w:bCs/>
-          <w:sz w:val="20"/>
-          <w:szCs w:val="20"/>
-        </w:rPr>
-        <w:t xml:space="preserve"> the administrative license suspension </w:t>
-      </w:r>
-      <w:r>
-        <w:rPr>
-          <w:rFonts w:ascii="Palatino Linotype" w:hAnsi="Palatino Linotype"/>
-          <w:bCs/>
-          <w:sz w:val="20"/>
-          <w:szCs w:val="20"/>
-        </w:rPr>
-        <w:t xml:space="preserve">and the administrative license suspension is STAYED. </w:t>
-      </w:r>
-      <w:r>
-        <w:rPr>
-          <w:rFonts w:ascii="Palatino Linotype" w:hAnsi="Palatino Linotype"/>
-          <w:bCs/>
-          <w:color w:val="FF0000"/>
-          <w:sz w:val="20"/>
-          <w:szCs w:val="20"/>
-        </w:rPr>
-        <w:t xml:space="preserve"/>
-      </w:r>
-      <w:r>
-        <w:rPr>
-          <w:rFonts w:ascii="Palatino Linotype" w:hAnsi="Palatino Linotype"/>
-          <w:bCs/>
-          <w:color w:val="FF0000"/>
-          <w:sz w:val="20"/>
-          <w:szCs w:val="20"/>
-        </w:rPr>
-        <w:t xml:space="preserve"/>
-      </w:r>
-      <w:r>
-        <w:rPr>
-          <w:rFonts w:ascii="Palatino Linotype" w:hAnsi="Palatino Linotype"/>
-          <w:bCs/>
-          <w:sz w:val="20"/>
-          <w:szCs w:val="20"/>
-        </w:rPr>
-        <w:t xml:space="preserve">TEST</w:t>
-      </w:r>
-      <w:r>
-        <w:rPr>
-          <w:rFonts w:ascii="Palatino Linotype" w:hAnsi="Palatino Linotype"/>
-          <w:bCs/>
-          <w:color w:val="FF0000"/>
-          <w:sz w:val="20"/>
-          <w:szCs w:val="20"/>
-        </w:rPr>
-        <w:t xml:space="preserve"/>
-      </w:r>
-      <w:r>
-        <w:rPr>
-          <w:rFonts w:ascii="Palatino Linotype" w:hAnsi="Palatino Linotype"/>
-          <w:bCs/>
-          <w:color w:val="FF0000"/>
-          <w:sz w:val="20"/>
-          <w:szCs w:val="20"/>
-        </w:rPr>
-        <w:t xml:space="preserve"/>
-      </w:r>
-      <w:r>
-        <w:rPr>
-          <w:rFonts w:ascii="Palatino Linotype" w:hAnsi="Palatino Linotype"/>
-          <w:bCs/>
-          <w:color w:val="FF0000"/>
-          <w:sz w:val="20"/>
-          <w:szCs w:val="20"/>
-        </w:rPr>
-        <w:t xml:space="preserve"/>
-      </w:r>
-    </w:p>
-    <w:p>
-      <w:pPr>
-        <w:tabs>
-          <w:tab w:val="center" w:pos="4680"/>
-        </w:tabs>
-        <w:jc w:val="both"/>
-        <w:rPr>
-          <w:rFonts w:ascii="Palatino Linotype" w:hAnsi="Palatino Linotype"/>
-          <w:bCs/>
-          <w:sz w:val="20"/>
-          <w:szCs w:val="20"/>
-        </w:rPr>
-      </w:pPr>
     </w:p>
     <w:p>
       <w:pPr>
@@ -1896,7 +1577,7 @@
           <w:sz w:val="20"/>
           <w:szCs w:val="20"/>
         </w:rPr>
-        <w:t xml:space="preserve">Kyle</w:t>
+        <w:t xml:space="preserve">Marianne</w:t>
       </w:r>
       <w:r>
         <w:rPr>
@@ -1912,7 +1593,7 @@
           <w:sz w:val="20"/>
           <w:szCs w:val="20"/>
         </w:rPr>
-        <w:t xml:space="preserve">Rohrer</w:t>
+        <w:t xml:space="preserve">Hemmeter</w:t>
       </w:r>
     </w:p>
     <w:p>
@@ -1994,31 +1675,7 @@
           <w:sz w:val="16"/>
           <w:szCs w:val="16"/>
         </w:rPr>
-        <w:t>Copies served by Dep. Clerk ______</w:t>
-      </w:r>
-      <w:r>
-        <w:rPr>
-          <w:rFonts w:ascii="Palatino Linotype" w:hAnsi="Palatino Linotype"/>
-          <w:sz w:val="16"/>
-          <w:szCs w:val="16"/>
-        </w:rPr>
-        <w:t>___</w:t>
-      </w:r>
-      <w:r>
-        <w:rPr>
-          <w:rFonts w:ascii="Palatino Linotype" w:hAnsi="Palatino Linotype"/>
-          <w:sz w:val="16"/>
-          <w:szCs w:val="16"/>
-        </w:rPr>
-        <w:t xml:space="preserve"> on: </w:t>
-      </w:r>
-      <w:r>
-        <w:rPr>
-          <w:rFonts w:ascii="Palatino Linotype" w:hAnsi="Palatino Linotype"/>
-          <w:sz w:val="16"/>
-          <w:szCs w:val="16"/>
-        </w:rPr>
-        <w:t xml:space="preserve">___ Prosecutor’s Office, ___ DENNIS CONGDON</w:t>
+        <w:t>Copies served by Dep. Clerk ___________ on the following date ___________ to:</w:t>
       </w:r>
     </w:p>
     <w:p>
@@ -2041,14 +1698,90 @@
           <w:szCs w:val="16"/>
         </w:rPr>
       </w:pPr>
+      <w:r>
+        <w:rPr>
+          <w:rFonts w:ascii="Palatino Linotype" w:hAnsi="Palatino Linotype"/>
+          <w:sz w:val="16"/>
+          <w:szCs w:val="16"/>
+        </w:rPr>
+        <w:t xml:space="preserve">Prosecutor’s Office: PS     OM     EM; </w:t>
+      </w:r>
+      <w:r>
+        <w:rPr>
+          <w:rFonts w:ascii="Palatino Linotype" w:hAnsi="Palatino Linotype"/>
+          <w:sz w:val="16"/>
+          <w:szCs w:val="16"/>
+        </w:rPr>
+        <w:tab/>
+        <w:t>Defendant’s Attorney: PS     OM     EM;</w:t>
+      </w:r>
+      <w:r>
+        <w:rPr>
+          <w:rFonts w:ascii="Palatino Linotype" w:hAnsi="Palatino Linotype"/>
+          <w:sz w:val="16"/>
+          <w:szCs w:val="16"/>
+        </w:rPr>
+        <w:tab/>
+      </w:r>
+    </w:p>
+    <w:p>
+      <w:pPr>
+        <w:tabs>
+          <w:tab w:val="left" w:pos="-1080"/>
+          <w:tab w:val="left" w:pos="-720"/>
+          <w:tab w:val="left" w:pos="0"/>
+          <w:tab w:val="left" w:pos="720"/>
+          <w:tab w:val="left" w:pos="1440"/>
+          <w:tab w:val="left" w:pos="2160"/>
+          <w:tab w:val="left" w:pos="2880"/>
+          <w:tab w:val="left" w:pos="3600"/>
+          <w:tab w:val="left" w:pos="4320"/>
+          <w:tab w:val="left" w:pos="4680"/>
+        </w:tabs>
+        <w:rPr>
+          <w:rFonts w:ascii="Palatino Linotype" w:hAnsi="Palatino Linotype"/>
+          <w:sz w:val="16"/>
+          <w:szCs w:val="16"/>
+          <w:u w:val="single"/>
+        </w:rPr>
+      </w:pPr>
+      <w:r>
+        <w:rPr>
+          <w:rFonts w:ascii="Palatino Linotype" w:hAnsi="Palatino Linotype"/>
+          <w:sz w:val="16"/>
+          <w:szCs w:val="16"/>
+        </w:rPr>
+        <w:t xml:space="preserve">DENNIS CONGDON: PS     OM     EM</w:t>
+      </w:r>
+    </w:p>
+    <w:p>
+      <w:pPr>
+        <w:tabs>
+          <w:tab w:val="left" w:pos="-1080"/>
+          <w:tab w:val="left" w:pos="-720"/>
+          <w:tab w:val="left" w:pos="0"/>
+          <w:tab w:val="left" w:pos="720"/>
+          <w:tab w:val="left" w:pos="1440"/>
+          <w:tab w:val="left" w:pos="2160"/>
+          <w:tab w:val="left" w:pos="2880"/>
+          <w:tab w:val="left" w:pos="3600"/>
+          <w:tab w:val="left" w:pos="4320"/>
+          <w:tab w:val="left" w:pos="4680"/>
+        </w:tabs>
+        <w:rPr>
+          <w:rFonts w:ascii="Palatino Linotype" w:hAnsi="Palatino Linotype"/>
+          <w:sz w:val="16"/>
+          <w:szCs w:val="16"/>
+        </w:rPr>
+      </w:pPr>
     </w:p>
     <w:sectPr>
-      <w:headerReference w:type="even" r:id="rId9"/>
-      <w:headerReference w:type="default" r:id="rId10"/>
-      <w:footerReference w:type="even" r:id="rId11"/>
-      <w:footerReference w:type="default" r:id="rId12"/>
-      <w:headerReference w:type="first" r:id="rId13"/>
-      <w:footerReference w:type="first" r:id="rId14"/>
+      <w:headerReference w:type="even" r:id="rId8"/>
+      <w:headerReference w:type="default" r:id="rId9"/>
+      <w:footerReference w:type="even" r:id="rId10"/>
+      <w:footerReference w:type="default" r:id="rId11"/>
+      <w:headerReference w:type="first" r:id="rId12"/>
+      <w:footerReference w:type="first" r:id="rId13"/>
       <w:pgSz w:w="12240" w:h="15840"/>
       <w:pgMar w:top="1440" w:right="1080" w:bottom="1440" w:left="1080" w:header="720" w:footer="720" w:gutter="0"/>
       <w:cols w:space="720"/>
@@ -2060,7 +1793,7 @@
 </file>
 
 <file path=word/endnotes.xml><?xml version="1.0" encoding="utf-8"?>
-<w:endnotes xmlns:wpc="http://schemas.microsoft.com/office/word/2010/wordprocessingCanvas" xmlns:mc="http://schemas.openxmlformats.org/markup-compatibility/2006" xmlns:o="urn:schemas-microsoft-com:office:office" xmlns:r="http://schemas.openxmlformats.org/officeDocument/2006/relationships" xmlns:m="http://schemas.openxmlformats.org/officeDocument/2006/math" xmlns:v="urn:schemas-microsoft-com:vml" xmlns:wp14="http://schemas.microsoft.com/office/word/2010/wordprocessingDrawing" xmlns:wp="http://schemas.openxmlformats.org/drawingml/2006/wordprocessingDrawing" xmlns:w10="urn:schemas-microsoft-com:office:word" xmlns:w="http://schemas.openxmlformats.org/wordprocessingml/2006/main" xmlns:w14="http://schemas.microsoft.com/office/word/2010/wordml" xmlns:wpg="http://schemas.microsoft.com/office/word/2010/wordprocessingGroup" xmlns:wpi="http://schemas.microsoft.com/office/word/2010/wordprocessingInk" xmlns:wne="http://schemas.microsoft.com/office/word/2006/wordml" xmlns:wps="http://schemas.microsoft.com/office/word/2010/wordprocessingShape" mc:Ignorable="w14 wp14">
+<w:endnotes xmlns:wpc="http://schemas.microsoft.com/office/word/2010/wordprocessingCanvas" xmlns:cx="http://schemas.microsoft.com/office/drawing/2014/chartex" xmlns:cx1="http://schemas.microsoft.com/office/drawing/2015/9/8/chartex" xmlns:cx2="http://schemas.microsoft.com/office/drawing/2015/10/21/chartex" xmlns:cx3="http://schemas.microsoft.com/office/drawing/2016/5/9/chartex" xmlns:cx4="http://schemas.microsoft.com/office/drawing/2016/5/10/chartex" xmlns:cx5="http://schemas.microsoft.com/office/drawing/2016/5/11/chartex" xmlns:cx6="http://schemas.microsoft.com/office/drawing/2016/5/12/chartex" xmlns:cx7="http://schemas.microsoft.com/office/drawing/2016/5/13/chartex" xmlns:cx8="http://schemas.microsoft.com/office/drawing/2016/5/14/chartex" xmlns:mc="http://schemas.openxmlformats.org/markup-compatibility/2006" xmlns:aink="http://schemas.microsoft.com/office/drawing/2016/ink" xmlns:am3d="http://schemas.microsoft.com/office/drawing/2017/model3d" xmlns:o="urn:schemas-microsoft-com:office:office" xmlns:r="http://schemas.openxmlformats.org/officeDocument/2006/relationships" xmlns:m="http://schemas.openxmlformats.org/officeDocument/2006/math" xmlns:v="urn:schemas-microsoft-com:vml" xmlns:wp14="http://schemas.microsoft.com/office/word/2010/wordprocessingDrawing" xmlns:wp="http://schemas.openxmlformats.org/drawingml/2006/wordprocessingDrawing" xmlns:w10="urn:schemas-microsoft-com:office:word" xmlns:w="http://schemas.openxmlformats.org/wordprocessingml/2006/main" xmlns:w14="http://schemas.microsoft.com/office/word/2010/wordml" xmlns:w15="http://schemas.microsoft.com/office/word/2012/wordml" xmlns:w16cex="http://schemas.microsoft.com/office/word/2018/wordml/cex" xmlns:w16cid="http://schemas.microsoft.com/office/word/2016/wordml/cid" xmlns:w16="http://schemas.microsoft.com/office/word/2018/wordml" xmlns:w16sdtdh="http://schemas.microsoft.com/office/word/2020/wordml/sdtdatahash" xmlns:w16se="http://schemas.microsoft.com/office/word/2015/wordml/symex" xmlns:wpg="http://schemas.microsoft.com/office/word/2010/wordprocessingGroup" xmlns:wpi="http://schemas.microsoft.com/office/word/2010/wordprocessingInk" xmlns:wne="http://schemas.microsoft.com/office/word/2006/wordml" xmlns:wps="http://schemas.microsoft.com/office/word/2010/wordprocessingShape" mc:Ignorable="w14 w15 w16se w16cid w16 w16cex w16sdtdh wp14">
   <w:endnote w:type="separator" w:id="-1">
     <w:p>
       <w:r>
@@ -2079,7 +1812,7 @@
 </file>
 
 <file path=word/footer1.xml><?xml version="1.0" encoding="utf-8"?>
-<w:ftr xmlns:wpc="http://schemas.microsoft.com/office/word/2010/wordprocessingCanvas" xmlns:mc="http://schemas.openxmlformats.org/markup-compatibility/2006" xmlns:o="urn:schemas-microsoft-com:office:office" xmlns:r="http://schemas.openxmlformats.org/officeDocument/2006/relationships" xmlns:m="http://schemas.openxmlformats.org/officeDocument/2006/math" xmlns:v="urn:schemas-microsoft-com:vml" xmlns:wp14="http://schemas.microsoft.com/office/word/2010/wordprocessingDrawing" xmlns:wp="http://schemas.openxmlformats.org/drawingml/2006/wordprocessingDrawing" xmlns:w10="urn:schemas-microsoft-com:office:word" xmlns:w="http://schemas.openxmlformats.org/wordprocessingml/2006/main" xmlns:w14="http://schemas.microsoft.com/office/word/2010/wordml" xmlns:wpg="http://schemas.microsoft.com/office/word/2010/wordprocessingGroup" xmlns:wpi="http://schemas.microsoft.com/office/word/2010/wordprocessingInk" xmlns:wne="http://schemas.microsoft.com/office/word/2006/wordml" xmlns:wps="http://schemas.microsoft.com/office/word/2010/wordprocessingShape" mc:Ignorable="w14 wp14">
+<w:ftr xmlns:wpc="http://schemas.microsoft.com/office/word/2010/wordprocessingCanvas" xmlns:cx="http://schemas.microsoft.com/office/drawing/2014/chartex" xmlns:cx1="http://schemas.microsoft.com/office/drawing/2015/9/8/chartex" xmlns:cx2="http://schemas.microsoft.com/office/drawing/2015/10/21/chartex" xmlns:cx3="http://schemas.microsoft.com/office/drawing/2016/5/9/chartex" xmlns:cx4="http://schemas.microsoft.com/office/drawing/2016/5/10/chartex" xmlns:cx5="http://schemas.microsoft.com/office/drawing/2016/5/11/chartex" xmlns:cx6="http://schemas.microsoft.com/office/drawing/2016/5/12/chartex" xmlns:cx7="http://schemas.microsoft.com/office/drawing/2016/5/13/chartex" xmlns:cx8="http://schemas.microsoft.com/office/drawing/2016/5/14/chartex" xmlns:mc="http://schemas.openxmlformats.org/markup-compatibility/2006" xmlns:aink="http://schemas.microsoft.com/office/drawing/2016/ink" xmlns:am3d="http://schemas.microsoft.com/office/drawing/2017/model3d" xmlns:o="urn:schemas-microsoft-com:office:office" xmlns:r="http://schemas.openxmlformats.org/officeDocument/2006/relationships" xmlns:m="http://schemas.openxmlformats.org/officeDocument/2006/math" xmlns:v="urn:schemas-microsoft-com:vml" xmlns:wp14="http://schemas.microsoft.com/office/word/2010/wordprocessingDrawing" xmlns:wp="http://schemas.openxmlformats.org/drawingml/2006/wordprocessingDrawing" xmlns:w10="urn:schemas-microsoft-com:office:word" xmlns:w="http://schemas.openxmlformats.org/wordprocessingml/2006/main" xmlns:w14="http://schemas.microsoft.com/office/word/2010/wordml" xmlns:w15="http://schemas.microsoft.com/office/word/2012/wordml" xmlns:w16cex="http://schemas.microsoft.com/office/word/2018/wordml/cex" xmlns:w16cid="http://schemas.microsoft.com/office/word/2016/wordml/cid" xmlns:w16="http://schemas.microsoft.com/office/word/2018/wordml" xmlns:w16sdtdh="http://schemas.microsoft.com/office/word/2020/wordml/sdtdatahash" xmlns:w16se="http://schemas.microsoft.com/office/word/2015/wordml/symex" xmlns:wpg="http://schemas.microsoft.com/office/word/2010/wordprocessingGroup" xmlns:wpi="http://schemas.microsoft.com/office/word/2010/wordprocessingInk" xmlns:wne="http://schemas.microsoft.com/office/word/2006/wordml" xmlns:wps="http://schemas.microsoft.com/office/word/2010/wordprocessingShape" mc:Ignorable="w14 w15 w16se w16cid w16 w16cex w16sdtdh wp14">
   <w:p>
     <w:pPr>
       <w:pStyle w:val="Footer"/>
@@ -2089,7 +1822,7 @@
 </file>
 
 <file path=word/footer2.xml><?xml version="1.0" encoding="utf-8"?>
-<w:ftr xmlns:wpc="http://schemas.microsoft.com/office/word/2010/wordprocessingCanvas" xmlns:mc="http://schemas.openxmlformats.org/markup-compatibility/2006" xmlns:o="urn:schemas-microsoft-com:office:office" xmlns:r="http://schemas.openxmlformats.org/officeDocument/2006/relationships" xmlns:m="http://schemas.openxmlformats.org/officeDocument/2006/math" xmlns:v="urn:schemas-microsoft-com:vml" xmlns:wp14="http://schemas.microsoft.com/office/word/2010/wordprocessingDrawing" xmlns:wp="http://schemas.openxmlformats.org/drawingml/2006/wordprocessingDrawing" xmlns:w10="urn:schemas-microsoft-com:office:word" xmlns:w="http://schemas.openxmlformats.org/wordprocessingml/2006/main" xmlns:w14="http://schemas.microsoft.com/office/word/2010/wordml" xmlns:wpg="http://schemas.microsoft.com/office/word/2010/wordprocessingGroup" xmlns:wpi="http://schemas.microsoft.com/office/word/2010/wordprocessingInk" xmlns:wne="http://schemas.microsoft.com/office/word/2006/wordml" xmlns:wps="http://schemas.microsoft.com/office/word/2010/wordprocessingShape" mc:Ignorable="w14 wp14">
+<w:ftr xmlns:wpc="http://schemas.microsoft.com/office/word/2010/wordprocessingCanvas" xmlns:cx="http://schemas.microsoft.com/office/drawing/2014/chartex" xmlns:cx1="http://schemas.microsoft.com/office/drawing/2015/9/8/chartex" xmlns:cx2="http://schemas.microsoft.com/office/drawing/2015/10/21/chartex" xmlns:cx3="http://schemas.microsoft.com/office/drawing/2016/5/9/chartex" xmlns:cx4="http://schemas.microsoft.com/office/drawing/2016/5/10/chartex" xmlns:cx5="http://schemas.microsoft.com/office/drawing/2016/5/11/chartex" xmlns:cx6="http://schemas.microsoft.com/office/drawing/2016/5/12/chartex" xmlns:cx7="http://schemas.microsoft.com/office/drawing/2016/5/13/chartex" xmlns:cx8="http://schemas.microsoft.com/office/drawing/2016/5/14/chartex" xmlns:mc="http://schemas.openxmlformats.org/markup-compatibility/2006" xmlns:aink="http://schemas.microsoft.com/office/drawing/2016/ink" xmlns:am3d="http://schemas.microsoft.com/office/drawing/2017/model3d" xmlns:o="urn:schemas-microsoft-com:office:office" xmlns:r="http://schemas.openxmlformats.org/officeDocument/2006/relationships" xmlns:m="http://schemas.openxmlformats.org/officeDocument/2006/math" xmlns:v="urn:schemas-microsoft-com:vml" xmlns:wp14="http://schemas.microsoft.com/office/word/2010/wordprocessingDrawing" xmlns:wp="http://schemas.openxmlformats.org/drawingml/2006/wordprocessingDrawing" xmlns:w10="urn:schemas-microsoft-com:office:word" xmlns:w="http://schemas.openxmlformats.org/wordprocessingml/2006/main" xmlns:w14="http://schemas.microsoft.com/office/word/2010/wordml" xmlns:w15="http://schemas.microsoft.com/office/word/2012/wordml" xmlns:w16cex="http://schemas.microsoft.com/office/word/2018/wordml/cex" xmlns:w16cid="http://schemas.microsoft.com/office/word/2016/wordml/cid" xmlns:w16="http://schemas.microsoft.com/office/word/2018/wordml" xmlns:w16sdtdh="http://schemas.microsoft.com/office/word/2020/wordml/sdtdatahash" xmlns:w16se="http://schemas.microsoft.com/office/word/2015/wordml/symex" xmlns:wpg="http://schemas.microsoft.com/office/word/2010/wordprocessingGroup" xmlns:wpi="http://schemas.microsoft.com/office/word/2010/wordprocessingInk" xmlns:wne="http://schemas.microsoft.com/office/word/2006/wordml" xmlns:wps="http://schemas.microsoft.com/office/word/2010/wordprocessingShape" mc:Ignorable="w14 w15 w16se w16cid w16 w16cex w16sdtdh wp14">
   <w:p>
     <w:pPr>
       <w:pStyle w:val="Footer"/>
@@ -2160,7 +1893,7 @@
             <w:sz w:val="20"/>
             <w:szCs w:val="20"/>
           </w:rPr>
-          <w:t>3</w:t>
+          <w:t>1</w:t>
         </w:r>
         <w:r>
           <w:rPr>
@@ -2276,7 +2009,7 @@
 </file>
 
 <file path=word/footer3.xml><?xml version="1.0" encoding="utf-8"?>
-<w:ftr xmlns:wpc="http://schemas.microsoft.com/office/word/2010/wordprocessingCanvas" xmlns:mc="http://schemas.openxmlformats.org/markup-compatibility/2006" xmlns:o="urn:schemas-microsoft-com:office:office" xmlns:r="http://schemas.openxmlformats.org/officeDocument/2006/relationships" xmlns:m="http://schemas.openxmlformats.org/officeDocument/2006/math" xmlns:v="urn:schemas-microsoft-com:vml" xmlns:wp14="http://schemas.microsoft.com/office/word/2010/wordprocessingDrawing" xmlns:wp="http://schemas.openxmlformats.org/drawingml/2006/wordprocessingDrawing" xmlns:w10="urn:schemas-microsoft-com:office:word" xmlns:w="http://schemas.openxmlformats.org/wordprocessingml/2006/main" xmlns:w14="http://schemas.microsoft.com/office/word/2010/wordml" xmlns:wpg="http://schemas.microsoft.com/office/word/2010/wordprocessingGroup" xmlns:wpi="http://schemas.microsoft.com/office/word/2010/wordprocessingInk" xmlns:wne="http://schemas.microsoft.com/office/word/2006/wordml" xmlns:wps="http://schemas.microsoft.com/office/word/2010/wordprocessingShape" mc:Ignorable="w14 wp14">
+<w:ftr xmlns:wpc="http://schemas.microsoft.com/office/word/2010/wordprocessingCanvas" xmlns:cx="http://schemas.microsoft.com/office/drawing/2014/chartex" xmlns:cx1="http://schemas.microsoft.com/office/drawing/2015/9/8/chartex" xmlns:cx2="http://schemas.microsoft.com/office/drawing/2015/10/21/chartex" xmlns:cx3="http://schemas.microsoft.com/office/drawing/2016/5/9/chartex" xmlns:cx4="http://schemas.microsoft.com/office/drawing/2016/5/10/chartex" xmlns:cx5="http://schemas.microsoft.com/office/drawing/2016/5/11/chartex" xmlns:cx6="http://schemas.microsoft.com/office/drawing/2016/5/12/chartex" xmlns:cx7="http://schemas.microsoft.com/office/drawing/2016/5/13/chartex" xmlns:cx8="http://schemas.microsoft.com/office/drawing/2016/5/14/chartex" xmlns:mc="http://schemas.openxmlformats.org/markup-compatibility/2006" xmlns:aink="http://schemas.microsoft.com/office/drawing/2016/ink" xmlns:am3d="http://schemas.microsoft.com/office/drawing/2017/model3d" xmlns:o="urn:schemas-microsoft-com:office:office" xmlns:r="http://schemas.openxmlformats.org/officeDocument/2006/relationships" xmlns:m="http://schemas.openxmlformats.org/officeDocument/2006/math" xmlns:v="urn:schemas-microsoft-com:vml" xmlns:wp14="http://schemas.microsoft.com/office/word/2010/wordprocessingDrawing" xmlns:wp="http://schemas.openxmlformats.org/drawingml/2006/wordprocessingDrawing" xmlns:w10="urn:schemas-microsoft-com:office:word" xmlns:w="http://schemas.openxmlformats.org/wordprocessingml/2006/main" xmlns:w14="http://schemas.microsoft.com/office/word/2010/wordml" xmlns:w15="http://schemas.microsoft.com/office/word/2012/wordml" xmlns:w16cex="http://schemas.microsoft.com/office/word/2018/wordml/cex" xmlns:w16cid="http://schemas.microsoft.com/office/word/2016/wordml/cid" xmlns:w16="http://schemas.microsoft.com/office/word/2018/wordml" xmlns:w16sdtdh="http://schemas.microsoft.com/office/word/2020/wordml/sdtdatahash" xmlns:w16se="http://schemas.microsoft.com/office/word/2015/wordml/symex" xmlns:wpg="http://schemas.microsoft.com/office/word/2010/wordprocessingGroup" xmlns:wpi="http://schemas.microsoft.com/office/word/2010/wordprocessingInk" xmlns:wne="http://schemas.microsoft.com/office/word/2006/wordml" xmlns:wps="http://schemas.microsoft.com/office/word/2010/wordprocessingShape" mc:Ignorable="w14 w15 w16se w16cid w16 w16cex w16sdtdh wp14">
   <w:p>
     <w:pPr>
       <w:pStyle w:val="Footer"/>
@@ -2286,7 +2019,7 @@
 </file>
 
 <file path=word/footnotes.xml><?xml version="1.0" encoding="utf-8"?>
-<w:footnotes xmlns:wpc="http://schemas.microsoft.com/office/word/2010/wordprocessingCanvas" xmlns:mc="http://schemas.openxmlformats.org/markup-compatibility/2006" xmlns:o="urn:schemas-microsoft-com:office:office" xmlns:r="http://schemas.openxmlformats.org/officeDocument/2006/relationships" xmlns:m="http://schemas.openxmlformats.org/officeDocument/2006/math" xmlns:v="urn:schemas-microsoft-com:vml" xmlns:wp14="http://schemas.microsoft.com/office/word/2010/wordprocessingDrawing" xmlns:wp="http://schemas.openxmlformats.org/drawingml/2006/wordprocessingDrawing" xmlns:w10="urn:schemas-microsoft-com:office:word" xmlns:w="http://schemas.openxmlformats.org/wordprocessingml/2006/main" xmlns:w14="http://schemas.microsoft.com/office/word/2010/wordml" xmlns:wpg="http://schemas.microsoft.com/office/word/2010/wordprocessingGroup" xmlns:wpi="http://schemas.microsoft.com/office/word/2010/wordprocessingInk" xmlns:wne="http://schemas.microsoft.com/office/word/2006/wordml" xmlns:wps="http://schemas.microsoft.com/office/word/2010/wordprocessingShape" mc:Ignorable="w14 wp14">
+<w:footnotes xmlns:wpc="http://schemas.microsoft.com/office/word/2010/wordprocessingCanvas" xmlns:cx="http://schemas.microsoft.com/office/drawing/2014/chartex" xmlns:cx1="http://schemas.microsoft.com/office/drawing/2015/9/8/chartex" xmlns:cx2="http://schemas.microsoft.com/office/drawing/2015/10/21/chartex" xmlns:cx3="http://schemas.microsoft.com/office/drawing/2016/5/9/chartex" xmlns:cx4="http://schemas.microsoft.com/office/drawing/2016/5/10/chartex" xmlns:cx5="http://schemas.microsoft.com/office/drawing/2016/5/11/chartex" xmlns:cx6="http://schemas.microsoft.com/office/drawing/2016/5/12/chartex" xmlns:cx7="http://schemas.microsoft.com/office/drawing/2016/5/13/chartex" xmlns:cx8="http://schemas.microsoft.com/office/drawing/2016/5/14/chartex" xmlns:mc="http://schemas.openxmlformats.org/markup-compatibility/2006" xmlns:aink="http://schemas.microsoft.com/office/drawing/2016/ink" xmlns:am3d="http://schemas.microsoft.com/office/drawing/2017/model3d" xmlns:o="urn:schemas-microsoft-com:office:office" xmlns:r="http://schemas.openxmlformats.org/officeDocument/2006/relationships" xmlns:m="http://schemas.openxmlformats.org/officeDocument/2006/math" xmlns:v="urn:schemas-microsoft-com:vml" xmlns:wp14="http://schemas.microsoft.com/office/word/2010/wordprocessingDrawing" xmlns:wp="http://schemas.openxmlformats.org/drawingml/2006/wordprocessingDrawing" xmlns:w10="urn:schemas-microsoft-com:office:word" xmlns:w="http://schemas.openxmlformats.org/wordprocessingml/2006/main" xmlns:w14="http://schemas.microsoft.com/office/word/2010/wordml" xmlns:w15="http://schemas.microsoft.com/office/word/2012/wordml" xmlns:w16cex="http://schemas.microsoft.com/office/word/2018/wordml/cex" xmlns:w16cid="http://schemas.microsoft.com/office/word/2016/wordml/cid" xmlns:w16="http://schemas.microsoft.com/office/word/2018/wordml" xmlns:w16sdtdh="http://schemas.microsoft.com/office/word/2020/wordml/sdtdatahash" xmlns:w16se="http://schemas.microsoft.com/office/word/2015/wordml/symex" xmlns:wpg="http://schemas.microsoft.com/office/word/2010/wordprocessingGroup" xmlns:wpi="http://schemas.microsoft.com/office/word/2010/wordprocessingInk" xmlns:wne="http://schemas.microsoft.com/office/word/2006/wordml" xmlns:wps="http://schemas.microsoft.com/office/word/2010/wordprocessingShape" mc:Ignorable="w14 w15 w16se w16cid w16 w16cex w16sdtdh wp14">
   <w:footnote w:type="separator" w:id="-1">
     <w:p>
       <w:r>
@@ -2305,7 +2038,7 @@
 </file>
 
 <file path=word/header1.xml><?xml version="1.0" encoding="utf-8"?>
-<w:hdr xmlns:wpc="http://schemas.microsoft.com/office/word/2010/wordprocessingCanvas" xmlns:mc="http://schemas.openxmlformats.org/markup-compatibility/2006" xmlns:o="urn:schemas-microsoft-com:office:office" xmlns:r="http://schemas.openxmlformats.org/officeDocument/2006/relationships" xmlns:m="http://schemas.openxmlformats.org/officeDocument/2006/math" xmlns:v="urn:schemas-microsoft-com:vml" xmlns:wp14="http://schemas.microsoft.com/office/word/2010/wordprocessingDrawing" xmlns:wp="http://schemas.openxmlformats.org/drawingml/2006/wordprocessingDrawing" xmlns:w10="urn:schemas-microsoft-com:office:word" xmlns:w="http://schemas.openxmlformats.org/wordprocessingml/2006/main" xmlns:w14="http://schemas.microsoft.com/office/word/2010/wordml" xmlns:wpg="http://schemas.microsoft.com/office/word/2010/wordprocessingGroup" xmlns:wpi="http://schemas.microsoft.com/office/word/2010/wordprocessingInk" xmlns:wne="http://schemas.microsoft.com/office/word/2006/wordml" xmlns:wps="http://schemas.microsoft.com/office/word/2010/wordprocessingShape" mc:Ignorable="w14 wp14">
+<w:hdr xmlns:wpc="http://schemas.microsoft.com/office/word/2010/wordprocessingCanvas" xmlns:cx="http://schemas.microsoft.com/office/drawing/2014/chartex" xmlns:cx1="http://schemas.microsoft.com/office/drawing/2015/9/8/chartex" xmlns:cx2="http://schemas.microsoft.com/office/drawing/2015/10/21/chartex" xmlns:cx3="http://schemas.microsoft.com/office/drawing/2016/5/9/chartex" xmlns:cx4="http://schemas.microsoft.com/office/drawing/2016/5/10/chartex" xmlns:cx5="http://schemas.microsoft.com/office/drawing/2016/5/11/chartex" xmlns:cx6="http://schemas.microsoft.com/office/drawing/2016/5/12/chartex" xmlns:cx7="http://schemas.microsoft.com/office/drawing/2016/5/13/chartex" xmlns:cx8="http://schemas.microsoft.com/office/drawing/2016/5/14/chartex" xmlns:mc="http://schemas.openxmlformats.org/markup-compatibility/2006" xmlns:aink="http://schemas.microsoft.com/office/drawing/2016/ink" xmlns:am3d="http://schemas.microsoft.com/office/drawing/2017/model3d" xmlns:o="urn:schemas-microsoft-com:office:office" xmlns:r="http://schemas.openxmlformats.org/officeDocument/2006/relationships" xmlns:m="http://schemas.openxmlformats.org/officeDocument/2006/math" xmlns:v="urn:schemas-microsoft-com:vml" xmlns:wp14="http://schemas.microsoft.com/office/word/2010/wordprocessingDrawing" xmlns:wp="http://schemas.openxmlformats.org/drawingml/2006/wordprocessingDrawing" xmlns:w10="urn:schemas-microsoft-com:office:word" xmlns:w="http://schemas.openxmlformats.org/wordprocessingml/2006/main" xmlns:w14="http://schemas.microsoft.com/office/word/2010/wordml" xmlns:w15="http://schemas.microsoft.com/office/word/2012/wordml" xmlns:w16cex="http://schemas.microsoft.com/office/word/2018/wordml/cex" xmlns:w16cid="http://schemas.microsoft.com/office/word/2016/wordml/cid" xmlns:w16="http://schemas.microsoft.com/office/word/2018/wordml" xmlns:w16sdtdh="http://schemas.microsoft.com/office/word/2020/wordml/sdtdatahash" xmlns:w16se="http://schemas.microsoft.com/office/word/2015/wordml/symex" xmlns:wpg="http://schemas.microsoft.com/office/word/2010/wordprocessingGroup" xmlns:wpi="http://schemas.microsoft.com/office/word/2010/wordprocessingInk" xmlns:wne="http://schemas.microsoft.com/office/word/2006/wordml" xmlns:wps="http://schemas.microsoft.com/office/word/2010/wordprocessingShape" mc:Ignorable="w14 w15 w16se w16cid w16 w16cex w16sdtdh wp14">
   <w:p>
     <w:pPr>
       <w:pStyle w:val="Header"/>
@@ -2315,7 +2048,7 @@
 </file>
 
 <file path=word/header2.xml><?xml version="1.0" encoding="utf-8"?>
-<w:hdr xmlns:wpc="http://schemas.microsoft.com/office/word/2010/wordprocessingCanvas" xmlns:mc="http://schemas.openxmlformats.org/markup-compatibility/2006" xmlns:o="urn:schemas-microsoft-com:office:office" xmlns:r="http://schemas.openxmlformats.org/officeDocument/2006/relationships" xmlns:m="http://schemas.openxmlformats.org/officeDocument/2006/math" xmlns:v="urn:schemas-microsoft-com:vml" xmlns:wp14="http://schemas.microsoft.com/office/word/2010/wordprocessingDrawing" xmlns:wp="http://schemas.openxmlformats.org/drawingml/2006/wordprocessingDrawing" xmlns:w10="urn:schemas-microsoft-com:office:word" xmlns:w="http://schemas.openxmlformats.org/wordprocessingml/2006/main" xmlns:w14="http://schemas.microsoft.com/office/word/2010/wordml" xmlns:wpg="http://schemas.microsoft.com/office/word/2010/wordprocessingGroup" xmlns:wpi="http://schemas.microsoft.com/office/word/2010/wordprocessingInk" xmlns:wne="http://schemas.microsoft.com/office/word/2006/wordml" xmlns:wps="http://schemas.microsoft.com/office/word/2010/wordprocessingShape" mc:Ignorable="w14 wp14">
+<w:hdr xmlns:wpc="http://schemas.microsoft.com/office/word/2010/wordprocessingCanvas" xmlns:cx="http://schemas.microsoft.com/office/drawing/2014/chartex" xmlns:cx1="http://schemas.microsoft.com/office/drawing/2015/9/8/chartex" xmlns:cx2="http://schemas.microsoft.com/office/drawing/2015/10/21/chartex" xmlns:cx3="http://schemas.microsoft.com/office/drawing/2016/5/9/chartex" xmlns:cx4="http://schemas.microsoft.com/office/drawing/2016/5/10/chartex" xmlns:cx5="http://schemas.microsoft.com/office/drawing/2016/5/11/chartex" xmlns:cx6="http://schemas.microsoft.com/office/drawing/2016/5/12/chartex" xmlns:cx7="http://schemas.microsoft.com/office/drawing/2016/5/13/chartex" xmlns:cx8="http://schemas.microsoft.com/office/drawing/2016/5/14/chartex" xmlns:mc="http://schemas.openxmlformats.org/markup-compatibility/2006" xmlns:aink="http://schemas.microsoft.com/office/drawing/2016/ink" xmlns:am3d="http://schemas.microsoft.com/office/drawing/2017/model3d" xmlns:o="urn:schemas-microsoft-com:office:office" xmlns:r="http://schemas.openxmlformats.org/officeDocument/2006/relationships" xmlns:m="http://schemas.openxmlformats.org/officeDocument/2006/math" xmlns:v="urn:schemas-microsoft-com:vml" xmlns:wp14="http://schemas.microsoft.com/office/word/2010/wordprocessingDrawing" xmlns:wp="http://schemas.openxmlformats.org/drawingml/2006/wordprocessingDrawing" xmlns:w10="urn:schemas-microsoft-com:office:word" xmlns:w="http://schemas.openxmlformats.org/wordprocessingml/2006/main" xmlns:w14="http://schemas.microsoft.com/office/word/2010/wordml" xmlns:w15="http://schemas.microsoft.com/office/word/2012/wordml" xmlns:w16cex="http://schemas.microsoft.com/office/word/2018/wordml/cex" xmlns:w16cid="http://schemas.microsoft.com/office/word/2016/wordml/cid" xmlns:w16="http://schemas.microsoft.com/office/word/2018/wordml" xmlns:w16sdtdh="http://schemas.microsoft.com/office/word/2020/wordml/sdtdatahash" xmlns:w16se="http://schemas.microsoft.com/office/word/2015/wordml/symex" xmlns:wpg="http://schemas.microsoft.com/office/word/2010/wordprocessingGroup" xmlns:wpi="http://schemas.microsoft.com/office/word/2010/wordprocessingInk" xmlns:wne="http://schemas.microsoft.com/office/word/2006/wordml" xmlns:wps="http://schemas.microsoft.com/office/word/2010/wordprocessingShape" mc:Ignorable="w14 w15 w16se w16cid w16 w16cex w16sdtdh wp14">
   <w:p>
     <w:pPr>
       <w:pStyle w:val="Header"/>
@@ -2339,7 +2072,7 @@
 </file>
 
 <file path=word/header3.xml><?xml version="1.0" encoding="utf-8"?>
-<w:hdr xmlns:wpc="http://schemas.microsoft.com/office/word/2010/wordprocessingCanvas" xmlns:mc="http://schemas.openxmlformats.org/markup-compatibility/2006" xmlns:o="urn:schemas-microsoft-com:office:office" xmlns:r="http://schemas.openxmlformats.org/officeDocument/2006/relationships" xmlns:m="http://schemas.openxmlformats.org/officeDocument/2006/math" xmlns:v="urn:schemas-microsoft-com:vml" xmlns:wp14="http://schemas.microsoft.com/office/word/2010/wordprocessingDrawing" xmlns:wp="http://schemas.openxmlformats.org/drawingml/2006/wordprocessingDrawing" xmlns:w10="urn:schemas-microsoft-com:office:word" xmlns:w="http://schemas.openxmlformats.org/wordprocessingml/2006/main" xmlns:w14="http://schemas.microsoft.com/office/word/2010/wordml" xmlns:wpg="http://schemas.microsoft.com/office/word/2010/wordprocessingGroup" xmlns:wpi="http://schemas.microsoft.com/office/word/2010/wordprocessingInk" xmlns:wne="http://schemas.microsoft.com/office/word/2006/wordml" xmlns:wps="http://schemas.microsoft.com/office/word/2010/wordprocessingShape" mc:Ignorable="w14 wp14">
+<w:hdr xmlns:wpc="http://schemas.microsoft.com/office/word/2010/wordprocessingCanvas" xmlns:cx="http://schemas.microsoft.com/office/drawing/2014/chartex" xmlns:cx1="http://schemas.microsoft.com/office/drawing/2015/9/8/chartex" xmlns:cx2="http://schemas.microsoft.com/office/drawing/2015/10/21/chartex" xmlns:cx3="http://schemas.microsoft.com/office/drawing/2016/5/9/chartex" xmlns:cx4="http://schemas.microsoft.com/office/drawing/2016/5/10/chartex" xmlns:cx5="http://schemas.microsoft.com/office/drawing/2016/5/11/chartex" xmlns:cx6="http://schemas.microsoft.com/office/drawing/2016/5/12/chartex" xmlns:cx7="http://schemas.microsoft.com/office/drawing/2016/5/13/chartex" xmlns:cx8="http://schemas.microsoft.com/office/drawing/2016/5/14/chartex" xmlns:mc="http://schemas.openxmlformats.org/markup-compatibility/2006" xmlns:aink="http://schemas.microsoft.com/office/drawing/2016/ink" xmlns:am3d="http://schemas.microsoft.com/office/drawing/2017/model3d" xmlns:o="urn:schemas-microsoft-com:office:office" xmlns:r="http://schemas.openxmlformats.org/officeDocument/2006/relationships" xmlns:m="http://schemas.openxmlformats.org/officeDocument/2006/math" xmlns:v="urn:schemas-microsoft-com:vml" xmlns:wp14="http://schemas.microsoft.com/office/word/2010/wordprocessingDrawing" xmlns:wp="http://schemas.openxmlformats.org/drawingml/2006/wordprocessingDrawing" xmlns:w10="urn:schemas-microsoft-com:office:word" xmlns:w="http://schemas.openxmlformats.org/wordprocessingml/2006/main" xmlns:w14="http://schemas.microsoft.com/office/word/2010/wordml" xmlns:w15="http://schemas.microsoft.com/office/word/2012/wordml" xmlns:w16cex="http://schemas.microsoft.com/office/word/2018/wordml/cex" xmlns:w16cid="http://schemas.microsoft.com/office/word/2016/wordml/cid" xmlns:w16="http://schemas.microsoft.com/office/word/2018/wordml" xmlns:w16sdtdh="http://schemas.microsoft.com/office/word/2020/wordml/sdtdatahash" xmlns:w16se="http://schemas.microsoft.com/office/word/2015/wordml/symex" xmlns:wpg="http://schemas.microsoft.com/office/word/2010/wordprocessingGroup" xmlns:wpi="http://schemas.microsoft.com/office/word/2010/wordprocessingInk" xmlns:wne="http://schemas.microsoft.com/office/word/2006/wordml" xmlns:wps="http://schemas.microsoft.com/office/word/2010/wordprocessingShape" mc:Ignorable="w14 w15 w16se w16cid w16 w16cex w16sdtdh wp14">
   <w:p>
     <w:pPr>
       <w:pStyle w:val="Header"/>
@@ -2349,8 +2082,8 @@
 </file>
 
 <file path=word/numbering.xml><?xml version="1.0" encoding="utf-8"?>
-<w:numbering xmlns:wpc="http://schemas.microsoft.com/office/word/2010/wordprocessingCanvas" xmlns:mc="http://schemas.openxmlformats.org/markup-compatibility/2006" xmlns:o="urn:schemas-microsoft-com:office:office" xmlns:r="http://schemas.openxmlformats.org/officeDocument/2006/relationships" xmlns:m="http://schemas.openxmlformats.org/officeDocument/2006/math" xmlns:v="urn:schemas-microsoft-com:vml" xmlns:wp14="http://schemas.microsoft.com/office/word/2010/wordprocessingDrawing" xmlns:wp="http://schemas.openxmlformats.org/drawingml/2006/wordprocessingDrawing" xmlns:w10="urn:schemas-microsoft-com:office:word" xmlns:w="http://schemas.openxmlformats.org/wordprocessingml/2006/main" xmlns:w14="http://schemas.microsoft.com/office/word/2010/wordml" xmlns:wpg="http://schemas.microsoft.com/office/word/2010/wordprocessingGroup" xmlns:wpi="http://schemas.microsoft.com/office/word/2010/wordprocessingInk" xmlns:wne="http://schemas.microsoft.com/office/word/2006/wordml" xmlns:wps="http://schemas.microsoft.com/office/word/2010/wordprocessingShape" mc:Ignorable="w14 wp14">
-  <w:abstractNum w:abstractNumId="0">
+<w:numbering xmlns:wpc="http://schemas.microsoft.com/office/word/2010/wordprocessingCanvas" xmlns:cx="http://schemas.microsoft.com/office/drawing/2014/chartex" xmlns:cx1="http://schemas.microsoft.com/office/drawing/2015/9/8/chartex" xmlns:cx2="http://schemas.microsoft.com/office/drawing/2015/10/21/chartex" xmlns:cx3="http://schemas.microsoft.com/office/drawing/2016/5/9/chartex" xmlns:cx4="http://schemas.microsoft.com/office/drawing/2016/5/10/chartex" xmlns:cx5="http://schemas.microsoft.com/office/drawing/2016/5/11/chartex" xmlns:cx6="http://schemas.microsoft.com/office/drawing/2016/5/12/chartex" xmlns:cx7="http://schemas.microsoft.com/office/drawing/2016/5/13/chartex" xmlns:cx8="http://schemas.microsoft.com/office/drawing/2016/5/14/chartex" xmlns:mc="http://schemas.openxmlformats.org/markup-compatibility/2006" xmlns:aink="http://schemas.microsoft.com/office/drawing/2016/ink" xmlns:am3d="http://schemas.microsoft.com/office/drawing/2017/model3d" xmlns:o="urn:schemas-microsoft-com:office:office" xmlns:r="http://schemas.openxmlformats.org/officeDocument/2006/relationships" xmlns:m="http://schemas.openxmlformats.org/officeDocument/2006/math" xmlns:v="urn:schemas-microsoft-com:vml" xmlns:wp14="http://schemas.microsoft.com/office/word/2010/wordprocessingDrawing" xmlns:wp="http://schemas.openxmlformats.org/drawingml/2006/wordprocessingDrawing" xmlns:w10="urn:schemas-microsoft-com:office:word" xmlns:w="http://schemas.openxmlformats.org/wordprocessingml/2006/main" xmlns:w14="http://schemas.microsoft.com/office/word/2010/wordml" xmlns:w15="http://schemas.microsoft.com/office/word/2012/wordml" xmlns:w16cex="http://schemas.microsoft.com/office/word/2018/wordml/cex" xmlns:w16cid="http://schemas.microsoft.com/office/word/2016/wordml/cid" xmlns:w16="http://schemas.microsoft.com/office/word/2018/wordml" xmlns:w16sdtdh="http://schemas.microsoft.com/office/word/2020/wordml/sdtdatahash" xmlns:w16se="http://schemas.microsoft.com/office/word/2015/wordml/symex" xmlns:wpg="http://schemas.microsoft.com/office/word/2010/wordprocessingGroup" xmlns:wpi="http://schemas.microsoft.com/office/word/2010/wordprocessingInk" xmlns:wne="http://schemas.microsoft.com/office/word/2006/wordml" xmlns:wps="http://schemas.microsoft.com/office/word/2010/wordprocessingShape" mc:Ignorable="w14 w15 w16se w16cid w16 w16cex w16sdtdh wp14">
+  <w:abstractNum w:abstractNumId="0" w15:restartNumberingAfterBreak="0">
     <w:nsid w:val="08B2501C"/>
     <w:multiLevelType w:val="hybridMultilevel"/>
     <w:tmpl w:val="F2A43D58"/>
@@ -2463,7 +2196,7 @@
       </w:rPr>
     </w:lvl>
   </w:abstractNum>
-  <w:abstractNum w:abstractNumId="1">
+  <w:abstractNum w:abstractNumId="1" w15:restartNumberingAfterBreak="0">
     <w:nsid w:val="11E0619D"/>
     <w:multiLevelType w:val="hybridMultilevel"/>
     <w:tmpl w:val="4380F926"/>
@@ -2576,7 +2309,7 @@
       </w:rPr>
     </w:lvl>
   </w:abstractNum>
-  <w:abstractNum w:abstractNumId="2">
+  <w:abstractNum w:abstractNumId="2" w15:restartNumberingAfterBreak="0">
     <w:nsid w:val="16ED3168"/>
     <w:multiLevelType w:val="hybridMultilevel"/>
     <w:tmpl w:val="2ADE02E4"/>
@@ -2689,7 +2422,7 @@
       </w:rPr>
     </w:lvl>
   </w:abstractNum>
-  <w:abstractNum w:abstractNumId="3">
+  <w:abstractNum w:abstractNumId="3" w15:restartNumberingAfterBreak="0">
     <w:nsid w:val="468B7B8A"/>
     <w:multiLevelType w:val="hybridMultilevel"/>
     <w:tmpl w:val="51D4A994"/>
@@ -2802,7 +2535,7 @@
       </w:rPr>
     </w:lvl>
   </w:abstractNum>
-  <w:abstractNum w:abstractNumId="4">
+  <w:abstractNum w:abstractNumId="4" w15:restartNumberingAfterBreak="0">
     <w:nsid w:val="5D9F7580"/>
     <w:multiLevelType w:val="hybridMultilevel"/>
     <w:tmpl w:val="F9F252D6"/>
@@ -2915,7 +2648,7 @@
       </w:rPr>
     </w:lvl>
   </w:abstractNum>
-  <w:abstractNum w:abstractNumId="5">
+  <w:abstractNum w:abstractNumId="5" w15:restartNumberingAfterBreak="0">
     <w:nsid w:val="6C3A28D4"/>
     <w:multiLevelType w:val="hybridMultilevel"/>
     <w:tmpl w:val="28D0FB9E"/>
@@ -3028,7 +2761,7 @@
       </w:rPr>
     </w:lvl>
   </w:abstractNum>
-  <w:abstractNum w:abstractNumId="6">
+  <w:abstractNum w:abstractNumId="6" w15:restartNumberingAfterBreak="0">
     <w:nsid w:val="73222ACC"/>
     <w:multiLevelType w:val="hybridMultilevel"/>
     <w:tmpl w:val="FC0AC52A"/>
@@ -3166,7 +2899,7 @@
 </file>
 
 <file path=word/styles.xml><?xml version="1.0" encoding="utf-8"?>
-<w:styles xmlns:mc="http://schemas.openxmlformats.org/markup-compatibility/2006" xmlns:r="http://schemas.openxmlformats.org/officeDocument/2006/relationships" xmlns:w="http://schemas.openxmlformats.org/wordprocessingml/2006/main" xmlns:w14="http://schemas.microsoft.com/office/word/2010/wordml" mc:Ignorable="w14">
+<w:styles xmlns:mc="http://schemas.openxmlformats.org/markup-compatibility/2006" xmlns:r="http://schemas.openxmlformats.org/officeDocument/2006/relationships" xmlns:w="http://schemas.openxmlformats.org/wordprocessingml/2006/main" xmlns:w14="http://schemas.microsoft.com/office/word/2010/wordml" xmlns:w15="http://schemas.microsoft.com/office/word/2012/wordml" xmlns:w16cex="http://schemas.microsoft.com/office/word/2018/wordml/cex" xmlns:w16cid="http://schemas.microsoft.com/office/word/2016/wordml/cid" xmlns:w16="http://schemas.microsoft.com/office/word/2018/wordml" xmlns:w16sdtdh="http://schemas.microsoft.com/office/word/2020/wordml/sdtdatahash" xmlns:w16se="http://schemas.microsoft.com/office/word/2015/wordml/symex" mc:Ignorable="w14 w15 w16se w16cid w16 w16cex w16sdtdh">
   <w:docDefaults>
     <w:rPrDefault>
       <w:rPr>
@@ -3182,500 +2915,383 @@
       </w:pPr>
     </w:pPrDefault>
   </w:docDefaults>
-  <w:latentStyles w:defLockedState="0" w:defUIPriority="99" w:defSemiHidden="1" w:defUnhideWhenUsed="1" w:defQFormat="0" w:count="267">
-    <w:lsdException w:name="Normal" w:semiHidden="0" w:uiPriority="0" w:unhideWhenUsed="0" w:qFormat="1"/>
-    <w:lsdException w:name="heading 1" w:semiHidden="0" w:uiPriority="9" w:unhideWhenUsed="0" w:qFormat="1"/>
-    <w:lsdException w:name="heading 2" w:uiPriority="9" w:qFormat="1"/>
-    <w:lsdException w:name="heading 3" w:uiPriority="9" w:qFormat="1"/>
-    <w:lsdException w:name="heading 4" w:uiPriority="9" w:qFormat="1"/>
-    <w:lsdException w:name="heading 5" w:uiPriority="9" w:qFormat="1"/>
-    <w:lsdException w:name="heading 6" w:uiPriority="9" w:qFormat="1"/>
-    <w:lsdException w:name="heading 7" w:uiPriority="9" w:qFormat="1"/>
-    <w:lsdException w:name="heading 8" w:uiPriority="9" w:qFormat="1"/>
-    <w:lsdException w:name="heading 9" w:uiPriority="9" w:qFormat="1"/>
-    <w:lsdException w:name="toc 1" w:uiPriority="39"/>
-    <w:lsdException w:name="toc 2" w:uiPriority="39"/>
-    <w:lsdException w:name="toc 3" w:uiPriority="39"/>
-    <w:lsdException w:name="toc 4" w:uiPriority="39"/>
-    <w:lsdException w:name="toc 5" w:uiPriority="39"/>
-    <w:lsdException w:name="toc 6" w:uiPriority="39"/>
-    <w:lsdException w:name="toc 7" w:uiPriority="39"/>
-    <w:lsdException w:name="toc 8" w:uiPriority="39"/>
-    <w:lsdException w:name="toc 9" w:uiPriority="39"/>
-    <w:lsdException w:name="caption" w:uiPriority="35" w:qFormat="1"/>
-    <w:lsdException w:name="footnote reference" w:unhideWhenUsed="0"/>
-    <w:lsdException w:name="Title" w:semiHidden="0" w:uiPriority="10" w:unhideWhenUsed="0" w:qFormat="1"/>
-    <w:lsdException w:name="Default Paragraph Font" w:uiPriority="1"/>
-    <w:lsdException w:name="Subtitle" w:semiHidden="0" w:uiPriority="11" w:unhideWhenUsed="0" w:qFormat="1"/>
-    <w:lsdException w:name="Strong" w:semiHidden="0" w:uiPriority="22" w:unhideWhenUsed="0" w:qFormat="1"/>
-    <w:lsdException w:name="Emphasis" w:semiHidden="0" w:uiPriority="20" w:unhideWhenUsed="0" w:qFormat="1"/>
+  <w:latentStyles w:defLockedState="0" w:defUIPriority="99" w:defSemiHidden="0" w:defUnhideWhenUsed="0" w:defQFormat="0" w:count="376">
+    <w:lsdException w:name="Normal" w:uiPriority="0" w:qFormat="1"/>
+    <w:lsdException w:name="heading 1" w:uiPriority="9" w:qFormat="1"/>
+    <w:lsdException w:name="heading 2" w:semiHidden="1" w:uiPriority="9" w:unhideWhenUsed="1" w:qFormat="1"/>
+    <w:lsdException w:name="heading 3" w:semiHidden="1" w:uiPriority="9" w:unhideWhenUsed="1" w:qFormat="1"/>
+    <w:lsdException w:name="heading 4" w:semiHidden="1" w:uiPriority="9" w:unhideWhenUsed="1" w:qFormat="1"/>
+    <w:lsdException w:name="heading 5" w:semiHidden="1" w:uiPriority="9" w:unhideWhenUsed="1" w:qFormat="1"/>
+    <w:lsdException w:name="heading 6" w:semiHidden="1" w:uiPriority="9" w:unhideWhenUsed="1" w:qFormat="1"/>
+    <w:lsdException w:name="heading 7" w:semiHidden="1" w:uiPriority="9" w:unhideWhenUsed="1" w:qFormat="1"/>
+    <w:lsdException w:name="heading 8" w:semiHidden="1" w:uiPriority="9" w:unhideWhenUsed="1" w:qFormat="1"/>
+    <w:lsdException w:name="heading 9" w:semiHidden="1" w:uiPriority="9" w:unhideWhenUsed="1" w:qFormat="1"/>
+    <w:lsdException w:name="index 1" w:semiHidden="1" w:unhideWhenUsed="1"/>
+    <w:lsdException w:name="index 2" w:semiHidden="1" w:unhideWhenUsed="1"/>
+    <w:lsdException w:name="index 3" w:semiHidden="1" w:unhideWhenUsed="1"/>
+    <w:lsdException w:name="index 4" w:semiHidden="1" w:unhideWhenUsed="1"/>
+    <w:lsdException w:name="index 5" w:semiHidden="1" w:unhideWhenUsed="1"/>
+    <w:lsdException w:name="index 6" w:semiHidden="1" w:unhideWhenUsed="1"/>
+    <w:lsdException w:name="index 7" w:semiHidden="1" w:unhideWhenUsed="1"/>
+    <w:lsdException w:name="index 8" w:semiHidden="1" w:unhideWhenUsed="1"/>
+    <w:lsdException w:name="index 9" w:semiHidden="1" w:unhideWhenUsed="1"/>
+    <w:lsdException w:name="toc 1" w:semiHidden="1" w:uiPriority="39" w:unhideWhenUsed="1"/>
+    <w:lsdException w:name="toc 2" w:semiHidden="1" w:uiPriority="39" w:unhideWhenUsed="1"/>
+    <w:lsdException w:name="toc 3" w:semiHidden="1" w:uiPriority="39" w:unhideWhenUsed="1"/>
+    <w:lsdException w:name="toc 4" w:semiHidden="1" w:uiPriority="39" w:unhideWhenUsed="1"/>
+    <w:lsdException w:name="toc 5" w:semiHidden="1" w:uiPriority="39" w:unhideWhenUsed="1"/>
+    <w:lsdException w:name="toc 6" w:semiHidden="1" w:uiPriority="39" w:unhideWhenUsed="1"/>
+    <w:lsdException w:name="toc 7" w:semiHidden="1" w:uiPriority="39" w:unhideWhenUsed="1"/>
+    <w:lsdException w:name="toc 8" w:semiHidden="1" w:uiPriority="39" w:unhideWhenUsed="1"/>
+    <w:lsdException w:name="toc 9" w:semiHidden="1" w:uiPriority="39" w:unhideWhenUsed="1"/>
+    <w:lsdException w:name="Normal Indent" w:semiHidden="1" w:unhideWhenUsed="1"/>
+    <w:lsdException w:name="footnote text" w:semiHidden="1" w:unhideWhenUsed="1"/>
+    <w:lsdException w:name="annotation text" w:semiHidden="1" w:unhideWhenUsed="1"/>
+    <w:lsdException w:name="header" w:semiHidden="1" w:unhideWhenUsed="1"/>
+    <w:lsdException w:name="footer" w:semiHidden="1" w:unhideWhenUsed="1"/>
+    <w:lsdException w:name="index heading" w:semiHidden="1" w:unhideWhenUsed="1"/>
+    <w:lsdException w:name="caption" w:semiHidden="1" w:uiPriority="35" w:unhideWhenUsed="1" w:qFormat="1"/>
+    <w:lsdException w:name="table of figures" w:semiHidden="1" w:unhideWhenUsed="1"/>
+    <w:lsdException w:name="envelope address" w:semiHidden="1" w:unhideWhenUsed="1"/>
+    <w:lsdException w:name="envelope return" w:semiHidden="1" w:unhideWhenUsed="1"/>
+    <w:lsdException w:name="footnote reference" w:semiHidden="1"/>
+    <w:lsdException w:name="annotation reference" w:semiHidden="1" w:unhideWhenUsed="1"/>
+    <w:lsdException w:name="line number" w:semiHidden="1" w:unhideWhenUsed="1"/>
+    <w:lsdException w:name="page number" w:semiHidden="1" w:unhideWhenUsed="1"/>
+    <w:lsdException w:name="endnote reference" w:semiHidden="1" w:unhideWhenUsed="1"/>
+    <w:lsdException w:name="endnote text" w:semiHidden="1" w:unhideWhenUsed="1"/>
+    <w:lsdException w:name="table of authorities" w:semiHidden="1" w:unhideWhenUsed="1"/>
+    <w:lsdException w:name="macro" w:semiHidden="1" w:unhideWhenUsed="1"/>
+    <w:lsdException w:name="toa heading" w:semiHidden="1" w:unhideWhenUsed="1"/>
+    <w:lsdException w:name="List" w:semiHidden="1" w:unhideWhenUsed="1"/>
+    <w:lsdException w:name="List Bullet" w:semiHidden="1" w:unhideWhenUsed="1"/>
+    <w:lsdException w:name="List Number" w:semiHidden="1" w:unhideWhenUsed="1"/>
+    <w:lsdException w:name="List 2" w:semiHidden="1" w:unhideWhenUsed="1"/>
+    <w:lsdException w:name="List 3" w:semiHidden="1" w:unhideWhenUsed="1"/>
+    <w:lsdException w:name="List 4" w:semiHidden="1" w:unhideWhenUsed="1"/>
+    <w:lsdException w:name="List 5" w:semiHidden="1" w:unhideWhenUsed="1"/>
+    <w:lsdException w:name="List Bullet 2" w:semiHidden="1" w:unhideWhenUsed="1"/>
+    <w:lsdException w:name="List Bullet 3" w:semiHidden="1" w:unhideWhenUsed="1"/>
+    <w:lsdException w:name="List Bullet 4" w:semiHidden="1" w:unhideWhenUsed="1"/>
+    <w:lsdException w:name="List Bullet 5" w:semiHidden="1" w:unhideWhenUsed="1"/>
+    <w:lsdException w:name="List Number 2" w:semiHidden="1" w:unhideWhenUsed="1"/>
+    <w:lsdException w:name="List Number 3" w:semiHidden="1" w:unhideWhenUsed="1"/>
+    <w:lsdException w:name="List Number 4" w:semiHidden="1" w:unhideWhenUsed="1"/>
+    <w:lsdException w:name="List Number 5" w:semiHidden="1" w:unhideWhenUsed="1"/>
+    <w:lsdException w:name="Title" w:uiPriority="10" w:qFormat="1"/>
+    <w:lsdException w:name="Closing" w:semiHidden="1" w:unhideWhenUsed="1"/>
+    <w:lsdException w:name="Signature" w:semiHidden="1" w:unhideWhenUsed="1"/>
+    <w:lsdException w:name="Default Paragraph Font" w:semiHidden="1" w:uiPriority="1" w:unhideWhenUsed="1"/>
+    <w:lsdException w:name="Body Text" w:semiHidden="1" w:unhideWhenUsed="1"/>
+    <w:lsdException w:name="Body Text Indent" w:semiHidden="1" w:unhideWhenUsed="1"/>
+    <w:lsdException w:name="List Continue" w:semiHidden="1" w:unhideWhenUsed="1"/>
+    <w:lsdException w:name="List Continue 2" w:semiHidden="1" w:unhideWhenUsed="1"/>
+    <w:lsdException w:name="List Continue 3" w:semiHidden="1" w:unhideWhenUsed="1"/>
+    <w:lsdException w:name="List Continue 4" w:semiHidden="1" w:unhideWhenUsed="1"/>
+    <w:lsdException w:name="List Continue 5" w:semiHidden="1" w:unhideWhenUsed="1"/>
+    <w:lsdException w:name="Message Header" w:semiHidden="1" w:unhideWhenUsed="1"/>
+    <w:lsdException w:name="Subtitle" w:uiPriority="11" w:qFormat="1"/>
+    <w:lsdException w:name="Salutation" w:semiHidden="1" w:unhideWhenUsed="1"/>
+    <w:lsdException w:name="Date" w:semiHidden="1" w:unhideWhenUsed="1"/>
+    <w:lsdException w:name="Body Text First Indent" w:semiHidden="1" w:unhideWhenUsed="1"/>
+    <w:lsdException w:name="Body Text First Indent 2" w:semiHidden="1" w:unhideWhenUsed="1"/>
+    <w:lsdException w:name="Note Heading" w:semiHidden="1" w:unhideWhenUsed="1"/>
+    <w:lsdException w:name="Body Text 2" w:semiHidden="1" w:unhideWhenUsed="1"/>
+    <w:lsdException w:name="Body Text 3" w:semiHidden="1" w:unhideWhenUsed="1"/>
+    <w:lsdException w:name="Body Text Indent 2" w:semiHidden="1" w:unhideWhenUsed="1"/>
+    <w:lsdException w:name="Body Text Indent 3" w:semiHidden="1" w:unhideWhenUsed="1"/>
+    <w:lsdException w:name="Block Text" w:semiHidden="1" w:unhideWhenUsed="1"/>
+    <w:lsdException w:name="Hyperlink" w:semiHidden="1" w:unhideWhenUsed="1"/>
+    <w:lsdException w:name="FollowedHyperlink" w:semiHidden="1" w:unhideWhenUsed="1"/>
+    <w:lsdException w:name="Strong" w:uiPriority="22" w:qFormat="1"/>
+    <w:lsdException w:name="Emphasis" w:uiPriority="20" w:qFormat="1"/>
+    <w:lsdException w:name="Document Map" w:semiHidden="1" w:unhideWhenUsed="1"/>
+    <w:lsdException w:name="Plain Text" w:semiHidden="1" w:unhideWhenUsed="1"/>
+    <w:lsdException w:name="E-mail Signature" w:semiHidden="1" w:unhideWhenUsed="1"/>
+    <w:lsdException w:name="HTML Top of Form" w:semiHidden="1" w:unhideWhenUsed="1"/>
+    <w:lsdException w:name="HTML Bottom of Form" w:semiHidden="1" w:unhideWhenUsed="1"/>
+    <w:lsdException w:name="Normal (Web)" w:semiHidden="1" w:unhideWhenUsed="1"/>
+    <w:lsdException w:name="HTML Acronym" w:semiHidden="1" w:unhideWhenUsed="1"/>
+    <w:lsdException w:name="HTML Address" w:semiHidden="1" w:unhideWhenUsed="1"/>
+    <w:lsdException w:name="HTML Cite" w:semiHidden="1" w:unhideWhenUsed="1"/>
+    <w:lsdException w:name="HTML Code" w:semiHidden="1" w:unhideWhenUsed="1"/>
+    <w:lsdException w:name="HTML Definition" w:semiHidden="1" w:unhideWhenUsed="1"/>
+    <w:lsdException w:name="HTML Keyboard" w:semiHidden="1" w:unhideWhenUsed="1"/>
+    <w:lsdException w:name="HTML Preformatted" w:semiHidden="1" w:unhideWhenUsed="1"/>
+    <w:lsdException w:name="HTML Sample" w:semiHidden="1" w:unhideWhenUsed="1"/>
+    <w:lsdException w:name="HTML Typewriter" w:semiHidden="1" w:unhideWhenUsed="1"/>
+    <w:lsdException w:name="HTML Variable" w:semiHidden="1" w:unhideWhenUsed="1"/>
+    <w:lsdException w:name="Normal Table" w:semiHidden="1" w:unhideWhenUsed="1"/>
+    <w:lsdException w:name="annotation subject" w:semiHidden="1" w:unhideWhenUsed="1"/>
+    <w:lsdException w:name="No List" w:semiHidden="1" w:unhideWhenUsed="1"/>
+    <w:lsdException w:name="Outline List 1" w:semiHidden="1" w:unhideWhenUsed="1"/>
+    <w:lsdException w:name="Outline List 2" w:semiHidden="1" w:unhideWhenUsed="1"/>
+    <w:lsdException w:name="Outline List 3" w:semiHidden="1" w:unhideWhenUsed="1"/>
+    <w:lsdException w:name="Table Simple 1" w:semiHidden="1" w:unhideWhenUsed="1"/>
+    <w:lsdException w:name="Table Simple 2" w:semiHidden="1" w:unhideWhenUsed="1"/>
+    <w:lsdException w:name="Table Simple 3" w:semiHidden="1" w:unhideWhenUsed="1"/>
+    <w:lsdException w:name="Table Classic 1" w:semiHidden="1" w:unhideWhenUsed="1"/>
+    <w:lsdException w:name="Table Classic 2" w:semiHidden="1" w:unhideWhenUsed="1"/>
+    <w:lsdException w:name="Table Classic 3" w:semiHidden="1" w:unhideWhenUsed="1"/>
+    <w:lsdException w:name="Table Classic 4" w:semiHidden="1" w:unhideWhenUsed="1"/>
+    <w:lsdException w:name="Table Colorful 1" w:semiHidden="1" w:unhideWhenUsed="1"/>
+    <w:lsdException w:name="Table Colorful 2" w:semiHidden="1" w:unhideWhenUsed="1"/>
+    <w:lsdException w:name="Table Colorful 3" w:semiHidden="1" w:unhideWhenUsed="1"/>
+    <w:lsdException w:name="Table Columns 1" w:semiHidden="1" w:unhideWhenUsed="1"/>
+    <w:lsdException w:name="Table Columns 2" w:semiHidden="1" w:unhideWhenUsed="1"/>
+    <w:lsdException w:name="Table Columns 3" w:semiHidden="1" w:unhideWhenUsed="1"/>
+    <w:lsdException w:name="Table Columns 4" w:semiHidden="1" w:unhideWhenUsed="1"/>
+    <w:lsdException w:name="Table Columns 5" w:semiHidden="1" w:unhideWhenUsed="1"/>
+    <w:lsdException w:name="Table Grid 1" w:semiHidden="1" w:unhideWhenUsed="1"/>
+    <w:lsdException w:name="Table Grid 2" w:semiHidden="1" w:unhideWhenUsed="1"/>
+    <w:lsdException w:name="Table Grid 3" w:semiHidden="1" w:unhideWhenUsed="1"/>
+    <w:lsdException w:name="Table Grid 4" w:semiHidden="1" w:unhideWhenUsed="1"/>
+    <w:lsdException w:name="Table Grid 5" w:semiHidden="1" w:unhideWhenUsed="1"/>
+    <w:lsdException w:name="Table Grid 6" w:semiHidden="1" w:unhideWhenUsed="1"/>
+    <w:lsdException w:name="Table Grid 7" w:semiHidden="1" w:unhideWhenUsed="1"/>
+    <w:lsdException w:name="Table Grid 8" w:semiHidden="1" w:unhideWhenUsed="1"/>
+    <w:lsdException w:name="Table List 1" w:semiHidden="1" w:unhideWhenUsed="1"/>
+    <w:lsdException w:name="Table List 2" w:semiHidden="1" w:unhideWhenUsed="1"/>
+    <w:lsdException w:name="Table List 3" w:semiHidden="1" w:unhideWhenUsed="1"/>
+    <w:lsdException w:name="Table List 4" w:semiHidden="1" w:unhideWhenUsed="1"/>
+    <w:lsdException w:name="Table List 5" w:semiHidden="1" w:unhideWhenUsed="1"/>
+    <w:lsdException w:name="Table List 6" w:semiHidden="1" w:unhideWhenUsed="1"/>
+    <w:lsdException w:name="Table List 7" w:semiHidden="1" w:unhideWhenUsed="1"/>
+    <w:lsdException w:name="Table List 8" w:semiHidden="1" w:unhideWhenUsed="1"/>
+    <w:lsdException w:name="Table 3D effects 1" w:semiHidden="1" w:unhideWhenUsed="1"/>
+    <w:lsdException w:name="Table 3D effects 2" w:semiHidden="1" w:unhideWhenUsed="1"/>
+    <w:lsdException w:name="Table 3D effects 3" w:semiHidden="1" w:unhideWhenUsed="1"/>
+    <w:lsdException w:name="Table Contemporary" w:semiHidden="1" w:unhideWhenUsed="1"/>
+    <w:lsdException w:name="Table Elegant" w:semiHidden="1" w:unhideWhenUsed="1"/>
+    <w:lsdException w:name="Table Professional" w:semiHidden="1" w:unhideWhenUsed="1"/>
+    <w:lsdException w:name="Table Subtle 1" w:semiHidden="1" w:unhideWhenUsed="1"/>
+    <w:lsdException w:name="Table Subtle 2" w:semiHidden="1" w:unhideWhenUsed="1"/>
+    <w:lsdException w:name="Table Web 1" w:semiHidden="1" w:unhideWhenUsed="1"/>
+    <w:lsdException w:name="Table Web 2" w:semiHidden="1" w:unhideWhenUsed="1"/>
+    <w:lsdException w:name="Table Web 3" w:semiHidden="1" w:unhideWhenUsed="1"/>
+    <w:lsdException w:name="Balloon Text" w:semiHidden="1" w:unhideWhenUsed="1"/>
     <w:lsdException w:name="Table Grid" w:uiPriority="59"/>
-    <w:lsdException w:name="Placeholder Text" w:unhideWhenUsed="0"/>
-    <w:lsdException w:name="No Spacing" w:semiHidden="0" w:uiPriority="1" w:unhideWhenUsed="0" w:qFormat="1"/>
-    <w:lsdException w:name="Light Shading" w:semiHidden="0" w:uiPriority="60" w:unhideWhenUsed="0"/>
-    <w:lsdException w:name="Light List" w:semiHidden="0" w:uiPriority="61" w:unhideWhenUsed="0"/>
-    <w:lsdException w:name="Light Grid" w:semiHidden="0" w:uiPriority="62" w:unhideWhenUsed="0"/>
-    <w:lsdException w:name="Medium Shading 1" w:semiHidden="0" w:uiPriority="63" w:unhideWhenUsed="0"/>
-    <w:lsdException w:name="Medium Shading 2" w:semiHidden="0" w:uiPriority="64" w:unhideWhenUsed="0"/>
-    <w:lsdException w:name="Medium List 1" w:semiHidden="0" w:uiPriority="65" w:unhideWhenUsed="0"/>
-    <w:lsdException w:name="Medium List 2" w:semiHidden="0" w:uiPriority="66" w:unhideWhenUsed="0"/>
-    <w:lsdException w:name="Medium Grid 1" w:semiHidden="0" w:uiPriority="67" w:unhideWhenUsed="0"/>
-    <w:lsdException w:name="Medium Grid 2" w:semiHidden="0" w:uiPriority="68" w:unhideWhenUsed="0"/>
-    <w:lsdException w:name="Medium Grid 3" w:semiHidden="0" w:uiPriority="69" w:unhideWhenUsed="0"/>
-    <w:lsdException w:name="Dark List" w:semiHidden="0" w:uiPriority="70" w:unhideWhenUsed="0"/>
-    <w:lsdException w:name="Colorful Shading" w:semiHidden="0" w:uiPriority="71" w:unhideWhenUsed="0"/>
-    <w:lsdException w:name="Colorful List" w:semiHidden="0" w:uiPriority="72" w:unhideWhenUsed="0"/>
-    <w:lsdException w:name="Colorful Grid" w:semiHidden="0" w:uiPriority="73" w:unhideWhenUsed="0"/>
-    <w:lsdException w:name="Light Shading Accent 1" w:semiHidden="0" w:uiPriority="60" w:unhideWhenUsed="0"/>
-    <w:lsdException w:name="Light List Accent 1" w:semiHidden="0" w:uiPriority="61" w:unhideWhenUsed="0"/>
-    <w:lsdException w:name="Light Grid Accent 1" w:semiHidden="0" w:uiPriority="62" w:unhideWhenUsed="0"/>
-    <w:lsdException w:name="Medium Shading 1 Accent 1" w:semiHidden="0" w:uiPriority="63" w:unhideWhenUsed="0"/>
-    <w:lsdException w:name="Medium Shading 2 Accent 1" w:semiHidden="0" w:uiPriority="64" w:unhideWhenUsed="0"/>
-    <w:lsdException w:name="Medium List 1 Accent 1" w:semiHidden="0" w:uiPriority="65" w:unhideWhenUsed="0"/>
-    <w:lsdException w:name="Revision" w:unhideWhenUsed="0"/>
-    <w:lsdException w:name="List Paragraph" w:semiHidden="0" w:uiPriority="34" w:unhideWhenUsed="0" w:qFormat="1"/>
-    <w:lsdException w:name="Quote" w:semiHidden="0" w:uiPriority="29" w:unhideWhenUsed="0" w:qFormat="1"/>
-    <w:lsdException w:name="Intense Quote" w:semiHidden="0" w:uiPriority="30" w:unhideWhenUsed="0" w:qFormat="1"/>
-    <w:lsdException w:name="Medium List 2 Accent 1" w:semiHidden="0" w:uiPriority="66" w:unhideWhenUsed="0"/>
-    <w:lsdException w:name="Medium Grid 1 Accent 1" w:semiHidden="0" w:uiPriority="67" w:unhideWhenUsed="0"/>
-    <w:lsdException w:name="Medium Grid 2 Accent 1" w:semiHidden="0" w:uiPriority="68" w:unhideWhenUsed="0"/>
-    <w:lsdException w:name="Medium Grid 3 Accent 1" w:semiHidden="0" w:uiPriority="69" w:unhideWhenUsed="0"/>
-    <w:lsdException w:name="Dark List Accent 1" w:semiHidden="0" w:uiPriority="70" w:unhideWhenUsed="0"/>
-    <w:lsdException w:name="Colorful Shading Accent 1" w:semiHidden="0" w:uiPriority="71" w:unhideWhenUsed="0"/>
-    <w:lsdException w:name="Colorful List Accent 1" w:semiHidden="0" w:uiPriority="72" w:unhideWhenUsed="0"/>
-    <w:lsdException w:name="Colorful Grid Accent 1" w:semiHidden="0" w:uiPriority="73" w:unhideWhenUsed="0"/>
-    <w:lsdException w:name="Light Shading Accent 2" w:semiHidden="0" w:uiPriority="60" w:unhideWhenUsed="0"/>
-    <w:lsdException w:name="Light List Accent 2" w:semiHidden="0" w:uiPriority="61" w:unhideWhenUsed="0"/>
-    <w:lsdException w:name="Light Grid Accent 2" w:semiHidden="0" w:uiPriority="62" w:unhideWhenUsed="0"/>
-    <w:lsdException w:name="Medium Shading 1 Accent 2" w:semiHidden="0" w:uiPriority="63" w:unhideWhenUsed="0"/>
-    <w:lsdException w:name="Medium Shading 2 Accent 2" w:semiHidden="0" w:uiPriority="64" w:unhideWhenUsed="0"/>
-    <w:lsdException w:name="Medium List 1 Accent 2" w:semiHidden="0" w:uiPriority="65" w:unhideWhenUsed="0"/>
-    <w:lsdException w:name="Medium List 2 Accent 2" w:semiHidden="0" w:uiPriority="66" w:unhideWhenUsed="0"/>
-    <w:lsdException w:name="Medium Grid 1 Accent 2" w:semiHidden="0" w:uiPriority="67" w:unhideWhenUsed="0"/>
-    <w:lsdException w:name="Medium Grid 2 Accent 2" w:semiHidden="0" w:uiPriority="68" w:unhideWhenUsed="0"/>
-    <w:lsdException w:name="Medium Grid 3 Accent 2" w:semiHidden="0" w:uiPriority="69" w:unhideWhenUsed="0"/>
-    <w:lsdException w:name="Dark List Accent 2" w:semiHidden="0" w:uiPriority="70" w:unhideWhenUsed="0"/>
-    <w:lsdException w:name="Colorful Shading Accent 2" w:semiHidden="0" w:uiPriority="71" w:unhideWhenUsed="0"/>
-    <w:lsdException w:name="Colorful List Accent 2" w:semiHidden="0" w:uiPriority="72" w:unhideWhenUsed="0"/>
-    <w:lsdException w:name="Colorful Grid Accent 2" w:semiHidden="0" w:uiPriority="73" w:unhideWhenUsed="0"/>
-    <w:lsdException w:name="Light Shading Accent 3" w:semiHidden="0" w:uiPriority="60" w:unhideWhenUsed="0"/>
-    <w:lsdException w:name="Light List Accent 3" w:semiHidden="0" w:uiPriority="61" w:unhideWhenUsed="0"/>
-    <w:lsdException w:name="Light Grid Accent 3" w:semiHidden="0" w:uiPriority="62" w:unhideWhenUsed="0"/>
-    <w:lsdException w:name="Medium Shading 1 Accent 3" w:semiHidden="0" w:uiPriority="63" w:unhideWhenUsed="0"/>
-    <w:lsdException w:name="Medium Shading 2 Accent 3" w:semiHidden="0" w:uiPriority="64" w:unhideWhenUsed="0"/>
-    <w:lsdException w:name="Medium List 1 Accent 3" w:semiHidden="0" w:uiPriority="65" w:unhideWhenUsed="0"/>
-    <w:lsdException w:name="Medium List 2 Accent 3" w:semiHidden="0" w:uiPriority="66" w:unhideWhenUsed="0"/>
-    <w:lsdException w:name="Medium Grid 1 Accent 3" w:semiHidden="0" w:uiPriority="67" w:unhideWhenUsed="0"/>
-    <w:lsdException w:name="Medium Grid 2 Accent 3" w:semiHidden="0" w:uiPriority="68" w:unhideWhenUsed="0"/>
-    <w:lsdException w:name="Medium Grid 3 Accent 3" w:semiHidden="0" w:uiPriority="69" w:unhideWhenUsed="0"/>
-    <w:lsdException w:name="Dark List Accent 3" w:semiHidden="0" w:uiPriority="70" w:unhideWhenUsed="0"/>
-    <w:lsdException w:name="Colorful Shading Accent 3" w:semiHidden="0" w:uiPriority="71" w:unhideWhenUsed="0"/>
-    <w:lsdException w:name="Colorful List Accent 3" w:semiHidden="0" w:uiPriority="72" w:unhideWhenUsed="0"/>
-    <w:lsdException w:name="Colorful Grid Accent 3" w:semiHidden="0" w:uiPriority="73" w:unhideWhenUsed="0"/>
-    <w:lsdException w:name="Light Shading Accent 4" w:semiHidden="0" w:uiPriority="60" w:unhideWhenUsed="0"/>
-    <w:lsdException w:name="Light List Accent 4" w:semiHidden="0" w:uiPriority="61" w:unhideWhenUsed="0"/>
-    <w:lsdException w:name="Light Grid Accent 4" w:semiHidden="0" w:uiPriority="62" w:unhideWhenUsed="0"/>
-    <w:lsdException w:name="Medium Shading 1 Accent 4" w:semiHidden="0" w:uiPriority="63" w:unhideWhenUsed="0"/>
-    <w:lsdException w:name="Medium Shading 2 Accent 4" w:semiHidden="0" w:uiPriority="64" w:unhideWhenUsed="0"/>
-    <w:lsdException w:name="Medium List 1 Accent 4" w:semiHidden="0" w:uiPriority="65" w:unhideWhenUsed="0"/>
-    <w:lsdException w:name="Medium List 2 Accent 4" w:semiHidden="0" w:uiPriority="66" w:unhideWhenUsed="0"/>
-    <w:lsdException w:name="Medium Grid 1 Accent 4" w:semiHidden="0" w:uiPriority="67" w:unhideWhenUsed="0"/>
-    <w:lsdException w:name="Medium Grid 2 Accent 4" w:semiHidden="0" w:uiPriority="68" w:unhideWhenUsed="0"/>
-    <w:lsdException w:name="Medium Grid 3 Accent 4" w:semiHidden="0" w:uiPriority="69" w:unhideWhenUsed="0"/>
-    <w:lsdException w:name="Dark List Accent 4" w:semiHidden="0" w:uiPriority="70" w:unhideWhenUsed="0"/>
-    <w:lsdException w:name="Colorful Shading Accent 4" w:semiHidden="0" w:uiPriority="71" w:unhideWhenUsed="0"/>
-    <w:lsdException w:name="Colorful List Accent 4" w:semiHidden="0" w:uiPriority="72" w:unhideWhenUsed="0"/>
-    <w:lsdException w:name="Colorful Grid Accent 4" w:semiHidden="0" w:uiPriority="73" w:unhideWhenUsed="0"/>
-    <w:lsdException w:name="Light Shading Accent 5" w:semiHidden="0" w:uiPriority="60" w:unhideWhenUsed="0"/>
-    <w:lsdException w:name="Light List Accent 5" w:semiHidden="0" w:uiPriority="61" w:unhideWhenUsed="0"/>
-    <w:lsdException w:name="Light Grid Accent 5" w:semiHidden="0" w:uiPriority="62" w:unhideWhenUsed="0"/>
-    <w:lsdException w:name="Medium Shading 1 Accent 5" w:semiHidden="0" w:uiPriority="63" w:unhideWhenUsed="0"/>
-    <w:lsdException w:name="Medium Shading 2 Accent 5" w:semiHidden="0" w:uiPriority="64" w:unhideWhenUsed="0"/>
-    <w:lsdException w:name="Medium List 1 Accent 5" w:semiHidden="0" w:uiPriority="65" w:unhideWhenUsed="0"/>
-    <w:lsdException w:name="Medium List 2 Accent 5" w:semiHidden="0" w:uiPriority="66" w:unhideWhenUsed="0"/>
-    <w:lsdException w:name="Medium Grid 1 Accent 5" w:semiHidden="0" w:uiPriority="67" w:unhideWhenUsed="0"/>
-    <w:lsdException w:name="Medium Grid 2 Accent 5" w:semiHidden="0" w:uiPriority="68" w:unhideWhenUsed="0"/>
-    <w:lsdException w:name="Medium Grid 3 Accent 5" w:semiHidden="0" w:uiPriority="69" w:unhideWhenUsed="0"/>
-    <w:lsdException w:name="Dark List Accent 5" w:semiHidden="0" w:uiPriority="70" w:unhideWhenUsed="0"/>
-    <w:lsdException w:name="Colorful Shading Accent 5" w:semiHidden="0" w:uiPriority="71" w:unhideWhenUsed="0"/>
-    <w:lsdException w:name="Colorful List Accent 5" w:semiHidden="0" w:uiPriority="72" w:unhideWhenUsed="0"/>
-    <w:lsdException w:name="Colorful Grid Accent 5" w:semiHidden="0" w:uiPriority="73" w:unhideWhenUsed="0"/>
-    <w:lsdException w:name="Light Shading Accent 6" w:semiHidden="0" w:uiPriority="60" w:unhideWhenUsed="0"/>
-    <w:lsdException w:name="Light List Accent 6" w:semiHidden="0" w:uiPriority="61" w:unhideWhenUsed="0"/>
-    <w:lsdException w:name="Light Grid Accent 6" w:semiHidden="0" w:uiPriority="62" w:unhideWhenUsed="0"/>
-    <w:lsdException w:name="Medium Shading 1 Accent 6" w:semiHidden="0" w:uiPriority="63" w:unhideWhenUsed="0"/>
-    <w:lsdException w:name="Medium Shading 2 Accent 6" w:semiHidden="0" w:uiPriority="64" w:unhideWhenUsed="0"/>
-    <w:lsdException w:name="Medium List 1 Accent 6" w:semiHidden="0" w:uiPriority="65" w:unhideWhenUsed="0"/>
-    <w:lsdException w:name="Medium List 2 Accent 6" w:semiHidden="0" w:uiPriority="66" w:unhideWhenUsed="0"/>
-    <w:lsdException w:name="Medium Grid 1 Accent 6" w:semiHidden="0" w:uiPriority="67" w:unhideWhenUsed="0"/>
-    <w:lsdException w:name="Medium Grid 2 Accent 6" w:semiHidden="0" w:uiPriority="68" w:unhideWhenUsed="0"/>
-    <w:lsdException w:name="Medium Grid 3 Accent 6" w:semiHidden="0" w:uiPriority="69" w:unhideWhenUsed="0"/>
-    <w:lsdException w:name="Dark List Accent 6" w:semiHidden="0" w:uiPriority="70" w:unhideWhenUsed="0"/>
-    <w:lsdException w:name="Colorful Shading Accent 6" w:semiHidden="0" w:uiPriority="71" w:unhideWhenUsed="0"/>
-    <w:lsdException w:name="Colorful List Accent 6" w:semiHidden="0" w:uiPriority="72" w:unhideWhenUsed="0"/>
-    <w:lsdException w:name="Colorful Grid Accent 6" w:semiHidden="0" w:uiPriority="73" w:unhideWhenUsed="0"/>
-    <w:lsdException w:name="Subtle Emphasis" w:semiHidden="0" w:uiPriority="19" w:unhideWhenUsed="0" w:qFormat="1"/>
-    <w:lsdException w:name="Intense Emphasis" w:semiHidden="0" w:uiPriority="21" w:unhideWhenUsed="0" w:qFormat="1"/>
-    <w:lsdException w:name="Subtle Reference" w:semiHidden="0" w:uiPriority="31" w:unhideWhenUsed="0" w:qFormat="1"/>
-    <w:lsdException w:name="Intense Reference" w:semiHidden="0" w:uiPriority="32" w:unhideWhenUsed="0" w:qFormat="1"/>
-    <w:lsdException w:name="Book Title" w:semiHidden="0" w:uiPriority="33" w:unhideWhenUsed="0" w:qFormat="1"/>
-    <w:lsdException w:name="Bibliography" w:uiPriority="37"/>
-    <w:lsdException w:name="TOC Heading" w:uiPriority="39" w:qFormat="1"/>
-  </w:latentStyles>
-  <w:style w:type="paragraph" w:default="1" w:styleId="Normal">
-    <w:name w:val="Normal"/>
-    <w:qFormat/>
-    <w:pPr>
-      <w:widowControl w:val="0"/>
-      <w:autoSpaceDE w:val="0"/>
-      <w:autoSpaceDN w:val="0"/>
-      <w:adjustRightInd w:val="0"/>
-      <w:spacing w:after="0" w:line="240" w:lineRule="auto"/>
-    </w:pPr>
-    <w:rPr>
-      <w:rFonts w:ascii="Times New Roman" w:hAnsi="Times New Roman" w:cs="Times New Roman"/>
-      <w:sz w:val="24"/>
-      <w:szCs w:val="24"/>
-    </w:rPr>
-  </w:style>
-  <w:style w:type="character" w:default="1" w:styleId="DefaultParagraphFont">
-    <w:name w:val="Default Paragraph Font"/>
-    <w:uiPriority w:val="1"/>
-    <w:semiHidden/>
-    <w:unhideWhenUsed/>
-  </w:style>
-  <w:style w:type="table" w:default="1" w:styleId="TableNormal">
-    <w:name w:val="Normal Table"/>
-    <w:uiPriority w:val="99"/>
-    <w:semiHidden/>
-    <w:unhideWhenUsed/>
-    <w:tblPr>
-      <w:tblInd w:w="0" w:type="dxa"/>
-      <w:tblCellMar>
-        <w:top w:w="0" w:type="dxa"/>
-        <w:left w:w="108" w:type="dxa"/>
-        <w:bottom w:w="0" w:type="dxa"/>
-        <w:right w:w="108" w:type="dxa"/>
-      </w:tblCellMar>
-    </w:tblPr>
-  </w:style>
-  <w:style w:type="numbering" w:default="1" w:styleId="NoList">
-    <w:name w:val="No List"/>
-    <w:uiPriority w:val="99"/>
-    <w:semiHidden/>
-    <w:unhideWhenUsed/>
-  </w:style>
-  <w:style w:type="character" w:styleId="FootnoteReference">
-    <w:name w:val="footnote reference"/>
-    <w:uiPriority w:val="99"/>
-  </w:style>
-  <w:style w:type="paragraph" w:styleId="BalloonText">
-    <w:name w:val="Balloon Text"/>
-    <w:basedOn w:val="Normal"/>
-    <w:link w:val="BalloonTextChar"/>
-    <w:uiPriority w:val="99"/>
-    <w:semiHidden/>
-    <w:unhideWhenUsed/>
-    <w:rsid w:val="00670B9B"/>
-    <w:rPr>
-      <w:rFonts w:ascii="Tahoma" w:hAnsi="Tahoma" w:cs="Tahoma"/>
-      <w:sz w:val="16"/>
-      <w:szCs w:val="16"/>
-    </w:rPr>
-  </w:style>
-  <w:style w:type="character" w:customStyle="1" w:styleId="BalloonTextChar">
-    <w:name w:val="Balloon Text Char"/>
-    <w:basedOn w:val="DefaultParagraphFont"/>
-    <w:link w:val="BalloonText"/>
-    <w:uiPriority w:val="99"/>
-    <w:semiHidden/>
-    <w:rsid w:val="00670B9B"/>
-    <w:rPr>
-      <w:rFonts w:ascii="Tahoma" w:hAnsi="Tahoma" w:cs="Tahoma"/>
-      <w:sz w:val="16"/>
-      <w:szCs w:val="16"/>
-    </w:rPr>
-  </w:style>
-  <w:style w:type="paragraph" w:styleId="Header">
-    <w:name w:val="header"/>
-    <w:basedOn w:val="Normal"/>
-    <w:link w:val="HeaderChar"/>
-    <w:uiPriority w:val="99"/>
-    <w:unhideWhenUsed/>
-    <w:rsid w:val="008F0DC3"/>
-    <w:pPr>
-      <w:tabs>
-        <w:tab w:val="center" w:pos="4680"/>
-        <w:tab w:val="right" w:pos="9360"/>
-      </w:tabs>
-    </w:pPr>
-  </w:style>
-  <w:style w:type="character" w:customStyle="1" w:styleId="HeaderChar">
-    <w:name w:val="Header Char"/>
-    <w:basedOn w:val="DefaultParagraphFont"/>
-    <w:link w:val="Header"/>
-    <w:uiPriority w:val="99"/>
-    <w:rsid w:val="008F0DC3"/>
-    <w:rPr>
-      <w:rFonts w:ascii="Times New Roman" w:hAnsi="Times New Roman" w:cs="Times New Roman"/>
-      <w:sz w:val="24"/>
-      <w:szCs w:val="24"/>
-    </w:rPr>
-  </w:style>
-  <w:style w:type="paragraph" w:styleId="Footer">
-    <w:name w:val="footer"/>
-    <w:basedOn w:val="Normal"/>
-    <w:link w:val="FooterChar"/>
-    <w:uiPriority w:val="99"/>
-    <w:unhideWhenUsed/>
-    <w:rsid w:val="008F0DC3"/>
-    <w:pPr>
-      <w:tabs>
-        <w:tab w:val="center" w:pos="4680"/>
-        <w:tab w:val="right" w:pos="9360"/>
-      </w:tabs>
-    </w:pPr>
-  </w:style>
-  <w:style w:type="character" w:customStyle="1" w:styleId="FooterChar">
-    <w:name w:val="Footer Char"/>
-    <w:basedOn w:val="DefaultParagraphFont"/>
-    <w:link w:val="Footer"/>
-    <w:uiPriority w:val="99"/>
-    <w:rsid w:val="008F0DC3"/>
-    <w:rPr>
-      <w:rFonts w:ascii="Times New Roman" w:hAnsi="Times New Roman" w:cs="Times New Roman"/>
-      <w:sz w:val="24"/>
-      <w:szCs w:val="24"/>
-    </w:rPr>
-  </w:style>
-  <w:style w:type="table" w:styleId="TableGrid">
-    <w:name w:val="Table Grid"/>
-    <w:basedOn w:val="TableNormal"/>
-    <w:uiPriority w:val="59"/>
-    <w:unhideWhenUsed/>
-    <w:rsid w:val="0094737C"/>
-    <w:pPr>
-      <w:spacing w:after="0" w:line="240" w:lineRule="auto"/>
-    </w:pPr>
-    <w:tblPr>
-      <w:tblBorders>
-        <w:top w:val="single" w:sz="4" w:space="0" w:color="auto"/>
-        <w:left w:val="single" w:sz="4" w:space="0" w:color="auto"/>
-        <w:bottom w:val="single" w:sz="4" w:space="0" w:color="auto"/>
-        <w:right w:val="single" w:sz="4" w:space="0" w:color="auto"/>
-        <w:insideH w:val="single" w:sz="4" w:space="0" w:color="auto"/>
-        <w:insideV w:val="single" w:sz="4" w:space="0" w:color="auto"/>
-      </w:tblBorders>
-    </w:tblPr>
-  </w:style>
-  <w:style w:type="paragraph" w:styleId="ListParagraph">
-    <w:name w:val="List Paragraph"/>
-    <w:basedOn w:val="Normal"/>
-    <w:uiPriority w:val="34"/>
-    <w:qFormat/>
-    <w:rsid w:val="007F713C"/>
-    <w:pPr>
-      <w:ind w:left="720"/>
-      <w:contextualSpacing/>
-    </w:pPr>
-  </w:style>
-  <w:style w:type="character" w:styleId="CommentReference">
-    <w:name w:val="annotation reference"/>
-    <w:basedOn w:val="DefaultParagraphFont"/>
-    <w:uiPriority w:val="99"/>
-    <w:semiHidden/>
-    <w:unhideWhenUsed/>
-    <w:rsid w:val="00146F86"/>
-    <w:rPr>
-      <w:sz w:val="16"/>
-      <w:szCs w:val="16"/>
-    </w:rPr>
-  </w:style>
-  <w:style w:type="paragraph" w:styleId="CommentText">
-    <w:name w:val="annotation text"/>
-    <w:basedOn w:val="Normal"/>
-    <w:link w:val="CommentTextChar"/>
-    <w:uiPriority w:val="99"/>
-    <w:semiHidden/>
-    <w:unhideWhenUsed/>
-    <w:rsid w:val="00146F86"/>
-    <w:rPr>
-      <w:sz w:val="20"/>
-      <w:szCs w:val="20"/>
-    </w:rPr>
-  </w:style>
-  <w:style w:type="character" w:customStyle="1" w:styleId="CommentTextChar">
-    <w:name w:val="Comment Text Char"/>
-    <w:basedOn w:val="DefaultParagraphFont"/>
-    <w:link w:val="CommentText"/>
-    <w:uiPriority w:val="99"/>
-    <w:semiHidden/>
-    <w:rsid w:val="00146F86"/>
-    <w:rPr>
-      <w:rFonts w:ascii="Times New Roman" w:hAnsi="Times New Roman" w:cs="Times New Roman"/>
-      <w:sz w:val="20"/>
-      <w:szCs w:val="20"/>
-    </w:rPr>
-  </w:style>
-</w:styles>
-</file>
-
-<file path=word/stylesWithEffects.xml><?xml version="1.0" encoding="utf-8"?>
-<w:styles xmlns:wpc="http://schemas.microsoft.com/office/word/2010/wordprocessingCanvas" xmlns:mc="http://schemas.openxmlformats.org/markup-compatibility/2006" xmlns:o="urn:schemas-microsoft-com:office:office" xmlns:r="http://schemas.openxmlformats.org/officeDocument/2006/relationships" xmlns:m="http://schemas.openxmlformats.org/officeDocument/2006/math" xmlns:v="urn:schemas-microsoft-com:vml" xmlns:wp14="http://schemas.microsoft.com/office/word/2010/wordprocessingDrawing" xmlns:wp="http://schemas.openxmlformats.org/drawingml/2006/wordprocessingDrawing" xmlns:w10="urn:schemas-microsoft-com:office:word" xmlns:w="http://schemas.openxmlformats.org/wordprocessingml/2006/main" xmlns:w14="http://schemas.microsoft.com/office/word/2010/wordml" xmlns:wpg="http://schemas.microsoft.com/office/word/2010/wordprocessingGroup" xmlns:wpi="http://schemas.microsoft.com/office/word/2010/wordprocessingInk" xmlns:wne="http://schemas.microsoft.com/office/word/2006/wordml" xmlns:wps="http://schemas.microsoft.com/office/word/2010/wordprocessingShape" mc:Ignorable="w14 wp14">
-  <w:docDefaults>
-    <w:rPrDefault>
-      <w:rPr>
-        <w:rFonts w:asciiTheme="minorHAnsi" w:eastAsiaTheme="minorEastAsia" w:hAnsiTheme="minorHAnsi" w:cstheme="minorBidi"/>
-        <w:sz w:val="22"/>
-        <w:szCs w:val="22"/>
-        <w:lang w:val="en-US" w:eastAsia="en-US" w:bidi="ar-SA"/>
-      </w:rPr>
-    </w:rPrDefault>
-    <w:pPrDefault>
-      <w:pPr>
-        <w:spacing w:after="200" w:line="276" w:lineRule="auto"/>
-      </w:pPr>
-    </w:pPrDefault>
-  </w:docDefaults>
-  <w:latentStyles w:defLockedState="0" w:defUIPriority="99" w:defSemiHidden="1" w:defUnhideWhenUsed="1" w:defQFormat="0" w:count="267">
-    <w:lsdException w:name="Normal" w:semiHidden="0" w:uiPriority="0" w:unhideWhenUsed="0" w:qFormat="1"/>
-    <w:lsdException w:name="heading 1" w:semiHidden="0" w:uiPriority="9" w:unhideWhenUsed="0" w:qFormat="1"/>
-    <w:lsdException w:name="heading 2" w:uiPriority="9" w:qFormat="1"/>
-    <w:lsdException w:name="heading 3" w:uiPriority="9" w:qFormat="1"/>
-    <w:lsdException w:name="heading 4" w:uiPriority="9" w:qFormat="1"/>
-    <w:lsdException w:name="heading 5" w:uiPriority="9" w:qFormat="1"/>
-    <w:lsdException w:name="heading 6" w:uiPriority="9" w:qFormat="1"/>
-    <w:lsdException w:name="heading 7" w:uiPriority="9" w:qFormat="1"/>
-    <w:lsdException w:name="heading 8" w:uiPriority="9" w:qFormat="1"/>
-    <w:lsdException w:name="heading 9" w:uiPriority="9" w:qFormat="1"/>
-    <w:lsdException w:name="toc 1" w:uiPriority="39"/>
-    <w:lsdException w:name="toc 2" w:uiPriority="39"/>
-    <w:lsdException w:name="toc 3" w:uiPriority="39"/>
-    <w:lsdException w:name="toc 4" w:uiPriority="39"/>
-    <w:lsdException w:name="toc 5" w:uiPriority="39"/>
-    <w:lsdException w:name="toc 6" w:uiPriority="39"/>
-    <w:lsdException w:name="toc 7" w:uiPriority="39"/>
-    <w:lsdException w:name="toc 8" w:uiPriority="39"/>
-    <w:lsdException w:name="toc 9" w:uiPriority="39"/>
-    <w:lsdException w:name="caption" w:uiPriority="35" w:qFormat="1"/>
-    <w:lsdException w:name="footnote reference" w:unhideWhenUsed="0"/>
-    <w:lsdException w:name="Title" w:semiHidden="0" w:uiPriority="10" w:unhideWhenUsed="0" w:qFormat="1"/>
-    <w:lsdException w:name="Default Paragraph Font" w:uiPriority="1"/>
-    <w:lsdException w:name="Subtitle" w:semiHidden="0" w:uiPriority="11" w:unhideWhenUsed="0" w:qFormat="1"/>
-    <w:lsdException w:name="Strong" w:semiHidden="0" w:uiPriority="22" w:unhideWhenUsed="0" w:qFormat="1"/>
-    <w:lsdException w:name="Emphasis" w:semiHidden="0" w:uiPriority="20" w:unhideWhenUsed="0" w:qFormat="1"/>
-    <w:lsdException w:name="Table Grid" w:uiPriority="59"/>
-    <w:lsdException w:name="Placeholder Text" w:unhideWhenUsed="0"/>
-    <w:lsdException w:name="No Spacing" w:semiHidden="0" w:uiPriority="1" w:unhideWhenUsed="0" w:qFormat="1"/>
-    <w:lsdException w:name="Light Shading" w:semiHidden="0" w:uiPriority="60" w:unhideWhenUsed="0"/>
-    <w:lsdException w:name="Light List" w:semiHidden="0" w:uiPriority="61" w:unhideWhenUsed="0"/>
-    <w:lsdException w:name="Light Grid" w:semiHidden="0" w:uiPriority="62" w:unhideWhenUsed="0"/>
-    <w:lsdException w:name="Medium Shading 1" w:semiHidden="0" w:uiPriority="63" w:unhideWhenUsed="0"/>
-    <w:lsdException w:name="Medium Shading 2" w:semiHidden="0" w:uiPriority="64" w:unhideWhenUsed="0"/>
-    <w:lsdException w:name="Medium List 1" w:semiHidden="0" w:uiPriority="65" w:unhideWhenUsed="0"/>
-    <w:lsdException w:name="Medium List 2" w:semiHidden="0" w:uiPriority="66" w:unhideWhenUsed="0"/>
-    <w:lsdException w:name="Medium Grid 1" w:semiHidden="0" w:uiPriority="67" w:unhideWhenUsed="0"/>
-    <w:lsdException w:name="Medium Grid 2" w:semiHidden="0" w:uiPriority="68" w:unhideWhenUsed="0"/>
-    <w:lsdException w:name="Medium Grid 3" w:semiHidden="0" w:uiPriority="69" w:unhideWhenUsed="0"/>
-    <w:lsdException w:name="Dark List" w:semiHidden="0" w:uiPriority="70" w:unhideWhenUsed="0"/>
-    <w:lsdException w:name="Colorful Shading" w:semiHidden="0" w:uiPriority="71" w:unhideWhenUsed="0"/>
-    <w:lsdException w:name="Colorful List" w:semiHidden="0" w:uiPriority="72" w:unhideWhenUsed="0"/>
-    <w:lsdException w:name="Colorful Grid" w:semiHidden="0" w:uiPriority="73" w:unhideWhenUsed="0"/>
-    <w:lsdException w:name="Light Shading Accent 1" w:semiHidden="0" w:uiPriority="60" w:unhideWhenUsed="0"/>
-    <w:lsdException w:name="Light List Accent 1" w:semiHidden="0" w:uiPriority="61" w:unhideWhenUsed="0"/>
-    <w:lsdException w:name="Light Grid Accent 1" w:semiHidden="0" w:uiPriority="62" w:unhideWhenUsed="0"/>
-    <w:lsdException w:name="Medium Shading 1 Accent 1" w:semiHidden="0" w:uiPriority="63" w:unhideWhenUsed="0"/>
-    <w:lsdException w:name="Medium Shading 2 Accent 1" w:semiHidden="0" w:uiPriority="64" w:unhideWhenUsed="0"/>
-    <w:lsdException w:name="Medium List 1 Accent 1" w:semiHidden="0" w:uiPriority="65" w:unhideWhenUsed="0"/>
-    <w:lsdException w:name="Revision" w:unhideWhenUsed="0"/>
-    <w:lsdException w:name="List Paragraph" w:semiHidden="0" w:uiPriority="34" w:unhideWhenUsed="0" w:qFormat="1"/>
-    <w:lsdException w:name="Quote" w:semiHidden="0" w:uiPriority="29" w:unhideWhenUsed="0" w:qFormat="1"/>
-    <w:lsdException w:name="Intense Quote" w:semiHidden="0" w:uiPriority="30" w:unhideWhenUsed="0" w:qFormat="1"/>
-    <w:lsdException w:name="Medium List 2 Accent 1" w:semiHidden="0" w:uiPriority="66" w:unhideWhenUsed="0"/>
-    <w:lsdException w:name="Medium Grid 1 Accent 1" w:semiHidden="0" w:uiPriority="67" w:unhideWhenUsed="0"/>
-    <w:lsdException w:name="Medium Grid 2 Accent 1" w:semiHidden="0" w:uiPriority="68" w:unhideWhenUsed="0"/>
-    <w:lsdException w:name="Medium Grid 3 Accent 1" w:semiHidden="0" w:uiPriority="69" w:unhideWhenUsed="0"/>
-    <w:lsdException w:name="Dark List Accent 1" w:semiHidden="0" w:uiPriority="70" w:unhideWhenUsed="0"/>
-    <w:lsdException w:name="Colorful Shading Accent 1" w:semiHidden="0" w:uiPriority="71" w:unhideWhenUsed="0"/>
-    <w:lsdException w:name="Colorful List Accent 1" w:semiHidden="0" w:uiPriority="72" w:unhideWhenUsed="0"/>
-    <w:lsdException w:name="Colorful Grid Accent 1" w:semiHidden="0" w:uiPriority="73" w:unhideWhenUsed="0"/>
-    <w:lsdException w:name="Light Shading Accent 2" w:semiHidden="0" w:uiPriority="60" w:unhideWhenUsed="0"/>
-    <w:lsdException w:name="Light List Accent 2" w:semiHidden="0" w:uiPriority="61" w:unhideWhenUsed="0"/>
-    <w:lsdException w:name="Light Grid Accent 2" w:semiHidden="0" w:uiPriority="62" w:unhideWhenUsed="0"/>
-    <w:lsdException w:name="Medium Shading 1 Accent 2" w:semiHidden="0" w:uiPriority="63" w:unhideWhenUsed="0"/>
-    <w:lsdException w:name="Medium Shading 2 Accent 2" w:semiHidden="0" w:uiPriority="64" w:unhideWhenUsed="0"/>
-    <w:lsdException w:name="Medium List 1 Accent 2" w:semiHidden="0" w:uiPriority="65" w:unhideWhenUsed="0"/>
-    <w:lsdException w:name="Medium List 2 Accent 2" w:semiHidden="0" w:uiPriority="66" w:unhideWhenUsed="0"/>
-    <w:lsdException w:name="Medium Grid 1 Accent 2" w:semiHidden="0" w:uiPriority="67" w:unhideWhenUsed="0"/>
-    <w:lsdException w:name="Medium Grid 2 Accent 2" w:semiHidden="0" w:uiPriority="68" w:unhideWhenUsed="0"/>
-    <w:lsdException w:name="Medium Grid 3 Accent 2" w:semiHidden="0" w:uiPriority="69" w:unhideWhenUsed="0"/>
-    <w:lsdException w:name="Dark List Accent 2" w:semiHidden="0" w:uiPriority="70" w:unhideWhenUsed="0"/>
-    <w:lsdException w:name="Colorful Shading Accent 2" w:semiHidden="0" w:uiPriority="71" w:unhideWhenUsed="0"/>
-    <w:lsdException w:name="Colorful List Accent 2" w:semiHidden="0" w:uiPriority="72" w:unhideWhenUsed="0"/>
-    <w:lsdException w:name="Colorful Grid Accent 2" w:semiHidden="0" w:uiPriority="73" w:unhideWhenUsed="0"/>
-    <w:lsdException w:name="Light Shading Accent 3" w:semiHidden="0" w:uiPriority="60" w:unhideWhenUsed="0"/>
-    <w:lsdException w:name="Light List Accent 3" w:semiHidden="0" w:uiPriority="61" w:unhideWhenUsed="0"/>
-    <w:lsdException w:name="Light Grid Accent 3" w:semiHidden="0" w:uiPriority="62" w:unhideWhenUsed="0"/>
-    <w:lsdException w:name="Medium Shading 1 Accent 3" w:semiHidden="0" w:uiPriority="63" w:unhideWhenUsed="0"/>
-    <w:lsdException w:name="Medium Shading 2 Accent 3" w:semiHidden="0" w:uiPriority="64" w:unhideWhenUsed="0"/>
-    <w:lsdException w:name="Medium List 1 Accent 3" w:semiHidden="0" w:uiPriority="65" w:unhideWhenUsed="0"/>
-    <w:lsdException w:name="Medium List 2 Accent 3" w:semiHidden="0" w:uiPriority="66" w:unhideWhenUsed="0"/>
-    <w:lsdException w:name="Medium Grid 1 Accent 3" w:semiHidden="0" w:uiPriority="67" w:unhideWhenUsed="0"/>
-    <w:lsdException w:name="Medium Grid 2 Accent 3" w:semiHidden="0" w:uiPriority="68" w:unhideWhenUsed="0"/>
-    <w:lsdException w:name="Medium Grid 3 Accent 3" w:semiHidden="0" w:uiPriority="69" w:unhideWhenUsed="0"/>
-    <w:lsdException w:name="Dark List Accent 3" w:semiHidden="0" w:uiPriority="70" w:unhideWhenUsed="0"/>
-    <w:lsdException w:name="Colorful Shading Accent 3" w:semiHidden="0" w:uiPriority="71" w:unhideWhenUsed="0"/>
-    <w:lsdException w:name="Colorful List Accent 3" w:semiHidden="0" w:uiPriority="72" w:unhideWhenUsed="0"/>
-    <w:lsdException w:name="Colorful Grid Accent 3" w:semiHidden="0" w:uiPriority="73" w:unhideWhenUsed="0"/>
-    <w:lsdException w:name="Light Shading Accent 4" w:semiHidden="0" w:uiPriority="60" w:unhideWhenUsed="0"/>
-    <w:lsdException w:name="Light List Accent 4" w:semiHidden="0" w:uiPriority="61" w:unhideWhenUsed="0"/>
-    <w:lsdException w:name="Light Grid Accent 4" w:semiHidden="0" w:uiPriority="62" w:unhideWhenUsed="0"/>
-    <w:lsdException w:name="Medium Shading 1 Accent 4" w:semiHidden="0" w:uiPriority="63" w:unhideWhenUsed="0"/>
-    <w:lsdException w:name="Medium Shading 2 Accent 4" w:semiHidden="0" w:uiPriority="64" w:unhideWhenUsed="0"/>
-    <w:lsdException w:name="Medium List 1 Accent 4" w:semiHidden="0" w:uiPriority="65" w:unhideWhenUsed="0"/>
-    <w:lsdException w:name="Medium List 2 Accent 4" w:semiHidden="0" w:uiPriority="66" w:unhideWhenUsed="0"/>
-    <w:lsdException w:name="Medium Grid 1 Accent 4" w:semiHidden="0" w:uiPriority="67" w:unhideWhenUsed="0"/>
-    <w:lsdException w:name="Medium Grid 2 Accent 4" w:semiHidden="0" w:uiPriority="68" w:unhideWhenUsed="0"/>
-    <w:lsdException w:name="Medium Grid 3 Accent 4" w:semiHidden="0" w:uiPriority="69" w:unhideWhenUsed="0"/>
-    <w:lsdException w:name="Dark List Accent 4" w:semiHidden="0" w:uiPriority="70" w:unhideWhenUsed="0"/>
-    <w:lsdException w:name="Colorful Shading Accent 4" w:semiHidden="0" w:uiPriority="71" w:unhideWhenUsed="0"/>
-    <w:lsdException w:name="Colorful List Accent 4" w:semiHidden="0" w:uiPriority="72" w:unhideWhenUsed="0"/>
-    <w:lsdException w:name="Colorful Grid Accent 4" w:semiHidden="0" w:uiPriority="73" w:unhideWhenUsed="0"/>
-    <w:lsdException w:name="Light Shading Accent 5" w:semiHidden="0" w:uiPriority="60" w:unhideWhenUsed="0"/>
-    <w:lsdException w:name="Light List Accent 5" w:semiHidden="0" w:uiPriority="61" w:unhideWhenUsed="0"/>
-    <w:lsdException w:name="Light Grid Accent 5" w:semiHidden="0" w:uiPriority="62" w:unhideWhenUsed="0"/>
-    <w:lsdException w:name="Medium Shading 1 Accent 5" w:semiHidden="0" w:uiPriority="63" w:unhideWhenUsed="0"/>
-    <w:lsdException w:name="Medium Shading 2 Accent 5" w:semiHidden="0" w:uiPriority="64" w:unhideWhenUsed="0"/>
-    <w:lsdException w:name="Medium List 1 Accent 5" w:semiHidden="0" w:uiPriority="65" w:unhideWhenUsed="0"/>
-    <w:lsdException w:name="Medium List 2 Accent 5" w:semiHidden="0" w:uiPriority="66" w:unhideWhenUsed="0"/>
-    <w:lsdException w:name="Medium Grid 1 Accent 5" w:semiHidden="0" w:uiPriority="67" w:unhideWhenUsed="0"/>
-    <w:lsdException w:name="Medium Grid 2 Accent 5" w:semiHidden="0" w:uiPriority="68" w:unhideWhenUsed="0"/>
-    <w:lsdException w:name="Medium Grid 3 Accent 5" w:semiHidden="0" w:uiPriority="69" w:unhideWhenUsed="0"/>
-    <w:lsdException w:name="Dark List Accent 5" w:semiHidden="0" w:uiPriority="70" w:unhideWhenUsed="0"/>
-    <w:lsdException w:name="Colorful Shading Accent 5" w:semiHidden="0" w:uiPriority="71" w:unhideWhenUsed="0"/>
-    <w:lsdException w:name="Colorful List Accent 5" w:semiHidden="0" w:uiPriority="72" w:unhideWhenUsed="0"/>
-    <w:lsdException w:name="Colorful Grid Accent 5" w:semiHidden="0" w:uiPriority="73" w:unhideWhenUsed="0"/>
-    <w:lsdException w:name="Light Shading Accent 6" w:semiHidden="0" w:uiPriority="60" w:unhideWhenUsed="0"/>
-    <w:lsdException w:name="Light List Accent 6" w:semiHidden="0" w:uiPriority="61" w:unhideWhenUsed="0"/>
-    <w:lsdException w:name="Light Grid Accent 6" w:semiHidden="0" w:uiPriority="62" w:unhideWhenUsed="0"/>
-    <w:lsdException w:name="Medium Shading 1 Accent 6" w:semiHidden="0" w:uiPriority="63" w:unhideWhenUsed="0"/>
-    <w:lsdException w:name="Medium Shading 2 Accent 6" w:semiHidden="0" w:uiPriority="64" w:unhideWhenUsed="0"/>
-    <w:lsdException w:name="Medium List 1 Accent 6" w:semiHidden="0" w:uiPriority="65" w:unhideWhenUsed="0"/>
-    <w:lsdException w:name="Medium List 2 Accent 6" w:semiHidden="0" w:uiPriority="66" w:unhideWhenUsed="0"/>
-    <w:lsdException w:name="Medium Grid 1 Accent 6" w:semiHidden="0" w:uiPriority="67" w:unhideWhenUsed="0"/>
-    <w:lsdException w:name="Medium Grid 2 Accent 6" w:semiHidden="0" w:uiPriority="68" w:unhideWhenUsed="0"/>
-    <w:lsdException w:name="Medium Grid 3 Accent 6" w:semiHidden="0" w:uiPriority="69" w:unhideWhenUsed="0"/>
-    <w:lsdException w:name="Dark List Accent 6" w:semiHidden="0" w:uiPriority="70" w:unhideWhenUsed="0"/>
-    <w:lsdException w:name="Colorful Shading Accent 6" w:semiHidden="0" w:uiPriority="71" w:unhideWhenUsed="0"/>
-    <w:lsdException w:name="Colorful List Accent 6" w:semiHidden="0" w:uiPriority="72" w:unhideWhenUsed="0"/>
-    <w:lsdException w:name="Colorful Grid Accent 6" w:semiHidden="0" w:uiPriority="73" w:unhideWhenUsed="0"/>
-    <w:lsdException w:name="Subtle Emphasis" w:semiHidden="0" w:uiPriority="19" w:unhideWhenUsed="0" w:qFormat="1"/>
-    <w:lsdException w:name="Intense Emphasis" w:semiHidden="0" w:uiPriority="21" w:unhideWhenUsed="0" w:qFormat="1"/>
-    <w:lsdException w:name="Subtle Reference" w:semiHidden="0" w:uiPriority="31" w:unhideWhenUsed="0" w:qFormat="1"/>
-    <w:lsdException w:name="Intense Reference" w:semiHidden="0" w:uiPriority="32" w:unhideWhenUsed="0" w:qFormat="1"/>
-    <w:lsdException w:name="Book Title" w:semiHidden="0" w:uiPriority="33" w:unhideWhenUsed="0" w:qFormat="1"/>
-    <w:lsdException w:name="Bibliography" w:uiPriority="37"/>
-    <w:lsdException w:name="TOC Heading" w:uiPriority="39" w:qFormat="1"/>
+    <w:lsdException w:name="Table Theme" w:semiHidden="1" w:unhideWhenUsed="1"/>
+    <w:lsdException w:name="Placeholder Text" w:semiHidden="1"/>
+    <w:lsdException w:name="No Spacing" w:uiPriority="1" w:qFormat="1"/>
+    <w:lsdException w:name="Light Shading" w:uiPriority="60"/>
+    <w:lsdException w:name="Light List" w:uiPriority="61"/>
+    <w:lsdException w:name="Light Grid" w:uiPriority="62"/>
+    <w:lsdException w:name="Medium Shading 1" w:uiPriority="63"/>
+    <w:lsdException w:name="Medium Shading 2" w:uiPriority="64"/>
+    <w:lsdException w:name="Medium List 1" w:uiPriority="65"/>
+    <w:lsdException w:name="Medium List 2" w:uiPriority="66"/>
+    <w:lsdException w:name="Medium Grid 1" w:uiPriority="67"/>
+    <w:lsdException w:name="Medium Grid 2" w:uiPriority="68"/>
+    <w:lsdException w:name="Medium Grid 3" w:uiPriority="69"/>
+    <w:lsdException w:name="Dark List" w:uiPriority="70"/>
+    <w:lsdException w:name="Colorful Shading" w:uiPriority="71"/>
+    <w:lsdException w:name="Colorful List" w:uiPriority="72"/>
+    <w:lsdException w:name="Colorful Grid" w:uiPriority="73"/>
+    <w:lsdException w:name="Light Shading Accent 1" w:uiPriority="60"/>
+    <w:lsdException w:name="Light List Accent 1" w:uiPriority="61"/>
+    <w:lsdException w:name="Light Grid Accent 1" w:uiPriority="62"/>
+    <w:lsdException w:name="Medium Shading 1 Accent 1" w:uiPriority="63"/>
+    <w:lsdException w:name="Medium Shading 2 Accent 1" w:uiPriority="64"/>
+    <w:lsdException w:name="Medium List 1 Accent 1" w:uiPriority="65"/>
+    <w:lsdException w:name="Revision" w:semiHidden="1"/>
+    <w:lsdException w:name="List Paragraph" w:uiPriority="34" w:qFormat="1"/>
+    <w:lsdException w:name="Quote" w:uiPriority="29" w:qFormat="1"/>
+    <w:lsdException w:name="Intense Quote" w:uiPriority="30" w:qFormat="1"/>
+    <w:lsdException w:name="Medium List 2 Accent 1" w:uiPriority="66"/>
+    <w:lsdException w:name="Medium Grid 1 Accent 1" w:uiPriority="67"/>
+    <w:lsdException w:name="Medium Grid 2 Accent 1" w:uiPriority="68"/>
+    <w:lsdException w:name="Medium Grid 3 Accent 1" w:uiPriority="69"/>
+    <w:lsdException w:name="Dark List Accent 1" w:uiPriority="70"/>
+    <w:lsdException w:name="Colorful Shading Accent 1" w:uiPriority="71"/>
+    <w:lsdException w:name="Colorful List Accent 1" w:uiPriority="72"/>
+    <w:lsdException w:name="Colorful Grid Accent 1" w:uiPriority="73"/>
+    <w:lsdException w:name="Light Shading Accent 2" w:uiPriority="60"/>
+    <w:lsdException w:name="Light List Accent 2" w:uiPriority="61"/>
+    <w:lsdException w:name="Light Grid Accent 2" w:uiPriority="62"/>
+    <w:lsdException w:name="Medium Shading 1 Accent 2" w:uiPriority="63"/>
+    <w:lsdException w:name="Medium Shading 2 Accent 2" w:uiPriority="64"/>
+    <w:lsdException w:name="Medium List 1 Accent 2" w:uiPriority="65"/>
+    <w:lsdException w:name="Medium List 2 Accent 2" w:uiPriority="66"/>
+    <w:lsdException w:name="Medium Grid 1 Accent 2" w:uiPriority="67"/>
+    <w:lsdException w:name="Medium Grid 2 Accent 2" w:uiPriority="68"/>
+    <w:lsdException w:name="Medium Grid 3 Accent 2" w:uiPriority="69"/>
+    <w:lsdException w:name="Dark List Accent 2" w:uiPriority="70"/>
+    <w:lsdException w:name="Colorful Shading Accent 2" w:uiPriority="71"/>
+    <w:lsdException w:name="Colorful List Accent 2" w:uiPriority="72"/>
+    <w:lsdException w:name="Colorful Grid Accent 2" w:uiPriority="73"/>
+    <w:lsdException w:name="Light Shading Accent 3" w:uiPriority="60"/>
+    <w:lsdException w:name="Light List Accent 3" w:uiPriority="61"/>
+    <w:lsdException w:name="Light Grid Accent 3" w:uiPriority="62"/>
+    <w:lsdException w:name="Medium Shading 1 Accent 3" w:uiPriority="63"/>
+    <w:lsdException w:name="Medium Shading 2 Accent 3" w:uiPriority="64"/>
+    <w:lsdException w:name="Medium List 1 Accent 3" w:uiPriority="65"/>
+    <w:lsdException w:name="Medium List 2 Accent 3" w:uiPriority="66"/>
+    <w:lsdException w:name="Medium Grid 1 Accent 3" w:uiPriority="67"/>
+    <w:lsdException w:name="Medium Grid 2 Accent 3" w:uiPriority="68"/>
+    <w:lsdException w:name="Medium Grid 3 Accent 3" w:uiPriority="69"/>
+    <w:lsdException w:name="Dark List Accent 3" w:uiPriority="70"/>
+    <w:lsdException w:name="Colorful Shading Accent 3" w:uiPriority="71"/>
+    <w:lsdException w:name="Colorful List Accent 3" w:uiPriority="72"/>
+    <w:lsdException w:name="Colorful Grid Accent 3" w:uiPriority="73"/>
+    <w:lsdException w:name="Light Shading Accent 4" w:uiPriority="60"/>
+    <w:lsdException w:name="Light List Accent 4" w:uiPriority="61"/>
+    <w:lsdException w:name="Light Grid Accent 4" w:uiPriority="62"/>
+    <w:lsdException w:name="Medium Shading 1 Accent 4" w:uiPriority="63"/>
+    <w:lsdException w:name="Medium Shading 2 Accent 4" w:uiPriority="64"/>
+    <w:lsdException w:name="Medium List 1 Accent 4" w:uiPriority="65"/>
+    <w:lsdException w:name="Medium List 2 Accent 4" w:uiPriority="66"/>
+    <w:lsdException w:name="Medium Grid 1 Accent 4" w:uiPriority="67"/>
+    <w:lsdException w:name="Medium Grid 2 Accent 4" w:uiPriority="68"/>
+    <w:lsdException w:name="Medium Grid 3 Accent 4" w:uiPriority="69"/>
+    <w:lsdException w:name="Dark List Accent 4" w:uiPriority="70"/>
+    <w:lsdException w:name="Colorful Shading Accent 4" w:uiPriority="71"/>
+    <w:lsdException w:name="Colorful List Accent 4" w:uiPriority="72"/>
+    <w:lsdException w:name="Colorful Grid Accent 4" w:uiPriority="73"/>
+    <w:lsdException w:name="Light Shading Accent 5" w:uiPriority="60"/>
+    <w:lsdException w:name="Light List Accent 5" w:uiPriority="61"/>
+    <w:lsdException w:name="Light Grid Accent 5" w:uiPriority="62"/>
+    <w:lsdException w:name="Medium Shading 1 Accent 5" w:uiPriority="63"/>
+    <w:lsdException w:name="Medium Shading 2 Accent 5" w:uiPriority="64"/>
+    <w:lsdException w:name="Medium List 1 Accent 5" w:uiPriority="65"/>
+    <w:lsdException w:name="Medium List 2 Accent 5" w:uiPriority="66"/>
+    <w:lsdException w:name="Medium Grid 1 Accent 5" w:uiPriority="67"/>
+    <w:lsdException w:name="Medium Grid 2 Accent 5" w:uiPriority="68"/>
+    <w:lsdException w:name="Medium Grid 3 Accent 5" w:uiPriority="69"/>
+    <w:lsdException w:name="Dark List Accent 5" w:uiPriority="70"/>
+    <w:lsdException w:name="Colorful Shading Accent 5" w:uiPriority="71"/>
+    <w:lsdException w:name="Colorful List Accent 5" w:uiPriority="72"/>
+    <w:lsdException w:name="Colorful Grid Accent 5" w:uiPriority="73"/>
+    <w:lsdException w:name="Light Shading Accent 6" w:uiPriority="60"/>
+    <w:lsdException w:name="Light List Accent 6" w:uiPriority="61"/>
+    <w:lsdException w:name="Light Grid Accent 6" w:uiPriority="62"/>
+    <w:lsdException w:name="Medium Shading 1 Accent 6" w:uiPriority="63"/>
+    <w:lsdException w:name="Medium Shading 2 Accent 6" w:uiPriority="64"/>
+    <w:lsdException w:name="Medium List 1 Accent 6" w:uiPriority="65"/>
+    <w:lsdException w:name="Medium List 2 Accent 6" w:uiPriority="66"/>
+    <w:lsdException w:name="Medium Grid 1 Accent 6" w:uiPriority="67"/>
+    <w:lsdException w:name="Medium Grid 2 Accent 6" w:uiPriority="68"/>
+    <w:lsdException w:name="Medium Grid 3 Accent 6" w:uiPriority="69"/>
+    <w:lsdException w:name="Dark List Accent 6" w:uiPriority="70"/>
+    <w:lsdException w:name="Colorful Shading Accent 6" w:uiPriority="71"/>
+    <w:lsdException w:name="Colorful List Accent 6" w:uiPriority="72"/>
+    <w:lsdException w:name="Colorful Grid Accent 6" w:uiPriority="73"/>
+    <w:lsdException w:name="Subtle Emphasis" w:uiPriority="19" w:qFormat="1"/>
+    <w:lsdException w:name="Intense Emphasis" w:uiPriority="21" w:qFormat="1"/>
+    <w:lsdException w:name="Subtle Reference" w:uiPriority="31" w:qFormat="1"/>
+    <w:lsdException w:name="Intense Reference" w:uiPriority="32" w:qFormat="1"/>
+    <w:lsdException w:name="Book Title" w:uiPriority="33" w:qFormat="1"/>
+    <w:lsdException w:name="Bibliography" w:semiHidden="1" w:uiPriority="37" w:unhideWhenUsed="1"/>
+    <w:lsdException w:name="TOC Heading" w:semiHidden="1" w:uiPriority="39" w:unhideWhenUsed="1" w:qFormat="1"/>
+    <w:lsdException w:name="Plain Table 1" w:uiPriority="41"/>
+    <w:lsdException w:name="Plain Table 2" w:uiPriority="42"/>
+    <w:lsdException w:name="Plain Table 3" w:uiPriority="43"/>
+    <w:lsdException w:name="Plain Table 4" w:uiPriority="44"/>
+    <w:lsdException w:name="Plain Table 5" w:uiPriority="45"/>
+    <w:lsdException w:name="Grid Table Light" w:uiPriority="40"/>
+    <w:lsdException w:name="Grid Table 1 Light" w:uiPriority="46"/>
+    <w:lsdException w:name="Grid Table 2" w:uiPriority="47"/>
+    <w:lsdException w:name="Grid Table 3" w:uiPriority="48"/>
+    <w:lsdException w:name="Grid Table 4" w:uiPriority="49"/>
+    <w:lsdException w:name="Grid Table 5 Dark" w:uiPriority="50"/>
+    <w:lsdException w:name="Grid Table 6 Colorful" w:uiPriority="51"/>
+    <w:lsdException w:name="Grid Table 7 Colorful" w:uiPriority="52"/>
+    <w:lsdException w:name="Grid Table 1 Light Accent 1" w:uiPriority="46"/>
+    <w:lsdException w:name="Grid Table 2 Accent 1" w:uiPriority="47"/>
+    <w:lsdException w:name="Grid Table 3 Accent 1" w:uiPriority="48"/>
+    <w:lsdException w:name="Grid Table 4 Accent 1" w:uiPriority="49"/>
+    <w:lsdException w:name="Grid Table 5 Dark Accent 1" w:uiPriority="50"/>
+    <w:lsdException w:name="Grid Table 6 Colorful Accent 1" w:uiPriority="51"/>
+    <w:lsdException w:name="Grid Table 7 Colorful Accent 1" w:uiPriority="52"/>
+    <w:lsdException w:name="Grid Table 1 Light Accent 2" w:uiPriority="46"/>
+    <w:lsdException w:name="Grid Table 2 Accent 2" w:uiPriority="47"/>
+    <w:lsdException w:name="Grid Table 3 Accent 2" w:uiPriority="48"/>
+    <w:lsdException w:name="Grid Table 4 Accent 2" w:uiPriority="49"/>
+    <w:lsdException w:name="Grid Table 5 Dark Accent 2" w:uiPriority="50"/>
+    <w:lsdException w:name="Grid Table 6 Colorful Accent 2" w:uiPriority="51"/>
+    <w:lsdException w:name="Grid Table 7 Colorful Accent 2" w:uiPriority="52"/>
+    <w:lsdException w:name="Grid Table 1 Light Accent 3" w:uiPriority="46"/>
+    <w:lsdException w:name="Grid Table 2 Accent 3" w:uiPriority="47"/>
+    <w:lsdException w:name="Grid Table 3 Accent 3" w:uiPriority="48"/>
+    <w:lsdException w:name="Grid Table 4 Accent 3" w:uiPriority="49"/>
+    <w:lsdException w:name="Grid Table 5 Dark Accent 3" w:uiPriority="50"/>
+    <w:lsdException w:name="Grid Table 6 Colorful Accent 3" w:uiPriority="51"/>
+    <w:lsdException w:name="Grid Table 7 Colorful Accent 3" w:uiPriority="52"/>
+    <w:lsdException w:name="Grid Table 1 Light Accent 4" w:uiPriority="46"/>
+    <w:lsdException w:name="Grid Table 2 Accent 4" w:uiPriority="47"/>
+    <w:lsdException w:name="Grid Table 3 Accent 4" w:uiPriority="48"/>
+    <w:lsdException w:name="Grid Table 4 Accent 4" w:uiPriority="49"/>
+    <w:lsdException w:name="Grid Table 5 Dark Accent 4" w:uiPriority="50"/>
+    <w:lsdException w:name="Grid Table 6 Colorful Accent 4" w:uiPriority="51"/>
+    <w:lsdException w:name="Grid Table 7 Colorful Accent 4" w:uiPriority="52"/>
+    <w:lsdException w:name="Grid Table 1 Light Accent 5" w:uiPriority="46"/>
+    <w:lsdException w:name="Grid Table 2 Accent 5" w:uiPriority="47"/>
+    <w:lsdException w:name="Grid Table 3 Accent 5" w:uiPriority="48"/>
+    <w:lsdException w:name="Grid Table 4 Accent 5" w:uiPriority="49"/>
+    <w:lsdException w:name="Grid Table 5 Dark Accent 5" w:uiPriority="50"/>
+    <w:lsdException w:name="Grid Table 6 Colorful Accent 5" w:uiPriority="51"/>
+    <w:lsdException w:name="Grid Table 7 Colorful Accent 5" w:uiPriority="52"/>
+    <w:lsdException w:name="Grid Table 1 Light Accent 6" w:uiPriority="46"/>
+    <w:lsdException w:name="Grid Table 2 Accent 6" w:uiPriority="47"/>
+    <w:lsdException w:name="Grid Table 3 Accent 6" w:uiPriority="48"/>
+    <w:lsdException w:name="Grid Table 4 Accent 6" w:uiPriority="49"/>
+    <w:lsdException w:name="Grid Table 5 Dark Accent 6" w:uiPriority="50"/>
+    <w:lsdException w:name="Grid Table 6 Colorful Accent 6" w:uiPriority="51"/>
+    <w:lsdException w:name="Grid Table 7 Colorful Accent 6" w:uiPriority="52"/>
+    <w:lsdException w:name="List Table 1 Light" w:uiPriority="46"/>
+    <w:lsdException w:name="List Table 2" w:uiPriority="47"/>
+    <w:lsdException w:name="List Table 3" w:uiPriority="48"/>
+    <w:lsdException w:name="List Table 4" w:uiPriority="49"/>
+    <w:lsdException w:name="List Table 5 Dark" w:uiPriority="50"/>
+    <w:lsdException w:name="List Table 6 Colorful" w:uiPriority="51"/>
+    <w:lsdException w:name="List Table 7 Colorful" w:uiPriority="52"/>
+    <w:lsdException w:name="List Table 1 Light Accent 1" w:uiPriority="46"/>
+    <w:lsdException w:name="List Table 2 Accent 1" w:uiPriority="47"/>
+    <w:lsdException w:name="List Table 3 Accent 1" w:uiPriority="48"/>
+    <w:lsdException w:name="List Table 4 Accent 1" w:uiPriority="49"/>
+    <w:lsdException w:name="List Table 5 Dark Accent 1" w:uiPriority="50"/>
+    <w:lsdException w:name="List Table 6 Colorful Accent 1" w:uiPriority="51"/>
+    <w:lsdException w:name="List Table 7 Colorful Accent 1" w:uiPriority="52"/>
+    <w:lsdException w:name="List Table 1 Light Accent 2" w:uiPriority="46"/>
+    <w:lsdException w:name="List Table 2 Accent 2" w:uiPriority="47"/>
+    <w:lsdException w:name="List Table 3 Accent 2" w:uiPriority="48"/>
+    <w:lsdException w:name="List Table 4 Accent 2" w:uiPriority="49"/>
+    <w:lsdException w:name="List Table 5 Dark Accent 2" w:uiPriority="50"/>
+    <w:lsdException w:name="List Table 6 Colorful Accent 2" w:uiPriority="51"/>
+    <w:lsdException w:name="List Table 7 Colorful Accent 2" w:uiPriority="52"/>
+    <w:lsdException w:name="List Table 1 Light Accent 3" w:uiPriority="46"/>
+    <w:lsdException w:name="List Table 2 Accent 3" w:uiPriority="47"/>
+    <w:lsdException w:name="List Table 3 Accent 3" w:uiPriority="48"/>
+    <w:lsdException w:name="List Table 4 Accent 3" w:uiPriority="49"/>
+    <w:lsdException w:name="List Table 5 Dark Accent 3" w:uiPriority="50"/>
+    <w:lsdException w:name="List Table 6 Colorful Accent 3" w:uiPriority="51"/>
+    <w:lsdException w:name="List Table 7 Colorful Accent 3" w:uiPriority="52"/>
+    <w:lsdException w:name="List Table 1 Light Accent 4" w:uiPriority="46"/>
+    <w:lsdException w:name="List Table 2 Accent 4" w:uiPriority="47"/>
+    <w:lsdException w:name="List Table 3 Accent 4" w:uiPriority="48"/>
+    <w:lsdException w:name="List Table 4 Accent 4" w:uiPriority="49"/>
+    <w:lsdException w:name="List Table 5 Dark Accent 4" w:uiPriority="50"/>
+    <w:lsdException w:name="List Table 6 Colorful Accent 4" w:uiPriority="51"/>
+    <w:lsdException w:name="List Table 7 Colorful Accent 4" w:uiPriority="52"/>
+    <w:lsdException w:name="List Table 1 Light Accent 5" w:uiPriority="46"/>
+    <w:lsdException w:name="List Table 2 Accent 5" w:uiPriority="47"/>
+    <w:lsdException w:name="List Table 3 Accent 5" w:uiPriority="48"/>
+    <w:lsdException w:name="List Table 4 Accent 5" w:uiPriority="49"/>
+    <w:lsdException w:name="List Table 5 Dark Accent 5" w:uiPriority="50"/>
+    <w:lsdException w:name="List Table 6 Colorful Accent 5" w:uiPriority="51"/>
+    <w:lsdException w:name="List Table 7 Colorful Accent 5" w:uiPriority="52"/>
+    <w:lsdException w:name="List Table 1 Light Accent 6" w:uiPriority="46"/>
+    <w:lsdException w:name="List Table 2 Accent 6" w:uiPriority="47"/>
+    <w:lsdException w:name="List Table 3 Accent 6" w:uiPriority="48"/>
+    <w:lsdException w:name="List Table 4 Accent 6" w:uiPriority="49"/>
+    <w:lsdException w:name="List Table 5 Dark Accent 6" w:uiPriority="50"/>
+    <w:lsdException w:name="List Table 6 Colorful Accent 6" w:uiPriority="51"/>
+    <w:lsdException w:name="List Table 7 Colorful Accent 6" w:uiPriority="52"/>
+    <w:lsdException w:name="Mention" w:semiHidden="1" w:unhideWhenUsed="1"/>
+    <w:lsdException w:name="Smart Hyperlink" w:semiHidden="1" w:unhideWhenUsed="1"/>
+    <w:lsdException w:name="Hashtag" w:semiHidden="1" w:unhideWhenUsed="1"/>
+    <w:lsdException w:name="Unresolved Mention" w:semiHidden="1" w:unhideWhenUsed="1"/>
+    <w:lsdException w:name="Smart Link" w:semiHidden="1" w:unhideWhenUsed="1"/>
   </w:latentStyles>
   <w:style w:type="paragraph" w:default="1" w:styleId="Normal">
     <w:name w:val="Normal"/>
@@ -4165,7 +3781,7 @@
 </file>
 
 <file path=customXml/itemProps1.xml><?xml version="1.0" encoding="utf-8"?>
-<ds:datastoreItem xmlns:ds="http://schemas.openxmlformats.org/officeDocument/2006/customXml" ds:itemID="{FCE70FC6-990C-406E-B7B8-8B4234F4DAD6}">
+<ds:datastoreItem xmlns:ds="http://schemas.openxmlformats.org/officeDocument/2006/customXml" ds:itemID="{CCC362C0-1923-45CB-943E-69F43E91213D}">
   <ds:schemaRefs>
     <ds:schemaRef ds:uri="http://schemas.openxmlformats.org/officeDocument/2006/bibliography"/>
   </ds:schemaRefs>

</xml_diff>

<commit_message>
Working on refactoring SpecialBondConditions to ViewModifier.
</commit_message>
<xml_diff>
--- a/resources/Saved/21CRB01291_Not Guilty Bond Dialog.docx
+++ b/resources/Saved/21CRB01291_Not Guilty Bond Dialog.docx
@@ -29,7 +29,15 @@
           <w:sz w:val="20"/>
           <w:szCs w:val="20"/>
         </w:rPr>
-        <w:t>THE STATE OF OHIO,</w:t>
+        <w:t>State of Ohio</w:t>
+      </w:r>
+      <w:r>
+        <w:rPr>
+          <w:rFonts w:ascii="Palatino Linotype" w:hAnsi="Palatino Linotype"/>
+          <w:sz w:val="20"/>
+          <w:szCs w:val="20"/>
+        </w:rPr>
+        <w:t>,</w:t>
       </w:r>
       <w:r>
         <w:rPr>
@@ -207,7 +215,31 @@
           <w:szCs w:val="20"/>
         </w:rPr>
         <w:tab/>
-        <w:t>CASE NO</w:t>
+        <w:t>C</w:t>
+      </w:r>
+      <w:r>
+        <w:rPr>
+          <w:rFonts w:ascii="Palatino Linotype" w:hAnsi="Palatino Linotype"/>
+          <w:sz w:val="20"/>
+          <w:szCs w:val="20"/>
+        </w:rPr>
+        <w:t>ase</w:t>
+      </w:r>
+      <w:r>
+        <w:rPr>
+          <w:rFonts w:ascii="Palatino Linotype" w:hAnsi="Palatino Linotype"/>
+          <w:sz w:val="20"/>
+          <w:szCs w:val="20"/>
+        </w:rPr>
+        <w:t xml:space="preserve"> N</w:t>
+      </w:r>
+      <w:r>
+        <w:rPr>
+          <w:rFonts w:ascii="Palatino Linotype" w:hAnsi="Palatino Linotype"/>
+          <w:sz w:val="20"/>
+          <w:szCs w:val="20"/>
+        </w:rPr>
+        <w:t xml:space="preserve">o</w:t>
       </w:r>
       <w:r>
         <w:rPr>
@@ -217,6 +249,7 @@
         </w:rPr>
         <w:t xml:space="preserve">.  </w:t>
       </w:r>
+      <w:proofErr w:type="gramStart"/>
       <w:r>
         <w:rPr>
           <w:rFonts w:ascii="Palatino Linotype" w:hAnsi="Palatino Linotype"/>
@@ -296,13 +329,14 @@
           <w:szCs w:val="20"/>
         </w:rPr>
       </w:pPr>
-      <w:r>
-        <w:rPr>
-          <w:rFonts w:ascii="Palatino Linotype" w:hAnsi="Palatino Linotype"/>
-          <w:sz w:val="20"/>
-          <w:szCs w:val="20"/>
-        </w:rPr>
-        <w:t xml:space="preserve">DENNIS</w:t>
+      <w:proofErr w:type="gramStart"/>
+      <w:r>
+        <w:rPr>
+          <w:rFonts w:ascii="Palatino Linotype" w:hAnsi="Palatino Linotype"/>
+          <w:sz w:val="20"/>
+          <w:szCs w:val="20"/>
+        </w:rPr>
+        <w:t xml:space="preserve">Dennis</w:t>
       </w:r>
       <w:r>
         <w:rPr>
@@ -318,7 +352,7 @@
           <w:sz w:val="20"/>
           <w:szCs w:val="20"/>
         </w:rPr>
-        <w:t xml:space="preserve">CONGDON</w:t>
+        <w:t xml:space="preserve">Congdon</w:t>
       </w:r>
       <w:r>
         <w:rPr>
@@ -605,7 +639,16 @@
           <w:sz w:val="20"/>
           <w:szCs w:val="20"/>
         </w:rPr>
-        <w:t xml:space="preserve"> on February 20, 2022</w:t>
+        <w:t xml:space="preserve"> on </w:t>
+      </w:r>
+      <w:proofErr w:type="gramStart"/>
+      <w:r>
+        <w:rPr>
+          <w:rFonts w:ascii="Palatino Linotype" w:hAnsi="Palatino Linotype"/>
+          <w:sz w:val="20"/>
+          <w:szCs w:val="20"/>
+        </w:rPr>
+        <w:t xml:space="preserve">March 06, 2022</w:t>
       </w:r>
       <w:r>
         <w:rPr>
@@ -629,7 +672,7 @@
           <w:sz w:val="20"/>
           <w:szCs w:val="20"/>
         </w:rPr>
-        <w:t>.</w:t>
+        <w:t xml:space="preserve">.</w:t>
       </w:r>
       <w:r>
         <w:rPr>
@@ -646,7 +689,17 @@
           <w:sz w:val="20"/>
           <w:szCs w:val="20"/>
         </w:rPr>
-        <w:t xml:space="preserve">Defendant waived right to counsel.</w:t>
+        <w:t xml:space="preserve">Defendant</w:t>
+      </w:r>
+      <w:proofErr w:type="gramEnd"/>
+      <w:r>
+        <w:rPr>
+          <w:rFonts w:ascii="Palatino Linotype" w:hAnsi="Palatino Linotype"/>
+          <w:bCs/>
+          <w:sz w:val="20"/>
+          <w:szCs w:val="20"/>
+        </w:rPr>
+        <w:t xml:space="preserve"> waived right to counsel.</w:t>
       </w:r>
       <w:r>
         <w:rPr>
@@ -672,7 +725,16 @@
           <w:sz w:val="20"/>
           <w:szCs w:val="20"/>
         </w:rPr>
-        <w:t xml:space="preserve">The defendant </w:t>
+        <w:t>The</w:t>
+      </w:r>
+      <w:proofErr w:type="gramEnd"/>
+      <w:r>
+        <w:rPr>
+          <w:rFonts w:ascii="Palatino Linotype" w:hAnsi="Palatino Linotype"/>
+          <w:sz w:val="20"/>
+          <w:szCs w:val="20"/>
+        </w:rPr>
+        <w:t xml:space="preserve"> defendant </w:t>
       </w:r>
       <w:r>
         <w:rPr>
@@ -814,6 +876,7 @@
                 <w:szCs w:val="20"/>
               </w:rPr>
             </w:pPr>
+            <w:proofErr w:type="gramStart"/>
             <w:r>
               <w:rPr>
                 <w:rFonts w:ascii="Palatino Linotype" w:hAnsi="Palatino Linotype"/>
@@ -822,7 +885,7 @@
                 <w:sz w:val="20"/>
                 <w:szCs w:val="20"/>
               </w:rPr>
-              <w:t xml:space="preserve">PERMISSION REQ'D TO USE LICENSED DOCK</w:t>
+              <w:t xml:space="preserve">Permission Req'd To Use Licensed Dock</w:t>
             </w:r>
           </w:p>
         </w:tc>
@@ -895,6 +958,7 @@
                 <w:szCs w:val="20"/>
               </w:rPr>
             </w:pPr>
+            <w:proofErr w:type="gramStart"/>
             <w:r>
               <w:rPr>
                 <w:rFonts w:ascii="Palatino Linotype" w:hAnsi="Palatino Linotype"/>
@@ -976,6 +1040,7 @@
                 <w:szCs w:val="20"/>
               </w:rPr>
             </w:pPr>
+            <w:proofErr w:type="gramStart"/>
             <w:r>
               <w:rPr>
                 <w:rFonts w:ascii="Palatino Linotype" w:hAnsi="Palatino Linotype"/>
@@ -1057,6 +1122,7 @@
                 <w:szCs w:val="20"/>
               </w:rPr>
             </w:pPr>
+            <w:proofErr w:type="gramStart"/>
             <w:r>
               <w:rPr>
                 <w:rFonts w:ascii="Palatino Linotype" w:hAnsi="Palatino Linotype"/>
@@ -1145,7 +1211,46 @@
           <w:sz w:val="20"/>
           <w:szCs w:val="20"/>
         </w:rPr>
-        <w:t xml:space="preserve"> the community.  In determining the type and amount of bail, the Court considered each of the enumerated factors in Crim. R. 46(C)</w:t>
+        <w:t xml:space="preserve"> the community.  In determining the type and amount of bail, the Court considered each of the enumerated factors in Crim. R. 46(C</w:t>
+      </w:r>
+      <w:proofErr w:type="gramStart"/>
+      <w:r>
+        <w:rPr>
+          <w:rFonts w:ascii="Palatino Linotype" w:hAnsi="Palatino Linotype"/>
+          <w:bCs/>
+          <w:sz w:val="20"/>
+          <w:szCs w:val="20"/>
+        </w:rPr>
+        <w:t>)</w:t>
+      </w:r>
+      <w:r>
+        <w:rPr>
+          <w:rFonts w:ascii="Palatino Linotype" w:hAnsi="Palatino Linotype"/>
+          <w:bCs/>
+          <w:color w:val="FF0000"/>
+          <w:sz w:val="20"/>
+          <w:szCs w:val="20"/>
+        </w:rPr>
+        <w:t xml:space="preserve"/>
+      </w:r>
+      <w:r>
+        <w:rPr>
+          <w:rFonts w:ascii="Palatino Linotype" w:hAnsi="Palatino Linotype"/>
+          <w:bCs/>
+          <w:color w:val="FF0000"/>
+          <w:sz w:val="20"/>
+          <w:szCs w:val="20"/>
+        </w:rPr>
+        <w:t xml:space="preserve"> </w:t>
+      </w:r>
+      <w:r>
+        <w:rPr>
+          <w:rFonts w:ascii="Palatino Linotype" w:hAnsi="Palatino Linotype"/>
+          <w:bCs/>
+          <w:sz w:val="20"/>
+          <w:szCs w:val="20"/>
+        </w:rPr>
+        <w:t>and R.C. 2919.251</w:t>
       </w:r>
       <w:r>
         <w:rPr>
@@ -1260,8 +1365,39 @@
           <w:bCs/>
           <w:sz w:val="20"/>
           <w:szCs w:val="20"/>
-        </w:rPr>
-        <w:t>Defendant shall behave lawfully, comply with any protection orders and/or other orders of this Court, and shall maintain contact and cooperation with counsel of record.</w:t>
+          <w:u w:val="single"/>
+        </w:rPr>
+        <w:t xml:space="preserve">The defendant shall execute a personal recognizance </w:t>
+      </w:r>
+      <w:proofErr w:type="gramStart"/>
+      <w:r>
+        <w:rPr>
+          <w:rFonts w:ascii="Palatino Linotype" w:hAnsi="Palatino Linotype"/>
+          <w:bCs/>
+          <w:sz w:val="20"/>
+          <w:szCs w:val="20"/>
+          <w:u w:val="single"/>
+        </w:rPr>
+        <w:t>bond</w:t>
+      </w:r>
+      <w:r>
+        <w:rPr>
+          <w:rFonts w:ascii="Palatino Linotype" w:hAnsi="Palatino Linotype"/>
+          <w:bCs/>
+          <w:sz w:val="20"/>
+          <w:szCs w:val="20"/>
+        </w:rPr>
+        <w:t>.</w:t>
+      </w:r>
+      <w:r>
+        <w:rPr>
+          <w:rFonts w:ascii="Palatino Linotype" w:hAnsi="Palatino Linotype"/>
+          <w:bCs/>
+          <w:color w:val="FF0000"/>
+          <w:sz w:val="20"/>
+          <w:szCs w:val="20"/>
+        </w:rPr>
+        <w:t xml:space="preserve"/>
       </w:r>
     </w:p>
     <w:p>
@@ -1279,29 +1415,18 @@
           <w:rFonts w:ascii="Palatino Linotype" w:hAnsi="Palatino Linotype"/>
           <w:b/>
           <w:bCs/>
-          <w:color w:val="000000" w:themeColor="text1"/>
-          <w:sz w:val="20"/>
-          <w:szCs w:val="20"/>
-        </w:rPr>
-      </w:pPr>
-      <w:r>
-        <w:rPr>
-          <w:rFonts w:ascii="Palatino Linotype" w:hAnsi="Palatino Linotype"/>
-          <w:bCs/>
-          <w:sz w:val="20"/>
-          <w:szCs w:val="20"/>
-        </w:rPr>
-        <w:t>Defendant shall provide written notice to the Office of Community Control at least 10 days prior to leaving Ohio.</w:t>
-      </w:r>
-      <w:r>
-        <w:rPr>
-          <w:rFonts w:ascii="Palatino Linotype" w:hAnsi="Palatino Linotype"/>
-          <w:bCs/>
-          <w:color w:val="FF0000"/>
-          <w:sz w:val="20"/>
-          <w:szCs w:val="20"/>
-        </w:rPr>
-        <w:t xml:space="preserve"> </w:t>
+          <w:sz w:val="20"/>
+          <w:szCs w:val="20"/>
+        </w:rPr>
+      </w:pPr>
+      <w:r>
+        <w:rPr>
+          <w:rFonts w:ascii="Palatino Linotype" w:hAnsi="Palatino Linotype"/>
+          <w:bCs/>
+          <w:sz w:val="20"/>
+          <w:szCs w:val="20"/>
+        </w:rPr>
+        <w:t>Defendant shall behave lawfully, comply with any protection orders and/or other orders of this Court, and shall maintain contact and cooperation with counsel of record.</w:t>
       </w:r>
     </w:p>
     <w:p>
@@ -1331,7 +1456,7 @@
           <w:sz w:val="20"/>
           <w:szCs w:val="20"/>
         </w:rPr>
-        <w:t>Defendant shall provide written notice to the Clerk of Court at least 10 days prior to any change of address.</w:t>
+        <w:t>Defendant shall provide written notice to the Office of Community Control at least 10 days prior to leaving Ohio.</w:t>
       </w:r>
       <w:r>
         <w:rPr>
@@ -1341,82 +1466,48 @@
           <w:sz w:val="20"/>
           <w:szCs w:val="20"/>
         </w:rPr>
-        <w:t xml:space="preserve"/>
-      </w:r>
-      <w:r>
-        <w:rPr>
-          <w:rFonts w:ascii="Palatino Linotype" w:hAnsi="Palatino Linotype"/>
-          <w:bCs/>
-          <w:color w:val="FF0000"/>
-          <w:sz w:val="20"/>
-          <w:szCs w:val="20"/>
-        </w:rPr>
-        <w:t xml:space="preserve"/>
-      </w:r>
-      <w:r>
-        <w:rPr>
-          <w:rFonts w:ascii="Palatino Linotype" w:hAnsi="Palatino Linotype"/>
-          <w:bCs/>
-          <w:color w:val="FF0000"/>
-          <w:sz w:val="20"/>
-          <w:szCs w:val="20"/>
-        </w:rPr>
-        <w:t xml:space="preserve"/>
-      </w:r>
-      <w:r>
-        <w:rPr>
-          <w:rFonts w:ascii="Palatino Linotype" w:hAnsi="Palatino Linotype"/>
-          <w:bCs/>
-          <w:color w:val="FF0000"/>
-          <w:sz w:val="20"/>
-          <w:szCs w:val="20"/>
-        </w:rPr>
-        <w:t xml:space="preserve"/>
-      </w:r>
-      <w:r>
-        <w:rPr>
-          <w:rFonts w:ascii="Palatino Linotype" w:hAnsi="Palatino Linotype"/>
-          <w:bCs/>
-          <w:color w:val="FF0000"/>
-          <w:sz w:val="20"/>
-          <w:szCs w:val="20"/>
-        </w:rPr>
-        <w:t xml:space="preserve"/>
-      </w:r>
-      <w:r>
-        <w:rPr>
-          <w:rFonts w:ascii="Palatino Linotype" w:hAnsi="Palatino Linotype"/>
-          <w:bCs/>
-          <w:color w:val="FF0000"/>
-          <w:sz w:val="20"/>
-          <w:szCs w:val="20"/>
-        </w:rPr>
-        <w:t xml:space="preserve"/>
-      </w:r>
-      <w:r>
-        <w:rPr>
-          <w:rFonts w:ascii="Palatino Linotype" w:hAnsi="Palatino Linotype"/>
-          <w:bCs/>
-          <w:color w:val="FF0000"/>
-          <w:sz w:val="20"/>
-          <w:szCs w:val="20"/>
-        </w:rPr>
-        <w:t xml:space="preserve"/>
+        <w:t xml:space="preserve"> </w:t>
       </w:r>
     </w:p>
     <w:p>
       <w:pPr>
+        <w:pStyle w:val="ListParagraph"/>
+        <w:numPr>
+          <w:ilvl w:val="0"/>
+          <w:numId w:val="6"/>
+        </w:numPr>
         <w:tabs>
           <w:tab w:val="center" w:pos="4680"/>
         </w:tabs>
         <w:jc w:val="both"/>
         <w:rPr>
           <w:rFonts w:ascii="Palatino Linotype" w:hAnsi="Palatino Linotype"/>
-          <w:bCs/>
-          <w:sz w:val="20"/>
-          <w:szCs w:val="20"/>
-        </w:rPr>
-      </w:pPr>
+          <w:b/>
+          <w:bCs/>
+          <w:color w:val="000000" w:themeColor="text1"/>
+          <w:sz w:val="20"/>
+          <w:szCs w:val="20"/>
+        </w:rPr>
+      </w:pPr>
+      <w:r>
+        <w:rPr>
+          <w:rFonts w:ascii="Palatino Linotype" w:hAnsi="Palatino Linotype"/>
+          <w:bCs/>
+          <w:sz w:val="20"/>
+          <w:szCs w:val="20"/>
+        </w:rPr>
+        <w:t xml:space="preserve">Defendant shall provide written notice to the Clerk of Court at least 10 days prior to any change of </w:t>
+      </w:r>
+      <w:proofErr w:type="gramStart"/>
+      <w:r>
+        <w:rPr>
+          <w:rFonts w:ascii="Palatino Linotype" w:hAnsi="Palatino Linotype"/>
+          <w:bCs/>
+          <w:sz w:val="20"/>
+          <w:szCs w:val="20"/>
+        </w:rPr>
+        <w:t>address.</w:t>
+      </w:r>
       <w:r>
         <w:rPr>
           <w:rFonts w:ascii="Palatino Linotype" w:hAnsi="Palatino Linotype"/>
@@ -1426,6 +1517,1177 @@
           <w:szCs w:val="20"/>
         </w:rPr>
         <w:t xml:space="preserve"/>
+      </w:r>
+      <w:r>
+        <w:rPr>
+          <w:rFonts w:ascii="Palatino Linotype" w:hAnsi="Palatino Linotype"/>
+          <w:bCs/>
+          <w:color w:val="FF0000"/>
+          <w:sz w:val="20"/>
+          <w:szCs w:val="20"/>
+        </w:rPr>
+        <w:t xml:space="preserve"/>
+      </w:r>
+    </w:p>
+    <w:p>
+      <w:pPr>
+        <w:pStyle w:val="ListParagraph"/>
+        <w:numPr>
+          <w:ilvl w:val="0"/>
+          <w:numId w:val="6"/>
+        </w:numPr>
+        <w:tabs>
+          <w:tab w:val="center" w:pos="4680"/>
+        </w:tabs>
+        <w:jc w:val="both"/>
+        <w:rPr>
+          <w:rFonts w:ascii="Palatino Linotype" w:hAnsi="Palatino Linotype"/>
+          <w:bCs/>
+          <w:sz w:val="20"/>
+          <w:szCs w:val="20"/>
+        </w:rPr>
+      </w:pPr>
+      <w:r>
+        <w:rPr>
+          <w:rFonts w:ascii="Palatino Linotype" w:hAnsi="Palatino Linotype"/>
+          <w:bCs/>
+          <w:sz w:val="20"/>
+          <w:szCs w:val="20"/>
+        </w:rPr>
+        <w:t>Defendant shall have no contact with</w:t>
+      </w:r>
+      <w:r>
+        <w:rPr>
+          <w:rFonts w:ascii="Palatino Linotype" w:hAnsi="Palatino Linotype"/>
+          <w:bCs/>
+          <w:sz w:val="20"/>
+          <w:szCs w:val="20"/>
+        </w:rPr>
+        <w:t xml:space="preserve"> </w:t>
+      </w:r>
+      <w:proofErr w:type="gramStart"/>
+      <w:r>
+        <w:rPr>
+          <w:rFonts w:ascii="Palatino Linotype" w:hAnsi="Palatino Linotype"/>
+          <w:b/>
+          <w:bCs/>
+          <w:sz w:val="20"/>
+          <w:szCs w:val="20"/>
+          <w:u w:val="single"/>
+        </w:rPr>
+        <w:t xml:space="preserve">asdf</w:t>
+      </w:r>
+      <w:r>
+        <w:rPr>
+          <w:rFonts w:ascii="Palatino Linotype" w:hAnsi="Palatino Linotype"/>
+          <w:bCs/>
+          <w:sz w:val="20"/>
+          <w:szCs w:val="20"/>
+        </w:rPr>
+        <w:t xml:space="preserve">. Contact includes, but is not limited to, landline, cordless, cellular or digital telephone; text; instant messaging; fax; e-mail; voicemail; delivery service; social media; blogging; writings; electronic communications; posting a message; or communications by any other means directly or through another </w:t>
+      </w:r>
+      <w:proofErr w:type="gramStart"/>
+      <w:r>
+        <w:rPr>
+          <w:rFonts w:ascii="Palatino Linotype" w:hAnsi="Palatino Linotype"/>
+          <w:bCs/>
+          <w:sz w:val="20"/>
+          <w:szCs w:val="20"/>
+        </w:rPr>
+        <w:t>person.</w:t>
+      </w:r>
+      <w:r>
+        <w:rPr>
+          <w:rFonts w:ascii="Palatino Linotype" w:hAnsi="Palatino Linotype"/>
+          <w:bCs/>
+          <w:color w:val="FF0000"/>
+          <w:sz w:val="20"/>
+          <w:szCs w:val="20"/>
+        </w:rPr>
+        <w:t xml:space="preserve"/>
+      </w:r>
+      <w:r>
+        <w:rPr>
+          <w:rFonts w:ascii="Palatino Linotype" w:hAnsi="Palatino Linotype"/>
+          <w:bCs/>
+          <w:color w:val="FF0000"/>
+          <w:sz w:val="20"/>
+          <w:szCs w:val="20"/>
+        </w:rPr>
+        <w:t xml:space="preserve"/>
+      </w:r>
+    </w:p>
+    <w:p>
+      <w:pPr>
+        <w:pStyle w:val="ListParagraph"/>
+        <w:numPr>
+          <w:ilvl w:val="0"/>
+          <w:numId w:val="6"/>
+        </w:numPr>
+        <w:tabs>
+          <w:tab w:val="center" w:pos="4680"/>
+        </w:tabs>
+        <w:jc w:val="both"/>
+        <w:rPr>
+          <w:rFonts w:ascii="Palatino Linotype" w:hAnsi="Palatino Linotype"/>
+          <w:bCs/>
+          <w:sz w:val="20"/>
+          <w:szCs w:val="20"/>
+        </w:rPr>
+      </w:pPr>
+      <w:r>
+        <w:rPr>
+          <w:rFonts w:ascii="Palatino Linotype" w:hAnsi="Palatino Linotype"/>
+          <w:bCs/>
+          <w:sz w:val="20"/>
+          <w:szCs w:val="20"/>
+        </w:rPr>
+        <w:t xml:space="preserve">Defendant shall immediately vacate and permit exclusive possession of the residence located at</w:t>
+      </w:r>
+      <w:r>
+        <w:rPr>
+          <w:rFonts w:ascii="Palatino Linotype" w:hAnsi="Palatino Linotype"/>
+          <w:bCs/>
+          <w:sz w:val="20"/>
+          <w:szCs w:val="20"/>
+        </w:rPr>
+        <w:t xml:space="preserve"> </w:t>
+      </w:r>
+      <w:proofErr w:type="gramStart"/>
+      <w:r>
+        <w:rPr>
+          <w:rFonts w:ascii="Palatino Linotype" w:hAnsi="Palatino Linotype"/>
+          <w:b/>
+          <w:bCs/>
+          <w:sz w:val="20"/>
+          <w:szCs w:val="20"/>
+          <w:u w:val="single"/>
+        </w:rPr>
+        <w:t xml:space="preserve">rear</w:t>
+      </w:r>
+      <w:r>
+        <w:rPr>
+          <w:rFonts w:ascii="Palatino Linotype" w:hAnsi="Palatino Linotype"/>
+          <w:bCs/>
+          <w:sz w:val="20"/>
+          <w:szCs w:val="20"/>
+        </w:rPr>
+        <w:t xml:space="preserve"> to</w:t>
+      </w:r>
+      <w:r>
+        <w:rPr>
+          <w:rFonts w:ascii="Palatino Linotype" w:hAnsi="Palatino Linotype"/>
+          <w:bCs/>
+          <w:sz w:val="20"/>
+          <w:szCs w:val="20"/>
+        </w:rPr>
+        <w:t xml:space="preserve"> </w:t>
+      </w:r>
+      <w:r>
+        <w:rPr>
+          <w:rFonts w:ascii="Palatino Linotype" w:hAnsi="Palatino Linotype"/>
+          <w:b/>
+          <w:bCs/>
+          <w:sz w:val="20"/>
+          <w:szCs w:val="20"/>
+          <w:u w:val="single"/>
+        </w:rPr>
+        <w:t xml:space="preserve">frt</w:t>
+      </w:r>
+      <w:r>
+        <w:rPr>
+          <w:rFonts w:ascii="Palatino Linotype" w:hAnsi="Palatino Linotype"/>
+          <w:bCs/>
+          <w:sz w:val="20"/>
+          <w:szCs w:val="20"/>
+        </w:rPr>
+        <w:t xml:space="preserve">. </w:t>
+      </w:r>
+      <w:r>
+        <w:rPr>
+          <w:rFonts w:ascii="Palatino Linotype" w:hAnsi="Palatino Linotype"/>
+          <w:bCs/>
+          <w:sz w:val="20"/>
+          <w:szCs w:val="20"/>
+        </w:rPr>
+        <w:t>Defendant shall not interfere with the named person’s right to occupy the residence including, but not limited to cancelling utilities or insurance or interrupting telecommunications (</w:t>
+      </w:r>
+      <w:proofErr w:type="gramStart"/>
+      <w:r>
+        <w:rPr>
+          <w:rFonts w:ascii="Palatino Linotype" w:hAnsi="Palatino Linotype"/>
+          <w:bCs/>
+          <w:sz w:val="20"/>
+          <w:szCs w:val="20"/>
+        </w:rPr>
+        <w:t>e.g.</w:t>
+      </w:r>
+      <w:proofErr w:type="gramEnd"/>
+      <w:r>
+        <w:rPr>
+          <w:rFonts w:ascii="Palatino Linotype" w:hAnsi="Palatino Linotype"/>
+          <w:bCs/>
+          <w:sz w:val="20"/>
+          <w:szCs w:val="20"/>
+        </w:rPr>
+        <w:t xml:space="preserve"> telephone, internet, or cable) service, mail delivery, or the delivery of any other documents or items.  </w:t>
+      </w:r>
+    </w:p>
+    <w:p>
+      <w:pPr>
+        <w:pStyle w:val="ListParagraph"/>
+        <w:numPr>
+          <w:ilvl w:val="0"/>
+          <w:numId w:val="6"/>
+        </w:numPr>
+        <w:tabs>
+          <w:tab w:val="center" w:pos="4680"/>
+        </w:tabs>
+        <w:jc w:val="both"/>
+        <w:rPr>
+          <w:rFonts w:ascii="Palatino Linotype" w:hAnsi="Palatino Linotype"/>
+          <w:bCs/>
+          <w:sz w:val="20"/>
+          <w:szCs w:val="20"/>
+        </w:rPr>
+      </w:pPr>
+      <w:r>
+        <w:rPr>
+          <w:rFonts w:ascii="Palatino Linotype" w:hAnsi="Palatino Linotype"/>
+          <w:bCs/>
+          <w:sz w:val="20"/>
+          <w:szCs w:val="20"/>
+        </w:rPr>
+        <w:t xml:space="preserve">Defendant shall surrender all keys and garage door openers to the above residence within 24 hours of service of this Order to the arresting </w:t>
+      </w:r>
+      <w:proofErr w:type="gramStart"/>
+      <w:r>
+        <w:rPr>
+          <w:rFonts w:ascii="Palatino Linotype" w:hAnsi="Palatino Linotype"/>
+          <w:bCs/>
+          <w:sz w:val="20"/>
+          <w:szCs w:val="20"/>
+        </w:rPr>
+        <w:t>agency.</w:t>
+      </w:r>
+      <w:r>
+        <w:rPr>
+          <w:rFonts w:ascii="Palatino Linotype" w:hAnsi="Palatino Linotype"/>
+          <w:bCs/>
+          <w:color w:val="FF0000"/>
+          <w:sz w:val="20"/>
+          <w:szCs w:val="20"/>
+        </w:rPr>
+        <w:t xml:space="preserve"/>
+      </w:r>
+      <w:r>
+        <w:rPr>
+          <w:rFonts w:ascii="Palatino Linotype" w:hAnsi="Palatino Linotype"/>
+          <w:bCs/>
+          <w:sz w:val="20"/>
+          <w:szCs w:val="20"/>
+        </w:rPr>
+        <w:t xml:space="preserve">  </w:t>
+      </w:r>
+    </w:p>
+    <w:p>
+      <w:pPr>
+        <w:pStyle w:val="ListParagraph"/>
+        <w:numPr>
+          <w:ilvl w:val="0"/>
+          <w:numId w:val="6"/>
+        </w:numPr>
+        <w:tabs>
+          <w:tab w:val="center" w:pos="4680"/>
+        </w:tabs>
+        <w:jc w:val="both"/>
+        <w:rPr>
+          <w:rFonts w:ascii="Palatino Linotype" w:hAnsi="Palatino Linotype"/>
+          <w:bCs/>
+          <w:sz w:val="20"/>
+          <w:szCs w:val="20"/>
+        </w:rPr>
+      </w:pPr>
+      <w:r>
+        <w:rPr>
+          <w:rFonts w:ascii="Palatino Linotype" w:hAnsi="Palatino Linotype"/>
+          <w:bCs/>
+          <w:sz w:val="20"/>
+          <w:szCs w:val="20"/>
+        </w:rPr>
+        <w:t>Defendant shall turn over all deadly weapons, including firearms and ammunition</w:t>
+      </w:r>
+      <w:r>
+        <w:rPr>
+          <w:rFonts w:ascii="Palatino Linotype" w:hAnsi="Palatino Linotype"/>
+          <w:bCs/>
+          <w:sz w:val="20"/>
+          <w:szCs w:val="20"/>
+        </w:rPr>
+        <w:t xml:space="preserve">,</w:t>
+      </w:r>
+      <w:r>
+        <w:rPr>
+          <w:rFonts w:ascii="Palatino Linotype" w:hAnsi="Palatino Linotype"/>
+          <w:bCs/>
+          <w:sz w:val="20"/>
+          <w:szCs w:val="20"/>
+        </w:rPr>
+        <w:t xml:space="preserve"> to the arresting agency no later than </w:t>
+      </w:r>
+      <w:proofErr w:type="gramStart"/>
+      <w:r>
+        <w:rPr>
+          <w:rFonts w:ascii="Palatino Linotype" w:hAnsi="Palatino Linotype"/>
+          <w:b/>
+          <w:bCs/>
+          <w:sz w:val="20"/>
+          <w:szCs w:val="20"/>
+          <w:u w:val="single"/>
+        </w:rPr>
+        <w:t xml:space="preserve">March 06, 2022</w:t>
+      </w:r>
+      <w:r>
+        <w:rPr>
+          <w:rFonts w:ascii="Palatino Linotype" w:hAnsi="Palatino Linotype"/>
+          <w:bCs/>
+          <w:sz w:val="20"/>
+          <w:szCs w:val="20"/>
+        </w:rPr>
+        <w:t>.</w:t>
+      </w:r>
+      <w:r>
+        <w:rPr>
+          <w:rFonts w:ascii="Palatino Linotype" w:hAnsi="Palatino Linotype"/>
+          <w:bCs/>
+          <w:sz w:val="20"/>
+          <w:szCs w:val="20"/>
+        </w:rPr>
+        <w:t xml:space="preserve"> </w:t>
+      </w:r>
+      <w:r>
+        <w:rPr>
+          <w:rFonts w:ascii="Palatino Linotype" w:hAnsi="Palatino Linotype"/>
+          <w:bCs/>
+          <w:sz w:val="20"/>
+          <w:szCs w:val="20"/>
+        </w:rPr>
+        <w:t>Any deadly weapons, including firearms and ammunition</w:t>
+      </w:r>
+      <w:r>
+        <w:rPr>
+          <w:rFonts w:ascii="Palatino Linotype" w:hAnsi="Palatino Linotype"/>
+          <w:bCs/>
+          <w:sz w:val="20"/>
+          <w:szCs w:val="20"/>
+        </w:rPr>
+        <w:t>,</w:t>
+      </w:r>
+      <w:r>
+        <w:rPr>
+          <w:rFonts w:ascii="Palatino Linotype" w:hAnsi="Palatino Linotype"/>
+          <w:bCs/>
+          <w:sz w:val="20"/>
+          <w:szCs w:val="20"/>
+        </w:rPr>
+        <w:t xml:space="preserve"> accepted by the arresting agency shall be held in protective custody for the duration of this </w:t>
+      </w:r>
+      <w:proofErr w:type="gramStart"/>
+      <w:r>
+        <w:rPr>
+          <w:rFonts w:ascii="Palatino Linotype" w:hAnsi="Palatino Linotype"/>
+          <w:bCs/>
+          <w:sz w:val="20"/>
+          <w:szCs w:val="20"/>
+        </w:rPr>
+        <w:t>Order.</w:t>
+      </w:r>
+      <w:r>
+        <w:rPr>
+          <w:rFonts w:ascii="Palatino Linotype" w:hAnsi="Palatino Linotype"/>
+          <w:bCs/>
+          <w:color w:val="FF0000"/>
+          <w:sz w:val="20"/>
+          <w:szCs w:val="20"/>
+        </w:rPr>
+        <w:t xml:space="preserve"/>
+      </w:r>
+      <w:r>
+        <w:rPr>
+          <w:rFonts w:ascii="Palatino Linotype" w:hAnsi="Palatino Linotype"/>
+          <w:bCs/>
+          <w:color w:val="FF0000"/>
+          <w:sz w:val="20"/>
+          <w:szCs w:val="20"/>
+        </w:rPr>
+        <w:t xml:space="preserve"/>
+      </w:r>
+      <w:r>
+        <w:rPr>
+          <w:rFonts w:ascii="Palatino Linotype" w:hAnsi="Palatino Linotype"/>
+          <w:bCs/>
+          <w:color w:val="FF0000"/>
+          <w:sz w:val="20"/>
+          <w:szCs w:val="20"/>
+        </w:rPr>
+        <w:t xml:space="preserve"/>
+      </w:r>
+      <w:r>
+        <w:rPr>
+          <w:rFonts w:ascii="Palatino Linotype" w:hAnsi="Palatino Linotype"/>
+          <w:bCs/>
+          <w:color w:val="FF0000"/>
+          <w:sz w:val="20"/>
+          <w:szCs w:val="20"/>
+        </w:rPr>
+        <w:t xml:space="preserve"/>
+      </w:r>
+      <w:r>
+        <w:rPr>
+          <w:rFonts w:ascii="Palatino Linotype" w:hAnsi="Palatino Linotype"/>
+          <w:bCs/>
+          <w:color w:val="FF0000"/>
+          <w:sz w:val="20"/>
+          <w:szCs w:val="20"/>
+        </w:rPr>
+        <w:t xml:space="preserve"/>
+      </w:r>
+    </w:p>
+    <w:p>
+      <w:pPr>
+        <w:pStyle w:val="ListParagraph"/>
+        <w:numPr>
+          <w:ilvl w:val="0"/>
+          <w:numId w:val="4"/>
+        </w:numPr>
+        <w:tabs>
+          <w:tab w:val="center" w:pos="4680"/>
+        </w:tabs>
+        <w:jc w:val="both"/>
+        <w:rPr>
+          <w:rFonts w:ascii="Palatino Linotype" w:hAnsi="Palatino Linotype"/>
+          <w:bCs/>
+          <w:sz w:val="20"/>
+          <w:szCs w:val="20"/>
+        </w:rPr>
+      </w:pPr>
+      <w:r>
+        <w:rPr>
+          <w:rFonts w:ascii="Palatino Linotype" w:hAnsi="Palatino Linotype"/>
+          <w:bCs/>
+          <w:sz w:val="20"/>
+          <w:szCs w:val="20"/>
+        </w:rPr>
+        <w:t xml:space="preserve">Defendant shall submit to the custody of</w:t>
+      </w:r>
+      <w:r>
+        <w:rPr>
+          <w:rFonts w:ascii="Palatino Linotype" w:hAnsi="Palatino Linotype"/>
+          <w:bCs/>
+          <w:sz w:val="20"/>
+          <w:szCs w:val="20"/>
+        </w:rPr>
+        <w:t xml:space="preserve"> </w:t>
+      </w:r>
+      <w:proofErr w:type="gramStart"/>
+      <w:r>
+        <w:rPr>
+          <w:rFonts w:ascii="Palatino Linotype" w:hAnsi="Palatino Linotype"/>
+          <w:b/>
+          <w:bCs/>
+          <w:sz w:val="20"/>
+          <w:szCs w:val="20"/>
+          <w:u w:val="single"/>
+        </w:rPr>
+        <w:t xml:space="preserve">faf</w:t>
+      </w:r>
+      <w:r>
+        <w:rPr>
+          <w:rFonts w:ascii="Palatino Linotype" w:hAnsi="Palatino Linotype"/>
+          <w:bCs/>
+          <w:sz w:val="20"/>
+          <w:szCs w:val="20"/>
+        </w:rPr>
+        <w:t>, a designated person or organization agreeing to supervise Defendant.</w:t>
+      </w:r>
+      <w:r>
+        <w:rPr>
+          <w:rFonts w:ascii="Palatino Linotype" w:hAnsi="Palatino Linotype"/>
+          <w:bCs/>
+          <w:color w:val="FF0000"/>
+          <w:sz w:val="20"/>
+          <w:szCs w:val="20"/>
+        </w:rPr>
+        <w:t xml:space="preserve"/>
+      </w:r>
+    </w:p>
+    <w:p>
+      <w:pPr>
+        <w:tabs>
+          <w:tab w:val="center" w:pos="4680"/>
+        </w:tabs>
+        <w:jc w:val="both"/>
+        <w:rPr>
+          <w:rFonts w:ascii="Palatino Linotype" w:hAnsi="Palatino Linotype"/>
+          <w:bCs/>
+          <w:sz w:val="20"/>
+          <w:szCs w:val="20"/>
+        </w:rPr>
+      </w:pPr>
+      <w:r>
+        <w:rPr>
+          <w:rFonts w:ascii="Palatino Linotype" w:hAnsi="Palatino Linotype"/>
+          <w:bCs/>
+          <w:color w:val="FF0000"/>
+          <w:sz w:val="20"/>
+          <w:szCs w:val="20"/>
+        </w:rPr>
+        <w:t xml:space="preserve"/>
+      </w:r>
+    </w:p>
+    <w:p>
+      <w:pPr>
+        <w:tabs>
+          <w:tab w:val="center" w:pos="4680"/>
+        </w:tabs>
+        <w:jc w:val="both"/>
+        <w:rPr>
+          <w:rFonts w:ascii="Palatino Linotype" w:hAnsi="Palatino Linotype"/>
+          <w:b/>
+          <w:bCs/>
+          <w:sz w:val="20"/>
+          <w:szCs w:val="20"/>
+          <w:u w:val="single"/>
+        </w:rPr>
+      </w:pPr>
+      <w:r>
+        <w:rPr>
+          <w:rFonts w:ascii="Palatino Linotype" w:hAnsi="Palatino Linotype"/>
+          <w:b/>
+          <w:bCs/>
+          <w:sz w:val="20"/>
+          <w:szCs w:val="20"/>
+          <w:u w:val="single"/>
+        </w:rPr>
+        <w:t>Administrative License Suspension</w:t>
+      </w:r>
+      <w:r>
+        <w:rPr>
+          <w:rFonts w:ascii="Palatino Linotype" w:hAnsi="Palatino Linotype"/>
+          <w:b/>
+          <w:bCs/>
+          <w:sz w:val="20"/>
+          <w:szCs w:val="20"/>
+        </w:rPr>
+        <w:t xml:space="preserve"> </w:t>
+      </w:r>
+    </w:p>
+    <w:p>
+      <w:pPr>
+        <w:tabs>
+          <w:tab w:val="center" w:pos="4680"/>
+        </w:tabs>
+        <w:jc w:val="both"/>
+        <w:rPr>
+          <w:rFonts w:ascii="Palatino Linotype" w:hAnsi="Palatino Linotype"/>
+          <w:bCs/>
+          <w:color w:val="FF0000"/>
+          <w:sz w:val="20"/>
+          <w:szCs w:val="20"/>
+        </w:rPr>
+      </w:pPr>
+      <w:r>
+        <w:rPr>
+          <w:rFonts w:ascii="Palatino Linotype" w:hAnsi="Palatino Linotype"/>
+          <w:bCs/>
+          <w:sz w:val="20"/>
+          <w:szCs w:val="20"/>
+        </w:rPr>
+        <w:t xml:space="preserve">Defendant’s operator’s license is subject to an administrative license suspension.  Defendant requested a stay of the administrative license suspension d</w:t>
+      </w:r>
+      <w:r>
+        <w:rPr>
+          <w:rFonts w:ascii="Palatino Linotype" w:hAnsi="Palatino Linotype"/>
+          <w:bCs/>
+          <w:sz w:val="20"/>
+          <w:szCs w:val="20"/>
+        </w:rPr>
+        <w:t xml:space="preserve">uring the pendency of this case. </w:t>
+      </w:r>
+      <w:r>
+        <w:rPr>
+          <w:rFonts w:ascii="Palatino Linotype" w:hAnsi="Palatino Linotype"/>
+          <w:bCs/>
+          <w:color w:val="FF0000"/>
+          <w:sz w:val="20"/>
+          <w:szCs w:val="20"/>
+        </w:rPr>
+        <w:t xml:space="preserve"/>
+      </w:r>
+      <w:r>
+        <w:rPr>
+          <w:rFonts w:ascii="Palatino Linotype" w:hAnsi="Palatino Linotype"/>
+          <w:bCs/>
+          <w:sz w:val="20"/>
+          <w:szCs w:val="20"/>
+        </w:rPr>
+        <w:t xml:space="preserve">The State did not object to the stay.</w:t>
+      </w:r>
+      <w:r>
+        <w:rPr>
+          <w:rFonts w:ascii="Palatino Linotype" w:hAnsi="Palatino Linotype"/>
+          <w:bCs/>
+          <w:sz w:val="20"/>
+          <w:szCs w:val="20"/>
+        </w:rPr>
+        <w:t xml:space="preserve"> </w:t>
+      </w:r>
+      <w:r>
+        <w:rPr>
+          <w:rFonts w:ascii="Palatino Linotype" w:hAnsi="Palatino Linotype"/>
+          <w:bCs/>
+          <w:color w:val="FF0000"/>
+          <w:sz w:val="20"/>
+          <w:szCs w:val="20"/>
+        </w:rPr>
+        <w:t xml:space="preserve"/>
+      </w:r>
+      <w:r>
+        <w:rPr>
+          <w:rFonts w:ascii="Palatino Linotype" w:hAnsi="Palatino Linotype"/>
+          <w:bCs/>
+          <w:color w:val="FF0000"/>
+          <w:sz w:val="20"/>
+          <w:szCs w:val="20"/>
+        </w:rPr>
+        <w:t xml:space="preserve"/>
+      </w:r>
+      <w:r>
+        <w:rPr>
+          <w:rFonts w:ascii="Palatino Linotype" w:hAnsi="Palatino Linotype"/>
+          <w:bCs/>
+          <w:sz w:val="20"/>
+          <w:szCs w:val="20"/>
+        </w:rPr>
+        <w:t xml:space="preserve">The Court GRANTED</w:t>
+      </w:r>
+      <w:r>
+        <w:rPr>
+          <w:rFonts w:ascii="Palatino Linotype" w:hAnsi="Palatino Linotype"/>
+          <w:bCs/>
+          <w:sz w:val="20"/>
+          <w:szCs w:val="20"/>
+        </w:rPr>
+        <w:t xml:space="preserve"> the administrative license suspension </w:t>
+      </w:r>
+      <w:r>
+        <w:rPr>
+          <w:rFonts w:ascii="Palatino Linotype" w:hAnsi="Palatino Linotype"/>
+          <w:bCs/>
+          <w:sz w:val="20"/>
+          <w:szCs w:val="20"/>
+        </w:rPr>
+        <w:t xml:space="preserve">and the administrative license suspension is STAYED. </w:t>
+      </w:r>
+      <w:r>
+        <w:rPr>
+          <w:rFonts w:ascii="Palatino Linotype" w:hAnsi="Palatino Linotype"/>
+          <w:bCs/>
+          <w:color w:val="FF0000"/>
+          <w:sz w:val="20"/>
+          <w:szCs w:val="20"/>
+        </w:rPr>
+        <w:t xml:space="preserve"/>
+      </w:r>
+      <w:r>
+        <w:rPr>
+          <w:rFonts w:ascii="Palatino Linotype" w:hAnsi="Palatino Linotype"/>
+          <w:bCs/>
+          <w:color w:val="FF0000"/>
+          <w:sz w:val="20"/>
+          <w:szCs w:val="20"/>
+        </w:rPr>
+        <w:t xml:space="preserve"/>
+      </w:r>
+      <w:r>
+        <w:rPr>
+          <w:rFonts w:ascii="Palatino Linotype" w:hAnsi="Palatino Linotype"/>
+          <w:bCs/>
+          <w:sz w:val="20"/>
+          <w:szCs w:val="20"/>
+        </w:rPr>
+        <w:t xml:space="preserve">TEst</w:t>
+      </w:r>
+      <w:r>
+        <w:rPr>
+          <w:rFonts w:ascii="Palatino Linotype" w:hAnsi="Palatino Linotype"/>
+          <w:bCs/>
+          <w:color w:val="FF0000"/>
+          <w:sz w:val="20"/>
+          <w:szCs w:val="20"/>
+        </w:rPr>
+        <w:t xml:space="preserve"/>
+      </w:r>
+      <w:r>
+        <w:rPr>
+          <w:rFonts w:ascii="Palatino Linotype" w:hAnsi="Palatino Linotype"/>
+          <w:bCs/>
+          <w:color w:val="FF0000"/>
+          <w:sz w:val="20"/>
+          <w:szCs w:val="20"/>
+        </w:rPr>
+        <w:t xml:space="preserve"/>
+      </w:r>
+      <w:r>
+        <w:rPr>
+          <w:rFonts w:ascii="Palatino Linotype" w:hAnsi="Palatino Linotype"/>
+          <w:bCs/>
+          <w:color w:val="FF0000"/>
+          <w:sz w:val="20"/>
+          <w:szCs w:val="20"/>
+        </w:rPr>
+        <w:t xml:space="preserve"/>
+      </w:r>
+    </w:p>
+    <w:p>
+      <w:pPr>
+        <w:tabs>
+          <w:tab w:val="center" w:pos="4680"/>
+        </w:tabs>
+        <w:jc w:val="both"/>
+        <w:rPr>
+          <w:rFonts w:ascii="Palatino Linotype" w:hAnsi="Palatino Linotype"/>
+          <w:b/>
+          <w:sz w:val="20"/>
+          <w:szCs w:val="20"/>
+          <w:u w:val="single"/>
+        </w:rPr>
+      </w:pPr>
+      <w:r>
+        <w:rPr>
+          <w:rFonts w:ascii="Palatino Linotype" w:hAnsi="Palatino Linotype"/>
+          <w:b/>
+          <w:sz w:val="20"/>
+          <w:szCs w:val="20"/>
+          <w:u w:val="single"/>
+        </w:rPr>
+        <w:t xml:space="preserve">Vehicle Seizure/Immobilization</w:t>
+      </w:r>
+    </w:p>
+    <w:p>
+      <w:pPr>
+        <w:tabs>
+          <w:tab w:val="center" w:pos="4680"/>
+        </w:tabs>
+        <w:jc w:val="both"/>
+        <w:rPr>
+          <w:rFonts w:ascii="Palatino Linotype" w:hAnsi="Palatino Linotype"/>
+          <w:bCs/>
+          <w:sz w:val="20"/>
+          <w:szCs w:val="20"/>
+        </w:rPr>
+      </w:pPr>
+      <w:r>
+        <w:rPr>
+          <w:rFonts w:ascii="Palatino Linotype" w:hAnsi="Palatino Linotype"/>
+          <w:bCs/>
+          <w:sz w:val="20"/>
+          <w:szCs w:val="20"/>
+        </w:rPr>
+        <w:t xml:space="preserve">A </w:t>
+      </w:r>
+      <w:proofErr w:type="gramStart"/>
+      <w:r>
+        <w:rPr>
+          <w:rFonts w:ascii="Palatino Linotype" w:hAnsi="Palatino Linotype"/>
+          <w:bCs/>
+          <w:sz w:val="20"/>
+          <w:szCs w:val="20"/>
+        </w:rPr>
+        <w:t xml:space="preserve">eaf, license plate faf23</w:t>
+      </w:r>
+      <w:r>
+        <w:rPr>
+          <w:rFonts w:ascii="Palatino Linotype" w:hAnsi="Palatino Linotype"/>
+          <w:bCs/>
+          <w:sz w:val="20"/>
+          <w:szCs w:val="20"/>
+        </w:rPr>
+        <w:t>, was seized by law enforcement pursua</w:t>
+      </w:r>
+      <w:r>
+        <w:rPr>
+          <w:rFonts w:ascii="Palatino Linotype" w:hAnsi="Palatino Linotype"/>
+          <w:bCs/>
+          <w:sz w:val="20"/>
+          <w:szCs w:val="20"/>
+        </w:rPr>
+        <w:t xml:space="preserve">nt to R.C. 4511.195 or 4510.41.</w:t>
+      </w:r>
+      <w:r>
+        <w:rPr>
+          <w:rFonts w:ascii="Palatino Linotype" w:hAnsi="Palatino Linotype"/>
+          <w:bCs/>
+          <w:sz w:val="20"/>
+          <w:szCs w:val="20"/>
+        </w:rPr>
+        <w:t xml:space="preserve"> </w:t>
+      </w:r>
+      <w:proofErr w:type="gramStart"/>
+      <w:r>
+        <w:rPr>
+          <w:rFonts w:ascii="Palatino Linotype" w:hAnsi="Palatino Linotype"/>
+          <w:sz w:val="20"/>
+          <w:szCs w:val="20"/>
+        </w:rPr>
+        <w:t xml:space="preserve">Dennis Congdon</w:t>
+      </w:r>
+      <w:r>
+        <w:rPr>
+          <w:rFonts w:ascii="Palatino Linotype" w:hAnsi="Palatino Linotype"/>
+          <w:bCs/>
+          <w:sz w:val="20"/>
+          <w:szCs w:val="20"/>
+        </w:rPr>
+        <w:t xml:space="preserve"> </w:t>
+      </w:r>
+      <w:r>
+        <w:rPr>
+          <w:rFonts w:ascii="Palatino Linotype" w:hAnsi="Palatino Linotype"/>
+          <w:bCs/>
+          <w:sz w:val="20"/>
+          <w:szCs w:val="20"/>
+        </w:rPr>
+        <w:t xml:space="preserve">is the owner of the vehicle.  Owner is subject to tow and storage fees.  The law enforcement agency shall permit the owner/authorized agent to recover vehicle contents.</w:t>
+      </w:r>
+      <w:r>
+        <w:rPr>
+          <w:rFonts w:ascii="Palatino Linotype" w:hAnsi="Palatino Linotype"/>
+          <w:bCs/>
+          <w:color w:val="FF0000"/>
+          <w:sz w:val="20"/>
+          <w:szCs w:val="20"/>
+        </w:rPr>
+        <w:t xml:space="preserve"> </w:t>
+      </w:r>
+      <w:r>
+        <w:rPr>
+          <w:rFonts w:ascii="Palatino Linotype" w:hAnsi="Palatino Linotype"/>
+          <w:bCs/>
+          <w:color w:val="FF0000"/>
+          <w:sz w:val="20"/>
+          <w:szCs w:val="20"/>
+        </w:rPr>
+        <w:t xml:space="preserve"/>
+        <w:br/>
+        <w:t xml:space="preserve"/>
+      </w:r>
+      <w:r>
+        <w:rPr>
+          <w:rFonts w:ascii="Palatino Linotype" w:hAnsi="Palatino Linotype"/>
+          <w:bCs/>
+          <w:sz w:val="20"/>
+          <w:szCs w:val="20"/>
+        </w:rPr>
+        <w:t xml:space="preserve">  </w:t>
+      </w:r>
+      <w:r>
+        <w:rPr>
+          <w:rFonts w:ascii="Palatino Linotype" w:hAnsi="Palatino Linotype"/>
+          <w:bCs/>
+          <w:sz w:val="20"/>
+          <w:szCs w:val="20"/>
+        </w:rPr>
+        <w:t xml:space="preserve">  </w:t>
+      </w:r>
+    </w:p>
+    <w:p>
+      <w:pPr>
+        <w:tabs>
+          <w:tab w:val="center" w:pos="4680"/>
+        </w:tabs>
+        <w:jc w:val="both"/>
+        <w:rPr>
+          <w:rFonts w:ascii="Palatino Linotype" w:hAnsi="Palatino Linotype"/>
+          <w:bCs/>
+          <w:sz w:val="20"/>
+          <w:szCs w:val="20"/>
+        </w:rPr>
+      </w:pPr>
+      <w:r>
+        <w:rPr>
+          <w:rFonts w:ascii="Palatino Linotype" w:hAnsi="Palatino Linotype"/>
+          <w:bCs/>
+          <w:sz w:val="20"/>
+          <w:szCs w:val="20"/>
+        </w:rPr>
+        <w:t>Defendant requested that the vehicle be immobilized at Defendant’s reside</w:t>
+      </w:r>
+      <w:r>
+        <w:rPr>
+          <w:rFonts w:ascii="Palatino Linotype" w:hAnsi="Palatino Linotype"/>
+          <w:bCs/>
+          <w:sz w:val="20"/>
+          <w:szCs w:val="20"/>
+        </w:rPr>
+        <w:t xml:space="preserve">nce; the State did not object. </w:t>
+      </w:r>
+      <w:r>
+        <w:rPr>
+          <w:rFonts w:ascii="Palatino Linotype" w:hAnsi="Palatino Linotype"/>
+          <w:bCs/>
+          <w:sz w:val="20"/>
+          <w:szCs w:val="20"/>
+        </w:rPr>
+        <w:t>Upon landowner’s written consent, and after Defendant pays all towing and storage costs, the vehicle shall be immobilized at</w:t>
+      </w:r>
+      <w:r>
+        <w:rPr>
+          <w:rFonts w:ascii="Palatino Linotype" w:hAnsi="Palatino Linotype"/>
+          <w:bCs/>
+          <w:sz w:val="20"/>
+          <w:szCs w:val="20"/>
+        </w:rPr>
+        <w:t xml:space="preserve"> Defendant’s residence</w:t>
+      </w:r>
+      <w:r>
+        <w:rPr>
+          <w:rFonts w:ascii="Palatino Linotype" w:hAnsi="Palatino Linotype"/>
+          <w:bCs/>
+          <w:sz w:val="20"/>
+          <w:szCs w:val="20"/>
+        </w:rPr>
+        <w:t xml:space="preserve">.  If the vehicle is towed to owner’s home, the law enforcement agency</w:t>
+      </w:r>
+      <w:r>
+        <w:rPr>
+          <w:rFonts w:ascii="Palatino Linotype" w:hAnsi="Palatino Linotype"/>
+          <w:bCs/>
+          <w:sz w:val="20"/>
+          <w:szCs w:val="20"/>
+        </w:rPr>
+        <w:t xml:space="preserve"> shall keep the license plates.</w:t>
+      </w:r>
+      <w:r>
+        <w:rPr>
+          <w:rFonts w:ascii="Palatino Linotype" w:hAnsi="Palatino Linotype"/>
+          <w:bCs/>
+          <w:color w:val="FF0000"/>
+          <w:sz w:val="20"/>
+          <w:szCs w:val="20"/>
+        </w:rPr>
+        <w:t xml:space="preserve"> </w:t>
+      </w:r>
+      <w:r>
+        <w:rPr>
+          <w:rFonts w:ascii="Palatino Linotype" w:hAnsi="Palatino Linotype"/>
+          <w:bCs/>
+          <w:color w:val="FF0000"/>
+          <w:sz w:val="20"/>
+          <w:szCs w:val="20"/>
+        </w:rPr>
+        <w:t xml:space="preserve"/>
+      </w:r>
+      <w:r>
+        <w:rPr>
+          <w:rFonts w:ascii="Palatino Linotype" w:hAnsi="Palatino Linotype"/>
+          <w:bCs/>
+          <w:color w:val="FF0000"/>
+          <w:sz w:val="20"/>
+          <w:szCs w:val="20"/>
+        </w:rPr>
+        <w:t xml:space="preserve"/>
+        <w:br/>
+        <w:t xml:space="preserve"/>
+      </w:r>
+      <w:r>
+        <w:rPr>
+          <w:rFonts w:ascii="Palatino Linotype" w:hAnsi="Palatino Linotype"/>
+          <w:bCs/>
+          <w:sz w:val="20"/>
+          <w:szCs w:val="20"/>
+        </w:rPr>
+        <w:t xml:space="preserve">  </w:t>
+      </w:r>
+    </w:p>
+    <w:p>
+      <w:pPr>
+        <w:tabs>
+          <w:tab w:val="center" w:pos="4680"/>
+        </w:tabs>
+        <w:jc w:val="both"/>
+        <w:rPr>
+          <w:rFonts w:ascii="Palatino Linotype" w:hAnsi="Palatino Linotype"/>
+          <w:bCs/>
+          <w:color w:val="FF0000"/>
+          <w:sz w:val="20"/>
+          <w:szCs w:val="20"/>
+        </w:rPr>
+      </w:pPr>
+      <w:r>
+        <w:rPr>
+          <w:rFonts w:ascii="Palatino Linotype" w:hAnsi="Palatino Linotype"/>
+          <w:bCs/>
+          <w:sz w:val="20"/>
+          <w:szCs w:val="20"/>
+        </w:rPr>
+        <w:t xml:space="preserve">Defendant submitted a motion for return</w:t>
+      </w:r>
+      <w:r>
+        <w:rPr>
+          <w:rFonts w:ascii="Palatino Linotype" w:hAnsi="Palatino Linotype"/>
+          <w:bCs/>
+          <w:sz w:val="20"/>
+          <w:szCs w:val="20"/>
+        </w:rPr>
+        <w:t xml:space="preserve"> of the vehicle pending trial. </w:t>
+      </w:r>
+      <w:r>
+        <w:rPr>
+          <w:rFonts w:ascii="Palatino Linotype" w:hAnsi="Palatino Linotype"/>
+          <w:bCs/>
+          <w:sz w:val="20"/>
+          <w:szCs w:val="20"/>
+        </w:rPr>
+        <w:t xml:space="preserve">The State </w:t>
+      </w:r>
+      <w:proofErr w:type="gramStart"/>
+      <w:r>
+        <w:rPr>
+          <w:rFonts w:ascii="Palatino Linotype" w:hAnsi="Palatino Linotype"/>
+          <w:bCs/>
+          <w:sz w:val="20"/>
+          <w:szCs w:val="20"/>
+        </w:rPr>
+        <w:t xml:space="preserve">objects to the motion</w:t>
+      </w:r>
+      <w:r>
+        <w:rPr>
+          <w:rFonts w:ascii="Palatino Linotype" w:hAnsi="Palatino Linotype"/>
+          <w:bCs/>
+          <w:sz w:val="20"/>
+          <w:szCs w:val="20"/>
+        </w:rPr>
+        <w:t xml:space="preserve">. Defendant’s motion is </w:t>
+      </w:r>
+      <w:proofErr w:type="gramStart"/>
+      <w:r>
+        <w:rPr>
+          <w:rFonts w:ascii="Palatino Linotype" w:hAnsi="Palatino Linotype"/>
+          <w:bCs/>
+          <w:sz w:val="20"/>
+          <w:szCs w:val="20"/>
+        </w:rPr>
+        <w:t xml:space="preserve">Denied</w:t>
+      </w:r>
+      <w:r>
+        <w:rPr>
+          <w:rFonts w:ascii="Palatino Linotype" w:hAnsi="Palatino Linotype"/>
+          <w:bCs/>
+          <w:sz w:val="20"/>
+          <w:szCs w:val="20"/>
+        </w:rPr>
+        <w:t xml:space="preserve">.</w:t>
+      </w:r>
+      <w:r>
+        <w:rPr>
+          <w:rFonts w:ascii="Palatino Linotype" w:hAnsi="Palatino Linotype"/>
+          <w:bCs/>
+          <w:sz w:val="20"/>
+          <w:szCs w:val="20"/>
+        </w:rPr>
+        <w:t xml:space="preserve"> </w:t>
+      </w:r>
+      <w:r>
+        <w:rPr>
+          <w:rFonts w:ascii="Palatino Linotype" w:hAnsi="Palatino Linotype"/>
+          <w:bCs/>
+          <w:color w:val="FF0000"/>
+          <w:sz w:val="20"/>
+          <w:szCs w:val="20"/>
+        </w:rPr>
+        <w:t xml:space="preserve"/>
+      </w:r>
+      <w:r>
+        <w:rPr>
+          <w:rFonts w:ascii="Palatino Linotype" w:hAnsi="Palatino Linotype"/>
+          <w:bCs/>
+          <w:color w:val="FF0000"/>
+          <w:sz w:val="20"/>
+          <w:szCs w:val="20"/>
+        </w:rPr>
+        <w:t xml:space="preserve"/>
+      </w:r>
+      <w:r>
+        <w:rPr>
+          <w:rFonts w:ascii="Palatino Linotype" w:hAnsi="Palatino Linotype"/>
+          <w:bCs/>
+          <w:color w:val="FF0000"/>
+          <w:sz w:val="20"/>
+          <w:szCs w:val="20"/>
+        </w:rPr>
+        <w:t xml:space="preserve"/>
+      </w:r>
+    </w:p>
+    <w:p>
+      <w:pPr>
+        <w:tabs>
+          <w:tab w:val="center" w:pos="4680"/>
+        </w:tabs>
+        <w:jc w:val="both"/>
+        <w:rPr>
+          <w:rFonts w:ascii="Palatino Linotype" w:hAnsi="Palatino Linotype"/>
+          <w:b/>
+          <w:bCs/>
+          <w:sz w:val="20"/>
+          <w:szCs w:val="20"/>
+          <w:u w:val="single"/>
+        </w:rPr>
+      </w:pPr>
+      <w:r>
+        <w:rPr>
+          <w:rFonts w:ascii="Palatino Linotype" w:hAnsi="Palatino Linotype"/>
+          <w:b/>
+          <w:bCs/>
+          <w:sz w:val="20"/>
+          <w:szCs w:val="20"/>
+          <w:u w:val="single"/>
+        </w:rPr>
+        <w:t xml:space="preserve">Other Conditions</w:t>
+      </w:r>
+    </w:p>
+    <w:p>
+      <w:pPr>
+        <w:tabs>
+          <w:tab w:val="center" w:pos="4680"/>
+        </w:tabs>
+        <w:jc w:val="both"/>
+        <w:rPr>
+          <w:rFonts w:ascii="Palatino Linotype" w:hAnsi="Palatino Linotype"/>
+          <w:bCs/>
+          <w:color w:val="FF0000"/>
+          <w:sz w:val="20"/>
+          <w:szCs w:val="20"/>
+        </w:rPr>
+      </w:pPr>
+      <w:proofErr w:type="gramStart"/>
+      <w:r>
+        <w:rPr>
+          <w:rFonts w:ascii="Palatino Linotype" w:hAnsi="Palatino Linotype"/>
+          <w:bCs/>
+          <w:sz w:val="20"/>
+          <w:szCs w:val="20"/>
+        </w:rPr>
+        <w:t xml:space="preserve">faf</w:t>
+      </w:r>
+      <w:r>
+        <w:rPr>
+          <w:rFonts w:ascii="Palatino Linotype" w:hAnsi="Palatino Linotype"/>
+          <w:bCs/>
+          <w:sz w:val="20"/>
+          <w:szCs w:val="20"/>
+        </w:rPr>
+        <w:t>.</w:t>
       </w:r>
       <w:r>
         <w:rPr>
@@ -1530,7 +2792,7 @@
           <w:sz w:val="20"/>
           <w:szCs w:val="20"/>
         </w:rPr>
-        <w:t>____________________________________</w:t>
+        <w:t xml:space="preserve">____________________________________</w:t>
       </w:r>
     </w:p>
     <w:p>
@@ -1563,6 +2825,7 @@
         </w:rPr>
         <w:tab/>
       </w:r>
+      <w:proofErr w:type="gramStart"/>
       <w:r>
         <w:rPr>
           <w:rFonts w:ascii="Palatino Linotype" w:hAnsi="Palatino Linotype"/>
@@ -1675,7 +2938,7 @@
           <w:sz w:val="16"/>
           <w:szCs w:val="16"/>
         </w:rPr>
-        <w:t>Copies served by Dep. Clerk ___________ on the following date ___________ to:</w:t>
+        <w:t xml:space="preserve">Copies served by Dep. Clerk ___________________________ on the following date ____________________ to:</w:t>
       </w:r>
     </w:p>
     <w:p>
@@ -1704,24 +2967,16 @@
           <w:sz w:val="16"/>
           <w:szCs w:val="16"/>
         </w:rPr>
-        <w:t xml:space="preserve">Prosecutor’s Office: PS     OM     EM; </w:t>
-      </w:r>
+        <w:t xml:space="preserve">Prosecutor’s Office: PS    OM     EM; Defendant’s Attorney: PS     OM     EM; </w:t>
+      </w:r>
+      <w:proofErr w:type="gramStart"/>
       <w:r>
         <w:rPr>
           <w:rFonts w:ascii="Palatino Linotype" w:hAnsi="Palatino Linotype"/>
           <w:sz w:val="16"/>
           <w:szCs w:val="16"/>
         </w:rPr>
-        <w:tab/>
-        <w:t>Defendant’s Attorney: PS     OM     EM;</w:t>
-      </w:r>
-      <w:r>
-        <w:rPr>
-          <w:rFonts w:ascii="Palatino Linotype" w:hAnsi="Palatino Linotype"/>
-          <w:sz w:val="16"/>
-          <w:szCs w:val="16"/>
-        </w:rPr>
-        <w:tab/>
+        <w:t xml:space="preserve">Dennis Congdon: PS     OM     EM;</w:t>
       </w:r>
     </w:p>
     <w:p>
@@ -1742,7 +2997,6 @@
           <w:rFonts w:ascii="Palatino Linotype" w:hAnsi="Palatino Linotype"/>
           <w:sz w:val="16"/>
           <w:szCs w:val="16"/>
-          <w:u w:val="single"/>
         </w:rPr>
       </w:pPr>
       <w:r>
@@ -1751,7 +3005,7 @@
           <w:sz w:val="16"/>
           <w:szCs w:val="16"/>
         </w:rPr>
-        <w:t xml:space="preserve">DENNIS CONGDON: PS     OM     EM</w:t>
+        <w:t xml:space="preserve"/>
       </w:r>
     </w:p>
     <w:p>
@@ -1893,7 +3147,7 @@
             <w:sz w:val="20"/>
             <w:szCs w:val="20"/>
           </w:rPr>
-          <w:t>1</w:t>
+          <w:t>3</w:t>
         </w:r>
         <w:r>
           <w:rPr>
@@ -3781,7 +5035,7 @@
 </file>
 
 <file path=customXml/itemProps1.xml><?xml version="1.0" encoding="utf-8"?>
-<ds:datastoreItem xmlns:ds="http://schemas.openxmlformats.org/officeDocument/2006/customXml" ds:itemID="{CCC362C0-1923-45CB-943E-69F43E91213D}">
+<ds:datastoreItem xmlns:ds="http://schemas.openxmlformats.org/officeDocument/2006/customXml" ds:itemID="{0FE556FD-0D38-4BC5-83F3-685807BF2EEE}">
   <ds:schemaRefs>
     <ds:schemaRef ds:uri="http://schemas.openxmlformats.org/officeDocument/2006/bibliography"/>
   </ds:schemaRefs>

</xml_diff>